<commit_message>
Update Skripsi Gilang Islamay Putra Djuharis 11190940000055.docx
</commit_message>
<xml_diff>
--- a/Skripsi Gilang Islamay Putra Djuharis 11190940000055.docx
+++ b/Skripsi Gilang Islamay Putra Djuharis 11190940000055.docx
@@ -18332,43 +18332,33 @@
       <w:pPr>
         <w:pStyle w:val="Heading2"/>
         <w:rPr>
-          <w:lang w:val="id-ID"/>
-        </w:rPr>
-      </w:pPr>
-      <w:bookmarkStart w:id="62" w:name="_Toc155857987"/>
-      <w:bookmarkStart w:id="63" w:name="_Toc156075244"/>
-      <w:bookmarkStart w:id="64" w:name="_Toc156144537"/>
-      <w:r>
-        <w:rPr>
-          <w:lang w:val="id-ID"/>
-        </w:rPr>
-        <w:t>Long-</w:t>
-      </w:r>
-      <w:proofErr w:type="spellStart"/>
-      <w:r>
-        <w:rPr>
-          <w:lang w:val="id-ID"/>
-        </w:rPr>
-        <w:t>Short</w:t>
-      </w:r>
-      <w:proofErr w:type="spellEnd"/>
-      <w:r>
-        <w:rPr>
-          <w:lang w:val="id-ID"/>
-        </w:rPr>
-        <w:t xml:space="preserve"> Term </w:t>
-      </w:r>
-      <w:proofErr w:type="spellStart"/>
-      <w:r>
-        <w:rPr>
-          <w:lang w:val="id-ID"/>
-        </w:rPr>
-        <w:t>Memory</w:t>
-      </w:r>
-      <w:bookmarkEnd w:id="62"/>
-      <w:bookmarkEnd w:id="63"/>
-      <w:bookmarkEnd w:id="64"/>
-      <w:proofErr w:type="spellEnd"/>
+          <w:i/>
+          <w:iCs w:val="0"/>
+          <w:lang w:val="id-ID"/>
+        </w:rPr>
+      </w:pPr>
+      <w:r>
+        <w:rPr>
+          <w:i/>
+          <w:iCs w:val="0"/>
+          <w:lang w:val="en-US"/>
+        </w:rPr>
+        <w:t>Baseline Model</w:t>
+      </w:r>
+      <w:r>
+        <w:rPr>
+          <w:i/>
+          <w:iCs w:val="0"/>
+          <w:lang w:val="en-US"/>
+        </w:rPr>
+        <w:t xml:space="preserve"> </w:t>
+      </w:r>
+      <w:r>
+        <w:rPr>
+          <w:lang w:val="en-US"/>
+        </w:rPr>
+        <w:t>(Model Dasar)</w:t>
+      </w:r>
     </w:p>
     <w:p>
       <w:pPr>
@@ -18376,28 +18366,13 @@
           <w:lang w:val="id-ID"/>
         </w:rPr>
       </w:pPr>
-      <w:r>
-        <w:rPr>
-          <w:lang w:val="id-ID"/>
-        </w:rPr>
-        <w:t>Salah satu model dasar (</w:t>
-      </w:r>
-      <w:proofErr w:type="spellStart"/>
-      <w:r>
-        <w:rPr>
-          <w:i/>
-          <w:iCs/>
-          <w:lang w:val="id-ID"/>
-        </w:rPr>
-        <w:t>baseline</w:t>
-      </w:r>
-      <w:proofErr w:type="spellEnd"/>
-      <w:r>
-        <w:rPr>
-          <w:lang w:val="id-ID"/>
-        </w:rPr>
-        <w:t xml:space="preserve">) yang digunakan adalah </w:t>
-      </w:r>
+    </w:p>
+    <w:p>
+      <w:pPr>
+        <w:rPr>
+          <w:lang w:val="id-ID"/>
+        </w:rPr>
+      </w:pPr>
       <w:r>
         <w:rPr>
           <w:i/>
@@ -18436,9 +18411,79 @@
       <w:proofErr w:type="spellEnd"/>
       <w:r>
         <w:rPr>
-          <w:lang w:val="id-ID"/>
-        </w:rPr>
-        <w:t xml:space="preserve">. Tipe </w:t>
+          <w:lang w:val="en-US"/>
+        </w:rPr>
+        <w:t xml:space="preserve"> </w:t>
+      </w:r>
+      <w:proofErr w:type="spellStart"/>
+      <w:r>
+        <w:rPr>
+          <w:lang w:val="en-US"/>
+        </w:rPr>
+        <w:t>adalah</w:t>
+      </w:r>
+      <w:proofErr w:type="spellEnd"/>
+      <w:r>
+        <w:rPr>
+          <w:lang w:val="en-US"/>
+        </w:rPr>
+        <w:t xml:space="preserve"> salah </w:t>
+      </w:r>
+      <w:proofErr w:type="spellStart"/>
+      <w:r>
+        <w:rPr>
+          <w:lang w:val="en-US"/>
+        </w:rPr>
+        <w:t>satu</w:t>
+      </w:r>
+      <w:proofErr w:type="spellEnd"/>
+      <w:r>
+        <w:rPr>
+          <w:lang w:val="en-US"/>
+        </w:rPr>
+        <w:t xml:space="preserve"> model yang </w:t>
+      </w:r>
+      <w:proofErr w:type="spellStart"/>
+      <w:r>
+        <w:rPr>
+          <w:lang w:val="en-US"/>
+        </w:rPr>
+        <w:t>mengaplikasikan</w:t>
+      </w:r>
+      <w:proofErr w:type="spellEnd"/>
+      <w:r>
+        <w:rPr>
+          <w:lang w:val="id-ID"/>
+        </w:rPr>
+        <w:t xml:space="preserve"> </w:t>
+      </w:r>
+      <w:proofErr w:type="spellStart"/>
+      <w:r>
+        <w:rPr>
+          <w:lang w:val="en-US"/>
+        </w:rPr>
+        <w:t>arsitektur</w:t>
+      </w:r>
+      <w:proofErr w:type="spellEnd"/>
+      <w:r>
+        <w:rPr>
+          <w:lang w:val="en-US"/>
+        </w:rPr>
+        <w:t xml:space="preserve"> dengan </w:t>
+      </w:r>
+      <w:proofErr w:type="spellStart"/>
+      <w:r>
+        <w:rPr>
+          <w:lang w:val="en-US"/>
+        </w:rPr>
+        <w:t>sifat</w:t>
+      </w:r>
+      <w:proofErr w:type="spellEnd"/>
+      <w:r>
+        <w:rPr>
+          <w:lang w:val="id-ID"/>
+        </w:rPr>
+        <w:t xml:space="preserve"> </w:t>
       </w:r>
       <w:proofErr w:type="spellStart"/>
       <w:r>
@@ -18568,8 +18613,8 @@
           <w:noProof w:val="0"/>
         </w:rPr>
       </w:pPr>
-      <w:bookmarkStart w:id="65" w:name="_Toc155980903"/>
-      <w:bookmarkStart w:id="66" w:name="_Toc155981676"/>
+      <w:bookmarkStart w:id="62" w:name="_Toc155980903"/>
+      <w:bookmarkStart w:id="63" w:name="_Toc155981676"/>
       <w:r>
         <w:rPr>
           <w:noProof w:val="0"/>
@@ -18673,8 +18718,8 @@
         </w:rPr>
         <w:t>Memory</w:t>
       </w:r>
-      <w:bookmarkEnd w:id="65"/>
-      <w:bookmarkEnd w:id="66"/>
+      <w:bookmarkEnd w:id="62"/>
+      <w:bookmarkEnd w:id="63"/>
       <w:proofErr w:type="spellEnd"/>
     </w:p>
     <w:p>
@@ -18786,7 +18831,14 @@
         <w:rPr>
           <w:lang w:val="id-ID"/>
         </w:rPr>
-        <w:t xml:space="preserve"> seberapa banyak yang harus dilupakan pada ingatan jangka panjang (</w:t>
+        <w:t xml:space="preserve"> seberapa banyak yang </w:t>
+      </w:r>
+      <w:r>
+        <w:rPr>
+          <w:lang w:val="id-ID"/>
+        </w:rPr>
+        <w:lastRenderedPageBreak/>
+        <w:t>harus dilupakan pada ingatan jangka panjang (</w:t>
       </w:r>
       <w:r>
         <w:rPr>
@@ -18831,7 +18883,6 @@
           <w:iCs/>
           <w:lang w:val="id-ID"/>
         </w:rPr>
-        <w:lastRenderedPageBreak/>
         <w:t>Input</w:t>
       </w:r>
       <w:proofErr w:type="spellEnd"/>
@@ -19074,7 +19125,7 @@
           <w:lang w:val="id-ID"/>
         </w:rPr>
       </w:pPr>
-      <w:bookmarkStart w:id="67" w:name="_Toc156144538"/>
+      <w:bookmarkStart w:id="64" w:name="_Toc156144538"/>
       <w:proofErr w:type="spellStart"/>
       <w:r>
         <w:rPr>
@@ -19082,7 +19133,7 @@
         </w:rPr>
         <w:t>Transformer</w:t>
       </w:r>
-      <w:bookmarkEnd w:id="67"/>
+      <w:bookmarkEnd w:id="64"/>
       <w:proofErr w:type="spellEnd"/>
     </w:p>
     <w:p>
@@ -19091,7 +19142,7 @@
           <w:lang w:val="id-ID"/>
         </w:rPr>
       </w:pPr>
-      <w:bookmarkStart w:id="68" w:name="_Hlk154928042"/>
+      <w:bookmarkStart w:id="65" w:name="_Hlk154928042"/>
       <w:r>
         <w:rPr>
           <w:lang w:val="id-ID"/>
@@ -19565,7 +19616,7 @@
         </w:rPr>
         <w:fldChar w:fldCharType="end"/>
       </w:r>
-      <w:bookmarkEnd w:id="68"/>
+      <w:bookmarkEnd w:id="65"/>
     </w:p>
     <w:p>
       <w:pPr>
@@ -19649,8 +19700,8 @@
           <w:noProof w:val="0"/>
         </w:rPr>
       </w:pPr>
-      <w:bookmarkStart w:id="69" w:name="_Toc155980904"/>
-      <w:bookmarkStart w:id="70" w:name="_Toc155981677"/>
+      <w:bookmarkStart w:id="66" w:name="_Toc155980904"/>
+      <w:bookmarkStart w:id="67" w:name="_Toc155981677"/>
       <w:r>
         <w:rPr>
           <w:rFonts w:ascii="Times New Roman" w:hAnsi="Times New Roman"/>
@@ -19718,8 +19769,8 @@
         </w:rPr>
         <w:t>Transformer</w:t>
       </w:r>
-      <w:bookmarkEnd w:id="69"/>
-      <w:bookmarkEnd w:id="70"/>
+      <w:bookmarkEnd w:id="66"/>
+      <w:bookmarkEnd w:id="67"/>
       <w:proofErr w:type="spellEnd"/>
     </w:p>
     <w:p>
@@ -21125,8 +21176,8 @@
           <w:noProof w:val="0"/>
         </w:rPr>
       </w:pPr>
-      <w:bookmarkStart w:id="71" w:name="_Toc155980905"/>
-      <w:bookmarkStart w:id="72" w:name="_Toc155981678"/>
+      <w:bookmarkStart w:id="68" w:name="_Toc155980905"/>
+      <w:bookmarkStart w:id="69" w:name="_Toc155981678"/>
       <w:r>
         <w:rPr>
           <w:rFonts w:ascii="Times New Roman" w:hAnsi="Times New Roman"/>
@@ -21220,8 +21271,8 @@
         </w:rPr>
         <w:t>Head</w:t>
       </w:r>
-      <w:bookmarkEnd w:id="71"/>
-      <w:bookmarkEnd w:id="72"/>
+      <w:bookmarkEnd w:id="68"/>
+      <w:bookmarkEnd w:id="69"/>
       <w:proofErr w:type="spellEnd"/>
     </w:p>
     <w:p>
@@ -21373,8 +21424,8 @@
           <w:noProof w:val="0"/>
         </w:rPr>
       </w:pPr>
-      <w:bookmarkStart w:id="73" w:name="_Toc155980906"/>
-      <w:bookmarkStart w:id="74" w:name="_Toc155981679"/>
+      <w:bookmarkStart w:id="70" w:name="_Toc155980906"/>
+      <w:bookmarkStart w:id="71" w:name="_Toc155981679"/>
       <w:r>
         <w:rPr>
           <w:rFonts w:ascii="Times New Roman" w:hAnsi="Times New Roman"/>
@@ -21444,8 +21495,8 @@
         </w:rPr>
         <w:t>Attention</w:t>
       </w:r>
-      <w:bookmarkEnd w:id="73"/>
-      <w:bookmarkEnd w:id="74"/>
+      <w:bookmarkEnd w:id="70"/>
+      <w:bookmarkEnd w:id="71"/>
       <w:proofErr w:type="spellEnd"/>
     </w:p>
     <w:p>
@@ -22122,8 +22173,8 @@
         </w:rPr>
         <w:t xml:space="preserve"> untuk mendapatkan komponen hubungan yang kompleks dan non-linear dari data itu sendiri.</w:t>
       </w:r>
-      <w:bookmarkStart w:id="75" w:name="_heading=h.tyjcwt" w:colFirst="0" w:colLast="0"/>
-      <w:bookmarkEnd w:id="75"/>
+      <w:bookmarkStart w:id="72" w:name="_heading=h.tyjcwt" w:colFirst="0" w:colLast="0"/>
+      <w:bookmarkEnd w:id="72"/>
     </w:p>
     <w:p>
       <w:pPr>
@@ -22139,9 +22190,9 @@
           <w:lang w:val="id-ID"/>
         </w:rPr>
       </w:pPr>
-      <w:bookmarkStart w:id="76" w:name="_Toc155857989"/>
-      <w:bookmarkStart w:id="77" w:name="_Toc156075246"/>
-      <w:bookmarkStart w:id="78" w:name="_Toc156144539"/>
+      <w:bookmarkStart w:id="73" w:name="_Toc155857989"/>
+      <w:bookmarkStart w:id="74" w:name="_Toc156075246"/>
+      <w:bookmarkStart w:id="75" w:name="_Toc156144539"/>
       <w:proofErr w:type="spellStart"/>
       <w:r>
         <w:rPr>
@@ -22196,9 +22247,9 @@
         </w:rPr>
         <w:t xml:space="preserve"> (BERT)</w:t>
       </w:r>
-      <w:bookmarkEnd w:id="76"/>
-      <w:bookmarkEnd w:id="77"/>
-      <w:bookmarkEnd w:id="78"/>
+      <w:bookmarkEnd w:id="73"/>
+      <w:bookmarkEnd w:id="74"/>
+      <w:bookmarkEnd w:id="75"/>
     </w:p>
     <w:p>
       <w:pPr>
@@ -22367,8 +22418,8 @@
           <w:noProof w:val="0"/>
         </w:rPr>
       </w:pPr>
-      <w:bookmarkStart w:id="79" w:name="_Toc155980907"/>
-      <w:bookmarkStart w:id="80" w:name="_Toc155981680"/>
+      <w:bookmarkStart w:id="76" w:name="_Toc155980907"/>
+      <w:bookmarkStart w:id="77" w:name="_Toc155981680"/>
       <w:r>
         <w:rPr>
           <w:rFonts w:ascii="Times New Roman" w:hAnsi="Times New Roman"/>
@@ -22426,8 +22477,8 @@
         </w:rPr>
         <w:t xml:space="preserve"> Arsitektur BERT</w:t>
       </w:r>
-      <w:bookmarkEnd w:id="79"/>
-      <w:bookmarkEnd w:id="80"/>
+      <w:bookmarkEnd w:id="76"/>
+      <w:bookmarkEnd w:id="77"/>
     </w:p>
     <w:p>
       <w:pPr>
@@ -22906,20 +22957,20 @@
           <w:lang w:val="id-ID"/>
         </w:rPr>
       </w:pPr>
-      <w:bookmarkStart w:id="81" w:name="_Toc155857990"/>
-      <w:bookmarkStart w:id="82" w:name="_Toc156075247"/>
-      <w:bookmarkStart w:id="83" w:name="_Toc156144540"/>
+      <w:bookmarkStart w:id="78" w:name="_Toc155857990"/>
+      <w:bookmarkStart w:id="79" w:name="_Toc156075247"/>
+      <w:bookmarkStart w:id="80" w:name="_Toc156144540"/>
       <w:r>
         <w:rPr>
           <w:lang w:val="id-ID"/>
         </w:rPr>
         <w:t>Evaluasi Model</w:t>
       </w:r>
-      <w:bookmarkStart w:id="84" w:name="_heading=h.2et92p0" w:colFirst="0" w:colLast="0"/>
+      <w:bookmarkStart w:id="81" w:name="_heading=h.2et92p0" w:colFirst="0" w:colLast="0"/>
+      <w:bookmarkEnd w:id="78"/>
+      <w:bookmarkEnd w:id="79"/>
+      <w:bookmarkEnd w:id="80"/>
       <w:bookmarkEnd w:id="81"/>
-      <w:bookmarkEnd w:id="82"/>
-      <w:bookmarkEnd w:id="83"/>
-      <w:bookmarkEnd w:id="84"/>
     </w:p>
     <w:p>
       <w:pPr>
@@ -25541,9 +25592,9 @@
           <w:lang w:val="id-ID"/>
         </w:rPr>
       </w:pPr>
-      <w:bookmarkStart w:id="85" w:name="_Toc155857991"/>
-      <w:bookmarkStart w:id="86" w:name="_Toc156075248"/>
-      <w:bookmarkStart w:id="87" w:name="_Toc156144541"/>
+      <w:bookmarkStart w:id="82" w:name="_Toc155857991"/>
+      <w:bookmarkStart w:id="83" w:name="_Toc156075248"/>
+      <w:bookmarkStart w:id="84" w:name="_Toc156144541"/>
       <w:r>
         <w:rPr>
           <w:lang w:val="id-ID"/>
@@ -25569,9 +25620,9 @@
         </w:rPr>
         <w:t xml:space="preserve"> PENELITIAN</w:t>
       </w:r>
-      <w:bookmarkEnd w:id="85"/>
-      <w:bookmarkEnd w:id="86"/>
-      <w:bookmarkEnd w:id="87"/>
+      <w:bookmarkEnd w:id="82"/>
+      <w:bookmarkEnd w:id="83"/>
+      <w:bookmarkEnd w:id="84"/>
     </w:p>
     <w:p>
       <w:pPr>
@@ -25690,440 +25741,440 @@
           <w:lang w:val="id-ID"/>
         </w:rPr>
       </w:pPr>
-      <w:bookmarkStart w:id="88" w:name="_Toc156075249"/>
-      <w:bookmarkStart w:id="89" w:name="_Toc156144542"/>
+      <w:bookmarkStart w:id="85" w:name="_Toc156075249"/>
+      <w:bookmarkStart w:id="86" w:name="_Toc156144542"/>
       <w:r>
         <w:rPr>
           <w:lang w:val="id-ID"/>
         </w:rPr>
         <w:t>Data Penelitian</w:t>
       </w:r>
+      <w:bookmarkEnd w:id="85"/>
+      <w:bookmarkEnd w:id="86"/>
+    </w:p>
+    <w:p>
+      <w:pPr>
+        <w:rPr>
+          <w:lang w:val="id-ID"/>
+        </w:rPr>
+      </w:pPr>
+      <w:bookmarkStart w:id="87" w:name="_Toc155857992"/>
+      <w:r>
+        <w:rPr>
+          <w:lang w:val="id-ID"/>
+        </w:rPr>
+        <w:t xml:space="preserve">Data yang digunakan pada penelitian merupakan </w:t>
+      </w:r>
+      <w:r>
+        <w:rPr>
+          <w:lang w:val="id-ID"/>
+        </w:rPr>
+        <w:t xml:space="preserve">penggabungan antara data primer dan sekunder. Pertama data primer teks </w:t>
+      </w:r>
+      <w:proofErr w:type="spellStart"/>
+      <w:r>
+        <w:rPr>
+          <w:lang w:val="id-ID"/>
+        </w:rPr>
+        <w:t>reddit</w:t>
+      </w:r>
+      <w:proofErr w:type="spellEnd"/>
+      <w:r>
+        <w:rPr>
+          <w:lang w:val="id-ID"/>
+        </w:rPr>
+        <w:t xml:space="preserve"> didapatkan melalui </w:t>
+      </w:r>
+      <w:r>
+        <w:rPr>
+          <w:i/>
+          <w:iCs/>
+          <w:lang w:val="id-ID"/>
+        </w:rPr>
+        <w:t>web</w:t>
+      </w:r>
+      <w:r>
+        <w:rPr>
+          <w:lang w:val="id-ID"/>
+        </w:rPr>
+        <w:t xml:space="preserve"> </w:t>
+      </w:r>
+      <w:proofErr w:type="spellStart"/>
+      <w:r>
+        <w:rPr>
+          <w:i/>
+          <w:iCs/>
+          <w:lang w:val="id-ID"/>
+        </w:rPr>
+        <w:t>scrapping</w:t>
+      </w:r>
+      <w:proofErr w:type="spellEnd"/>
+      <w:r>
+        <w:rPr>
+          <w:i/>
+          <w:iCs/>
+          <w:lang w:val="id-ID"/>
+        </w:rPr>
+        <w:t xml:space="preserve"> </w:t>
+      </w:r>
+      <w:r>
+        <w:rPr>
+          <w:lang w:val="id-ID"/>
+        </w:rPr>
+        <w:t>(pengambil informasi dari suatu web)</w:t>
+      </w:r>
+      <w:r>
+        <w:rPr>
+          <w:lang w:val="id-ID"/>
+        </w:rPr>
+        <w:fldChar w:fldCharType="begin" w:fldLock="1"/>
+      </w:r>
+      <w:r>
+        <w:rPr>
+          <w:lang w:val="id-ID"/>
+        </w:rPr>
+        <w:instrText>ADDIN CSL_CITATION {"citationItems":[{"id":"ITEM-1","itemData":{"DOI":"10.1007/978-3-319-32001-4","ISBN":"9783319320014","abstract":"Data provenance refers to the description of the origin, creation, and propagation process of data. Provenance is the lineage and the derivation of the data, documented history ofan object, in other words, how the object was created, modified, propagated, and disseminated to its current loca- tion/status. By observing the provenance of an object, we can infer the trustworthiness of the object. It stores ownership and process history about data objects. Provenance has been studied extensively in the past and people usually use provenance to validate physical objects","author":[{"dropping-particle":"","family":"Zhao","given":"Bo","non-dropping-particle":"","parse-names":false,"suffix":""}],"container-title":"Encyclopedia of Big Data","id":"ITEM-1","issue":"May 2017","issued":{"date-parts":[["2020"]]},"title":"Encyclopedia of Big Data","type":"article-journal"},"uris":["http://www.mendeley.com/documents/?uuid=dfe9a0f5-8cec-4410-9110-cc0f1d569e79"]}],"mendeley":{"formattedCitation":"[26]","plainTextFormattedCitation":"[26]","previouslyFormattedCitation":"[25]"},"properties":{"noteIndex":0},"schema":"https://github.com/citation-style-language/schema/raw/master/csl-citation.json"}</w:instrText>
+      </w:r>
+      <w:r>
+        <w:rPr>
+          <w:lang w:val="id-ID"/>
+        </w:rPr>
+        <w:fldChar w:fldCharType="separate"/>
+      </w:r>
+      <w:r>
+        <w:rPr>
+          <w:noProof/>
+          <w:lang w:val="id-ID"/>
+        </w:rPr>
+        <w:t>[26]</w:t>
+      </w:r>
+      <w:r>
+        <w:rPr>
+          <w:lang w:val="id-ID"/>
+        </w:rPr>
+        <w:fldChar w:fldCharType="end"/>
+      </w:r>
+      <w:r>
+        <w:rPr>
+          <w:lang w:val="id-ID"/>
+        </w:rPr>
+        <w:t xml:space="preserve">. Dan data sekunder teks </w:t>
+      </w:r>
+      <w:r>
+        <w:rPr>
+          <w:lang w:val="id-ID"/>
+        </w:rPr>
+        <w:t>Twitter</w:t>
+      </w:r>
+      <w:r>
+        <w:rPr>
+          <w:lang w:val="id-ID"/>
+        </w:rPr>
+        <w:t xml:space="preserve"> didapatkan melalui situs web </w:t>
+      </w:r>
+      <w:proofErr w:type="spellStart"/>
+      <w:r>
+        <w:rPr>
+          <w:lang w:val="id-ID"/>
+        </w:rPr>
+        <w:t>kaggle</w:t>
+      </w:r>
+      <w:proofErr w:type="spellEnd"/>
+      <w:r>
+        <w:rPr>
+          <w:lang w:val="id-ID"/>
+        </w:rPr>
+        <w:t xml:space="preserve">, harga serta volume </w:t>
+      </w:r>
+      <w:proofErr w:type="spellStart"/>
+      <w:r>
+        <w:rPr>
+          <w:lang w:val="id-ID"/>
+        </w:rPr>
+        <w:t>Bitcoin</w:t>
+      </w:r>
+      <w:proofErr w:type="spellEnd"/>
+      <w:r>
+        <w:rPr>
+          <w:lang w:val="id-ID"/>
+        </w:rPr>
+        <w:t xml:space="preserve"> melalui API </w:t>
+      </w:r>
+      <w:proofErr w:type="spellStart"/>
+      <w:r>
+        <w:rPr>
+          <w:lang w:val="id-ID"/>
+        </w:rPr>
+        <w:t>CoinGecko</w:t>
+      </w:r>
+      <w:proofErr w:type="spellEnd"/>
+      <w:r>
+        <w:rPr>
+          <w:lang w:val="id-ID"/>
+        </w:rPr>
+        <w:t xml:space="preserve">, dan tren melalui situs web </w:t>
+      </w:r>
+      <w:r>
+        <w:rPr>
+          <w:lang w:val="id-ID"/>
+        </w:rPr>
+        <w:t xml:space="preserve">Google </w:t>
+      </w:r>
+      <w:proofErr w:type="spellStart"/>
+      <w:r>
+        <w:rPr>
+          <w:lang w:val="id-ID"/>
+        </w:rPr>
+        <w:t>Tren</w:t>
+      </w:r>
+      <w:r>
+        <w:rPr>
+          <w:lang w:val="id-ID"/>
+        </w:rPr>
+        <w:t>s</w:t>
+      </w:r>
+      <w:proofErr w:type="spellEnd"/>
+      <w:r>
+        <w:rPr>
+          <w:lang w:val="id-ID"/>
+        </w:rPr>
+        <w:t>.</w:t>
+      </w:r>
+    </w:p>
+    <w:p>
+      <w:pPr>
+        <w:rPr>
+          <w:lang w:val="id-ID"/>
+        </w:rPr>
+      </w:pPr>
+      <w:r>
+        <w:rPr>
+          <w:lang w:val="id-ID"/>
+        </w:rPr>
+        <w:t xml:space="preserve">Data teks </w:t>
+      </w:r>
+      <w:r>
+        <w:rPr>
+          <w:lang w:val="id-ID"/>
+        </w:rPr>
+        <w:t>Twitter</w:t>
+      </w:r>
+      <w:r>
+        <w:rPr>
+          <w:lang w:val="id-ID"/>
+        </w:rPr>
+        <w:t xml:space="preserve"> mulai dari 05 Februari 2021 hingga 09 Januari 2023, akan tetapi karena ada beberapa hari yang kosong dan untuk memperbanyak data maka dilakukan </w:t>
+      </w:r>
+      <w:r>
+        <w:rPr>
+          <w:i/>
+          <w:iCs/>
+          <w:lang w:val="id-ID"/>
+        </w:rPr>
+        <w:t xml:space="preserve">web </w:t>
+      </w:r>
+      <w:proofErr w:type="spellStart"/>
+      <w:r>
+        <w:rPr>
+          <w:i/>
+          <w:iCs/>
+          <w:lang w:val="id-ID"/>
+        </w:rPr>
+        <w:t>scrapping</w:t>
+      </w:r>
+      <w:proofErr w:type="spellEnd"/>
+      <w:r>
+        <w:rPr>
+          <w:lang w:val="id-ID"/>
+        </w:rPr>
+        <w:t xml:space="preserve"> dari situs web </w:t>
+      </w:r>
+      <w:proofErr w:type="spellStart"/>
+      <w:r>
+        <w:rPr>
+          <w:lang w:val="id-ID"/>
+        </w:rPr>
+        <w:t>reddit</w:t>
+      </w:r>
+      <w:proofErr w:type="spellEnd"/>
+      <w:r>
+        <w:rPr>
+          <w:lang w:val="id-ID"/>
+        </w:rPr>
+        <w:t xml:space="preserve"> dengan </w:t>
+      </w:r>
+      <w:proofErr w:type="spellStart"/>
+      <w:r>
+        <w:rPr>
+          <w:lang w:val="id-ID"/>
+        </w:rPr>
+        <w:t>subreddit</w:t>
+      </w:r>
+      <w:proofErr w:type="spellEnd"/>
+      <w:r>
+        <w:rPr>
+          <w:lang w:val="id-ID"/>
+        </w:rPr>
+        <w:t xml:space="preserve"> r/</w:t>
+      </w:r>
+      <w:proofErr w:type="spellStart"/>
+      <w:r>
+        <w:rPr>
+          <w:lang w:val="id-ID"/>
+        </w:rPr>
+        <w:t>Bitcoin</w:t>
+      </w:r>
+      <w:proofErr w:type="spellEnd"/>
+      <w:r>
+        <w:rPr>
+          <w:lang w:val="id-ID"/>
+        </w:rPr>
+        <w:t xml:space="preserve"> dengan judul “</w:t>
+      </w:r>
+      <w:proofErr w:type="spellStart"/>
+      <w:r>
+        <w:rPr>
+          <w:i/>
+          <w:iCs/>
+          <w:lang w:val="id-ID"/>
+        </w:rPr>
+        <w:t>Daily</w:t>
+      </w:r>
+      <w:proofErr w:type="spellEnd"/>
+      <w:r>
+        <w:rPr>
+          <w:i/>
+          <w:iCs/>
+          <w:lang w:val="id-ID"/>
+        </w:rPr>
+        <w:t xml:space="preserve"> </w:t>
+      </w:r>
+      <w:proofErr w:type="spellStart"/>
+      <w:r>
+        <w:rPr>
+          <w:i/>
+          <w:iCs/>
+          <w:lang w:val="id-ID"/>
+        </w:rPr>
+        <w:t>Discussion</w:t>
+      </w:r>
+      <w:proofErr w:type="spellEnd"/>
+      <w:r>
+        <w:rPr>
+          <w:lang w:val="id-ID"/>
+        </w:rPr>
+        <w:t xml:space="preserve">”. Sehingga pada akhirnya data yang digunakan mulai dari 03 Desember 2017 hingga </w:t>
+      </w:r>
+      <w:r>
+        <w:rPr>
+          <w:lang w:val="id-ID"/>
+        </w:rPr>
+        <w:t>30 Juni 2023.</w:t>
+      </w:r>
+    </w:p>
+    <w:p>
+      <w:pPr>
+        <w:rPr>
+          <w:lang w:val="id-ID"/>
+        </w:rPr>
+      </w:pPr>
+    </w:p>
+    <w:p>
+      <w:pPr>
+        <w:pStyle w:val="Heading3"/>
+        <w:rPr>
+          <w:lang w:val="id-ID"/>
+        </w:rPr>
+      </w:pPr>
+      <w:bookmarkStart w:id="88" w:name="_Toc156075250"/>
+      <w:bookmarkStart w:id="89" w:name="_Toc156144543"/>
+      <w:proofErr w:type="spellStart"/>
+      <w:r>
+        <w:rPr>
+          <w:lang w:val="id-ID"/>
+        </w:rPr>
+        <w:t>Robustly</w:t>
+      </w:r>
+      <w:proofErr w:type="spellEnd"/>
+      <w:r>
+        <w:rPr>
+          <w:lang w:val="id-ID"/>
+        </w:rPr>
+        <w:t xml:space="preserve"> </w:t>
+      </w:r>
+      <w:proofErr w:type="spellStart"/>
+      <w:r>
+        <w:rPr>
+          <w:lang w:val="id-ID"/>
+        </w:rPr>
+        <w:t>Optimized</w:t>
+      </w:r>
+      <w:proofErr w:type="spellEnd"/>
+      <w:r>
+        <w:rPr>
+          <w:lang w:val="id-ID"/>
+        </w:rPr>
+        <w:t xml:space="preserve"> </w:t>
+      </w:r>
+      <w:proofErr w:type="spellStart"/>
+      <w:r>
+        <w:rPr>
+          <w:lang w:val="id-ID"/>
+        </w:rPr>
+        <w:t>Bert</w:t>
+      </w:r>
+      <w:proofErr w:type="spellEnd"/>
+      <w:r>
+        <w:rPr>
+          <w:lang w:val="id-ID"/>
+        </w:rPr>
+        <w:t xml:space="preserve"> </w:t>
+      </w:r>
+      <w:proofErr w:type="spellStart"/>
+      <w:r>
+        <w:rPr>
+          <w:lang w:val="id-ID"/>
+        </w:rPr>
+        <w:t>Pretraining</w:t>
+      </w:r>
+      <w:proofErr w:type="spellEnd"/>
+      <w:r>
+        <w:rPr>
+          <w:lang w:val="id-ID"/>
+        </w:rPr>
+        <w:t xml:space="preserve"> </w:t>
+      </w:r>
+      <w:proofErr w:type="spellStart"/>
+      <w:r>
+        <w:rPr>
+          <w:lang w:val="id-ID"/>
+        </w:rPr>
+        <w:t>Approach</w:t>
+      </w:r>
+      <w:proofErr w:type="spellEnd"/>
+      <w:r>
+        <w:rPr>
+          <w:lang w:val="id-ID"/>
+        </w:rPr>
+        <w:t xml:space="preserve"> (</w:t>
+      </w:r>
+      <w:proofErr w:type="spellStart"/>
+      <w:r>
+        <w:rPr>
+          <w:lang w:val="id-ID"/>
+        </w:rPr>
+        <w:t>roBERTa</w:t>
+      </w:r>
+      <w:proofErr w:type="spellEnd"/>
+      <w:r>
+        <w:rPr>
+          <w:lang w:val="id-ID"/>
+        </w:rPr>
+        <w:t>)</w:t>
+      </w:r>
+      <w:bookmarkEnd w:id="87"/>
       <w:bookmarkEnd w:id="88"/>
       <w:bookmarkEnd w:id="89"/>
-    </w:p>
-    <w:p>
-      <w:pPr>
-        <w:rPr>
-          <w:lang w:val="id-ID"/>
-        </w:rPr>
-      </w:pPr>
-      <w:bookmarkStart w:id="90" w:name="_Toc155857992"/>
-      <w:r>
-        <w:rPr>
-          <w:lang w:val="id-ID"/>
-        </w:rPr>
-        <w:t xml:space="preserve">Data yang digunakan pada penelitian merupakan </w:t>
-      </w:r>
-      <w:r>
-        <w:rPr>
-          <w:lang w:val="id-ID"/>
-        </w:rPr>
-        <w:t xml:space="preserve">penggabungan antara data primer dan sekunder. Pertama data primer teks </w:t>
-      </w:r>
-      <w:proofErr w:type="spellStart"/>
-      <w:r>
-        <w:rPr>
-          <w:lang w:val="id-ID"/>
-        </w:rPr>
-        <w:t>reddit</w:t>
-      </w:r>
-      <w:proofErr w:type="spellEnd"/>
-      <w:r>
-        <w:rPr>
-          <w:lang w:val="id-ID"/>
-        </w:rPr>
-        <w:t xml:space="preserve"> didapatkan melalui </w:t>
-      </w:r>
-      <w:r>
-        <w:rPr>
-          <w:i/>
-          <w:iCs/>
-          <w:lang w:val="id-ID"/>
-        </w:rPr>
-        <w:t>web</w:t>
-      </w:r>
-      <w:r>
-        <w:rPr>
-          <w:lang w:val="id-ID"/>
-        </w:rPr>
-        <w:t xml:space="preserve"> </w:t>
-      </w:r>
-      <w:proofErr w:type="spellStart"/>
-      <w:r>
-        <w:rPr>
-          <w:i/>
-          <w:iCs/>
-          <w:lang w:val="id-ID"/>
-        </w:rPr>
-        <w:t>scrapping</w:t>
-      </w:r>
-      <w:proofErr w:type="spellEnd"/>
-      <w:r>
-        <w:rPr>
-          <w:i/>
-          <w:iCs/>
-          <w:lang w:val="id-ID"/>
-        </w:rPr>
-        <w:t xml:space="preserve"> </w:t>
-      </w:r>
-      <w:r>
-        <w:rPr>
-          <w:lang w:val="id-ID"/>
-        </w:rPr>
-        <w:t>(pengambil informasi dari suatu web)</w:t>
-      </w:r>
-      <w:r>
-        <w:rPr>
-          <w:lang w:val="id-ID"/>
-        </w:rPr>
-        <w:fldChar w:fldCharType="begin" w:fldLock="1"/>
-      </w:r>
-      <w:r>
-        <w:rPr>
-          <w:lang w:val="id-ID"/>
-        </w:rPr>
-        <w:instrText>ADDIN CSL_CITATION {"citationItems":[{"id":"ITEM-1","itemData":{"DOI":"10.1007/978-3-319-32001-4","ISBN":"9783319320014","abstract":"Data provenance refers to the description of the origin, creation, and propagation process of data. Provenance is the lineage and the derivation of the data, documented history ofan object, in other words, how the object was created, modified, propagated, and disseminated to its current loca- tion/status. By observing the provenance of an object, we can infer the trustworthiness of the object. It stores ownership and process history about data objects. Provenance has been studied extensively in the past and people usually use provenance to validate physical objects","author":[{"dropping-particle":"","family":"Zhao","given":"Bo","non-dropping-particle":"","parse-names":false,"suffix":""}],"container-title":"Encyclopedia of Big Data","id":"ITEM-1","issue":"May 2017","issued":{"date-parts":[["2020"]]},"title":"Encyclopedia of Big Data","type":"article-journal"},"uris":["http://www.mendeley.com/documents/?uuid=dfe9a0f5-8cec-4410-9110-cc0f1d569e79"]}],"mendeley":{"formattedCitation":"[26]","plainTextFormattedCitation":"[26]","previouslyFormattedCitation":"[25]"},"properties":{"noteIndex":0},"schema":"https://github.com/citation-style-language/schema/raw/master/csl-citation.json"}</w:instrText>
-      </w:r>
-      <w:r>
-        <w:rPr>
-          <w:lang w:val="id-ID"/>
-        </w:rPr>
-        <w:fldChar w:fldCharType="separate"/>
-      </w:r>
-      <w:r>
-        <w:rPr>
-          <w:noProof/>
-          <w:lang w:val="id-ID"/>
-        </w:rPr>
-        <w:t>[26]</w:t>
-      </w:r>
-      <w:r>
-        <w:rPr>
-          <w:lang w:val="id-ID"/>
-        </w:rPr>
-        <w:fldChar w:fldCharType="end"/>
-      </w:r>
-      <w:r>
-        <w:rPr>
-          <w:lang w:val="id-ID"/>
-        </w:rPr>
-        <w:t xml:space="preserve">. Dan data sekunder teks </w:t>
-      </w:r>
-      <w:r>
-        <w:rPr>
-          <w:lang w:val="id-ID"/>
-        </w:rPr>
-        <w:t>Twitter</w:t>
-      </w:r>
-      <w:r>
-        <w:rPr>
-          <w:lang w:val="id-ID"/>
-        </w:rPr>
-        <w:t xml:space="preserve"> didapatkan melalui situs web </w:t>
-      </w:r>
-      <w:proofErr w:type="spellStart"/>
-      <w:r>
-        <w:rPr>
-          <w:lang w:val="id-ID"/>
-        </w:rPr>
-        <w:t>kaggle</w:t>
-      </w:r>
-      <w:proofErr w:type="spellEnd"/>
-      <w:r>
-        <w:rPr>
-          <w:lang w:val="id-ID"/>
-        </w:rPr>
-        <w:t xml:space="preserve">, harga serta volume </w:t>
-      </w:r>
-      <w:proofErr w:type="spellStart"/>
-      <w:r>
-        <w:rPr>
-          <w:lang w:val="id-ID"/>
-        </w:rPr>
-        <w:t>Bitcoin</w:t>
-      </w:r>
-      <w:proofErr w:type="spellEnd"/>
-      <w:r>
-        <w:rPr>
-          <w:lang w:val="id-ID"/>
-        </w:rPr>
-        <w:t xml:space="preserve"> melalui API </w:t>
-      </w:r>
-      <w:proofErr w:type="spellStart"/>
-      <w:r>
-        <w:rPr>
-          <w:lang w:val="id-ID"/>
-        </w:rPr>
-        <w:t>CoinGecko</w:t>
-      </w:r>
-      <w:proofErr w:type="spellEnd"/>
-      <w:r>
-        <w:rPr>
-          <w:lang w:val="id-ID"/>
-        </w:rPr>
-        <w:t xml:space="preserve">, dan tren melalui situs web </w:t>
-      </w:r>
-      <w:r>
-        <w:rPr>
-          <w:lang w:val="id-ID"/>
-        </w:rPr>
-        <w:t xml:space="preserve">Google </w:t>
-      </w:r>
-      <w:proofErr w:type="spellStart"/>
-      <w:r>
-        <w:rPr>
-          <w:lang w:val="id-ID"/>
-        </w:rPr>
-        <w:t>Tren</w:t>
-      </w:r>
-      <w:r>
-        <w:rPr>
-          <w:lang w:val="id-ID"/>
-        </w:rPr>
-        <w:t>s</w:t>
-      </w:r>
-      <w:proofErr w:type="spellEnd"/>
-      <w:r>
-        <w:rPr>
-          <w:lang w:val="id-ID"/>
-        </w:rPr>
-        <w:t>.</w:t>
-      </w:r>
-    </w:p>
-    <w:p>
-      <w:pPr>
-        <w:rPr>
-          <w:lang w:val="id-ID"/>
-        </w:rPr>
-      </w:pPr>
-      <w:r>
-        <w:rPr>
-          <w:lang w:val="id-ID"/>
-        </w:rPr>
-        <w:t xml:space="preserve">Data teks </w:t>
-      </w:r>
-      <w:r>
-        <w:rPr>
-          <w:lang w:val="id-ID"/>
-        </w:rPr>
-        <w:t>Twitter</w:t>
-      </w:r>
-      <w:r>
-        <w:rPr>
-          <w:lang w:val="id-ID"/>
-        </w:rPr>
-        <w:t xml:space="preserve"> mulai dari 05 Februari 2021 hingga 09 Januari 2023, akan tetapi karena ada beberapa hari yang kosong dan untuk memperbanyak data maka dilakukan </w:t>
-      </w:r>
-      <w:r>
-        <w:rPr>
-          <w:i/>
-          <w:iCs/>
-          <w:lang w:val="id-ID"/>
-        </w:rPr>
-        <w:t xml:space="preserve">web </w:t>
-      </w:r>
-      <w:proofErr w:type="spellStart"/>
-      <w:r>
-        <w:rPr>
-          <w:i/>
-          <w:iCs/>
-          <w:lang w:val="id-ID"/>
-        </w:rPr>
-        <w:t>scrapping</w:t>
-      </w:r>
-      <w:proofErr w:type="spellEnd"/>
-      <w:r>
-        <w:rPr>
-          <w:lang w:val="id-ID"/>
-        </w:rPr>
-        <w:t xml:space="preserve"> dari situs web </w:t>
-      </w:r>
-      <w:proofErr w:type="spellStart"/>
-      <w:r>
-        <w:rPr>
-          <w:lang w:val="id-ID"/>
-        </w:rPr>
-        <w:t>reddit</w:t>
-      </w:r>
-      <w:proofErr w:type="spellEnd"/>
-      <w:r>
-        <w:rPr>
-          <w:lang w:val="id-ID"/>
-        </w:rPr>
-        <w:t xml:space="preserve"> dengan </w:t>
-      </w:r>
-      <w:proofErr w:type="spellStart"/>
-      <w:r>
-        <w:rPr>
-          <w:lang w:val="id-ID"/>
-        </w:rPr>
-        <w:t>subreddit</w:t>
-      </w:r>
-      <w:proofErr w:type="spellEnd"/>
-      <w:r>
-        <w:rPr>
-          <w:lang w:val="id-ID"/>
-        </w:rPr>
-        <w:t xml:space="preserve"> r/</w:t>
-      </w:r>
-      <w:proofErr w:type="spellStart"/>
-      <w:r>
-        <w:rPr>
-          <w:lang w:val="id-ID"/>
-        </w:rPr>
-        <w:t>Bitcoin</w:t>
-      </w:r>
-      <w:proofErr w:type="spellEnd"/>
-      <w:r>
-        <w:rPr>
-          <w:lang w:val="id-ID"/>
-        </w:rPr>
-        <w:t xml:space="preserve"> dengan judul “</w:t>
-      </w:r>
-      <w:proofErr w:type="spellStart"/>
-      <w:r>
-        <w:rPr>
-          <w:i/>
-          <w:iCs/>
-          <w:lang w:val="id-ID"/>
-        </w:rPr>
-        <w:t>Daily</w:t>
-      </w:r>
-      <w:proofErr w:type="spellEnd"/>
-      <w:r>
-        <w:rPr>
-          <w:i/>
-          <w:iCs/>
-          <w:lang w:val="id-ID"/>
-        </w:rPr>
-        <w:t xml:space="preserve"> </w:t>
-      </w:r>
-      <w:proofErr w:type="spellStart"/>
-      <w:r>
-        <w:rPr>
-          <w:i/>
-          <w:iCs/>
-          <w:lang w:val="id-ID"/>
-        </w:rPr>
-        <w:t>Discussion</w:t>
-      </w:r>
-      <w:proofErr w:type="spellEnd"/>
-      <w:r>
-        <w:rPr>
-          <w:lang w:val="id-ID"/>
-        </w:rPr>
-        <w:t xml:space="preserve">”. Sehingga pada akhirnya data yang digunakan mulai dari 03 Desember 2017 hingga </w:t>
-      </w:r>
-      <w:r>
-        <w:rPr>
-          <w:lang w:val="id-ID"/>
-        </w:rPr>
-        <w:t>30 Juni 2023.</w:t>
-      </w:r>
-    </w:p>
-    <w:p>
-      <w:pPr>
-        <w:rPr>
-          <w:lang w:val="id-ID"/>
-        </w:rPr>
-      </w:pPr>
-    </w:p>
-    <w:p>
-      <w:pPr>
-        <w:pStyle w:val="Heading3"/>
-        <w:rPr>
-          <w:lang w:val="id-ID"/>
-        </w:rPr>
-      </w:pPr>
-      <w:bookmarkStart w:id="91" w:name="_Toc156075250"/>
-      <w:bookmarkStart w:id="92" w:name="_Toc156144543"/>
-      <w:proofErr w:type="spellStart"/>
-      <w:r>
-        <w:rPr>
-          <w:lang w:val="id-ID"/>
-        </w:rPr>
-        <w:t>Robustly</w:t>
-      </w:r>
-      <w:proofErr w:type="spellEnd"/>
-      <w:r>
-        <w:rPr>
-          <w:lang w:val="id-ID"/>
-        </w:rPr>
-        <w:t xml:space="preserve"> </w:t>
-      </w:r>
-      <w:proofErr w:type="spellStart"/>
-      <w:r>
-        <w:rPr>
-          <w:lang w:val="id-ID"/>
-        </w:rPr>
-        <w:t>Optimized</w:t>
-      </w:r>
-      <w:proofErr w:type="spellEnd"/>
-      <w:r>
-        <w:rPr>
-          <w:lang w:val="id-ID"/>
-        </w:rPr>
-        <w:t xml:space="preserve"> </w:t>
-      </w:r>
-      <w:proofErr w:type="spellStart"/>
-      <w:r>
-        <w:rPr>
-          <w:lang w:val="id-ID"/>
-        </w:rPr>
-        <w:t>Bert</w:t>
-      </w:r>
-      <w:proofErr w:type="spellEnd"/>
-      <w:r>
-        <w:rPr>
-          <w:lang w:val="id-ID"/>
-        </w:rPr>
-        <w:t xml:space="preserve"> </w:t>
-      </w:r>
-      <w:proofErr w:type="spellStart"/>
-      <w:r>
-        <w:rPr>
-          <w:lang w:val="id-ID"/>
-        </w:rPr>
-        <w:t>Pretraining</w:t>
-      </w:r>
-      <w:proofErr w:type="spellEnd"/>
-      <w:r>
-        <w:rPr>
-          <w:lang w:val="id-ID"/>
-        </w:rPr>
-        <w:t xml:space="preserve"> </w:t>
-      </w:r>
-      <w:proofErr w:type="spellStart"/>
-      <w:r>
-        <w:rPr>
-          <w:lang w:val="id-ID"/>
-        </w:rPr>
-        <w:t>Approach</w:t>
-      </w:r>
-      <w:proofErr w:type="spellEnd"/>
-      <w:r>
-        <w:rPr>
-          <w:lang w:val="id-ID"/>
-        </w:rPr>
-        <w:t xml:space="preserve"> (</w:t>
-      </w:r>
-      <w:proofErr w:type="spellStart"/>
-      <w:r>
-        <w:rPr>
-          <w:lang w:val="id-ID"/>
-        </w:rPr>
-        <w:t>roBERTa</w:t>
-      </w:r>
-      <w:proofErr w:type="spellEnd"/>
-      <w:r>
-        <w:rPr>
-          <w:lang w:val="id-ID"/>
-        </w:rPr>
-        <w:t>)</w:t>
-      </w:r>
-      <w:bookmarkEnd w:id="90"/>
-      <w:bookmarkEnd w:id="91"/>
-      <w:bookmarkEnd w:id="92"/>
     </w:p>
     <w:p>
       <w:pPr>
@@ -26460,9 +26511,9 @@
           <w:lang w:val="id-ID"/>
         </w:rPr>
       </w:pPr>
-      <w:bookmarkStart w:id="93" w:name="_Toc155857993"/>
-      <w:bookmarkStart w:id="94" w:name="_Toc156075251"/>
-      <w:bookmarkStart w:id="95" w:name="_Toc156144544"/>
+      <w:bookmarkStart w:id="90" w:name="_Toc155857993"/>
+      <w:bookmarkStart w:id="91" w:name="_Toc156075251"/>
+      <w:bookmarkStart w:id="92" w:name="_Toc156144544"/>
       <w:r>
         <w:rPr>
           <w:lang w:val="id-ID"/>
@@ -26490,9 +26541,9 @@
         </w:rPr>
         <w:t>Transformer</w:t>
       </w:r>
-      <w:bookmarkEnd w:id="93"/>
-      <w:bookmarkEnd w:id="94"/>
-      <w:bookmarkEnd w:id="95"/>
+      <w:bookmarkEnd w:id="90"/>
+      <w:bookmarkEnd w:id="91"/>
+      <w:bookmarkEnd w:id="92"/>
       <w:proofErr w:type="spellEnd"/>
     </w:p>
     <w:p>
@@ -26789,8 +26840,8 @@
           <w:noProof w:val="0"/>
         </w:rPr>
       </w:pPr>
-      <w:bookmarkStart w:id="96" w:name="_Toc155980908"/>
-      <w:bookmarkStart w:id="97" w:name="_Toc155981685"/>
+      <w:bookmarkStart w:id="93" w:name="_Toc155980908"/>
+      <w:bookmarkStart w:id="94" w:name="_Toc155981685"/>
       <w:r>
         <w:rPr>
           <w:noProof w:val="0"/>
@@ -26869,8 +26920,8 @@
         </w:rPr>
         <w:t>Transformer</w:t>
       </w:r>
-      <w:bookmarkEnd w:id="96"/>
-      <w:bookmarkEnd w:id="97"/>
+      <w:bookmarkEnd w:id="93"/>
+      <w:bookmarkEnd w:id="94"/>
       <w:proofErr w:type="spellEnd"/>
     </w:p>
     <w:p>
@@ -27138,8 +27189,8 @@
           <w:noProof w:val="0"/>
         </w:rPr>
       </w:pPr>
-      <w:bookmarkStart w:id="98" w:name="_Toc155980909"/>
-      <w:bookmarkStart w:id="99" w:name="_Toc155981686"/>
+      <w:bookmarkStart w:id="95" w:name="_Toc155980909"/>
+      <w:bookmarkStart w:id="96" w:name="_Toc155981686"/>
       <w:r>
         <w:rPr>
           <w:noProof w:val="0"/>
@@ -27188,250 +27239,250 @@
         </w:rPr>
         <w:t>Mekanisme VSN</w:t>
       </w:r>
+      <w:bookmarkEnd w:id="95"/>
+      <w:bookmarkEnd w:id="96"/>
+    </w:p>
+    <w:p>
+      <w:pPr>
+        <w:rPr>
+          <w:lang w:val="id-ID"/>
+        </w:rPr>
+      </w:pPr>
+    </w:p>
+    <w:p>
+      <w:pPr>
+        <w:ind w:firstLine="345"/>
+        <w:rPr>
+          <w:lang w:val="id-ID" w:eastAsia="en-GB"/>
+        </w:rPr>
+      </w:pPr>
+      <w:r>
+        <w:rPr>
+          <w:lang w:val="id-ID"/>
+        </w:rPr>
+        <w:t xml:space="preserve">TFT juga mengedepankan </w:t>
+      </w:r>
+      <w:proofErr w:type="spellStart"/>
+      <w:r>
+        <w:rPr>
+          <w:i/>
+          <w:iCs/>
+          <w:lang w:val="id-ID" w:eastAsia="en-GB"/>
+        </w:rPr>
+        <w:t>explainability</w:t>
+      </w:r>
+      <w:proofErr w:type="spellEnd"/>
+      <w:r>
+        <w:rPr>
+          <w:lang w:val="id-ID" w:eastAsia="en-GB"/>
+        </w:rPr>
+        <w:t xml:space="preserve"> atau kejelasan dari model itu sendiri, dibandingkan dengan model lain yang bersifat </w:t>
+      </w:r>
+      <w:proofErr w:type="spellStart"/>
+      <w:r>
+        <w:rPr>
+          <w:i/>
+          <w:iCs/>
+          <w:lang w:val="id-ID" w:eastAsia="en-GB"/>
+        </w:rPr>
+        <w:t>black-box</w:t>
+      </w:r>
+      <w:proofErr w:type="spellEnd"/>
+      <w:r>
+        <w:rPr>
+          <w:lang w:val="id-ID" w:eastAsia="en-GB"/>
+        </w:rPr>
+        <w:t xml:space="preserve"> </w:t>
+      </w:r>
+      <w:proofErr w:type="spellStart"/>
+      <w:r>
+        <w:rPr>
+          <w:lang w:val="id-ID" w:eastAsia="en-GB"/>
+        </w:rPr>
+        <w:t>dimana</w:t>
+      </w:r>
+      <w:proofErr w:type="spellEnd"/>
+      <w:r>
+        <w:rPr>
+          <w:lang w:val="id-ID" w:eastAsia="en-GB"/>
+        </w:rPr>
+        <w:t xml:space="preserve"> kejelasan dari perhitungan model tidak dapat dilihat yang menimbulkan masalah praktis dan etis</w:t>
+      </w:r>
+      <w:r>
+        <w:rPr>
+          <w:lang w:val="id-ID" w:eastAsia="en-GB"/>
+        </w:rPr>
+        <w:fldChar w:fldCharType="begin" w:fldLock="1"/>
+      </w:r>
+      <w:r>
+        <w:rPr>
+          <w:lang w:val="id-ID" w:eastAsia="en-GB"/>
+        </w:rPr>
+        <w:instrText>ADDIN CSL_CITATION {"citationItems":[{"id":"ITEM-1","itemData":{"DOI":"10.1145/3236009","ISSN":"15577341","abstract":"In recent years, many accurate decision support systems have been constructed as black boxes, that is as systems that hide their internal logic to the user. This lack of explanation constitutes both a practical and an ethical issue. The literature reports many approaches aimed at overcoming this crucial weakness, sometimes at the cost of sacrificing accuracy for interpretability. The applications in which black box decision systems can be used are various, and each approach is typically developed to provide a solution for a specific problem and, as a consequence, it explicitly or implicitly delineates its own definition of interpretability and explanation. The aim of this article is to provide a classification of the main problems addressed in the literature with respect to the notion of explanation and the type of black box system. Given a problem definition, a black box type, and a desired explanation, this survey should help the researcher to find the proposals more useful for his own work. The proposed classification of approaches to open black box models should also be useful for putting the many research open questions in perspective.","author":[{"dropping-particle":"","family":"Guidotti","given":"Riccardo","non-dropping-particle":"","parse-names":false,"suffix":""},{"dropping-particle":"","family":"Monreale","given":"Anna","non-dropping-particle":"","parse-names":false,"suffix":""},{"dropping-particle":"","family":"Ruggieri","given":"Salvatore","non-dropping-particle":"","parse-names":false,"suffix":""},{"dropping-particle":"","family":"Turini","given":"Franco","non-dropping-particle":"","parse-names":false,"suffix":""},{"dropping-particle":"","family":"Giannotti","given":"Fosca","non-dropping-particle":"","parse-names":false,"suffix":""},{"dropping-particle":"","family":"Pedreschi","given":"Dino","non-dropping-particle":"","parse-names":false,"suffix":""}],"container-title":"ACM Computing Surveys","id":"ITEM-1","issue":"5","issued":{"date-parts":[["2018"]]},"title":"A survey of methods for explaining black box models","type":"article-journal","volume":"51"},"uris":["http://www.mendeley.com/documents/?uuid=b2cab281-329d-4516-8250-89a65ad8af6b"]}],"mendeley":{"formattedCitation":"[30]","plainTextFormattedCitation":"[30]","previouslyFormattedCitation":"[29]"},"properties":{"noteIndex":0},"schema":"https://github.com/citation-style-language/schema/raw/master/csl-citation.json"}</w:instrText>
+      </w:r>
+      <w:r>
+        <w:rPr>
+          <w:lang w:val="id-ID" w:eastAsia="en-GB"/>
+        </w:rPr>
+        <w:fldChar w:fldCharType="separate"/>
+      </w:r>
+      <w:r>
+        <w:rPr>
+          <w:noProof/>
+          <w:lang w:val="id-ID" w:eastAsia="en-GB"/>
+        </w:rPr>
+        <w:t>[30]</w:t>
+      </w:r>
+      <w:r>
+        <w:rPr>
+          <w:lang w:val="id-ID" w:eastAsia="en-GB"/>
+        </w:rPr>
+        <w:fldChar w:fldCharType="end"/>
+      </w:r>
+      <w:r>
+        <w:rPr>
+          <w:lang w:val="id-ID" w:eastAsia="en-GB"/>
+        </w:rPr>
+        <w:t xml:space="preserve">. TFT menyelesaikan masalah itu dengan mekanisme </w:t>
+      </w:r>
+      <w:proofErr w:type="spellStart"/>
+      <w:r>
+        <w:rPr>
+          <w:i/>
+          <w:iCs/>
+          <w:lang w:val="id-ID" w:eastAsia="en-GB"/>
+        </w:rPr>
+        <w:t>attention</w:t>
+      </w:r>
+      <w:proofErr w:type="spellEnd"/>
+      <w:r>
+        <w:rPr>
+          <w:lang w:val="id-ID" w:eastAsia="en-GB"/>
+        </w:rPr>
+        <w:t xml:space="preserve">, TFT bisa memberikan penjelasan tentang dinamika temporal serta </w:t>
+      </w:r>
+      <w:proofErr w:type="spellStart"/>
+      <w:r>
+        <w:rPr>
+          <w:lang w:val="id-ID" w:eastAsia="en-GB"/>
+        </w:rPr>
+        <w:t>menganalisa</w:t>
+      </w:r>
+      <w:proofErr w:type="spellEnd"/>
+      <w:r>
+        <w:rPr>
+          <w:lang w:val="id-ID" w:eastAsia="en-GB"/>
+        </w:rPr>
+        <w:t xml:space="preserve"> relasi global sementara dari seluruh data (Seperti musim dan </w:t>
+      </w:r>
+      <w:proofErr w:type="spellStart"/>
+      <w:r>
+        <w:rPr>
+          <w:i/>
+          <w:iCs/>
+          <w:lang w:val="id-ID" w:eastAsia="en-GB"/>
+        </w:rPr>
+        <w:t>lag</w:t>
+      </w:r>
+      <w:proofErr w:type="spellEnd"/>
+      <w:r>
+        <w:rPr>
+          <w:i/>
+          <w:iCs/>
+          <w:lang w:val="id-ID" w:eastAsia="en-GB"/>
+        </w:rPr>
+        <w:t xml:space="preserve"> </w:t>
+      </w:r>
+      <w:proofErr w:type="spellStart"/>
+      <w:r>
+        <w:rPr>
+          <w:i/>
+          <w:iCs/>
+          <w:lang w:val="id-ID" w:eastAsia="en-GB"/>
+        </w:rPr>
+        <w:t>effect</w:t>
+      </w:r>
+      <w:r>
+        <w:rPr>
+          <w:lang w:val="id-ID" w:eastAsia="en-GB"/>
+        </w:rPr>
+        <w:t>s</w:t>
+      </w:r>
+      <w:proofErr w:type="spellEnd"/>
+      <w:r>
+        <w:rPr>
+          <w:lang w:val="id-ID" w:eastAsia="en-GB"/>
+        </w:rPr>
+        <w:t>)</w:t>
+      </w:r>
+      <w:r>
+        <w:rPr>
+          <w:lang w:val="id-ID" w:eastAsia="en-GB"/>
+        </w:rPr>
+        <w:fldChar w:fldCharType="begin" w:fldLock="1"/>
+      </w:r>
+      <w:r>
+        <w:rPr>
+          <w:lang w:val="id-ID" w:eastAsia="en-GB"/>
+        </w:rPr>
+        <w:instrText>ADDIN CSL_CITATION {"citationItems":[{"id":"ITEM-1","itemData":{"DOI":"10.1016/j.ijforecast.2021.03.012","ISSN":"01692070","abstract":"Multi-horizon forecasting often contains a complex mix of inputs – including static (i.e. time-invariant) covariates, known future inputs, and other exogenous time series that are only observed in the past – without any prior information on how they interact with the target. Several deep learning methods have been proposed, but they are typically ‘black-box’ models that do not shed light on how they use the full range of inputs present in practical scenarios. In this paper, we introduce the Temporal Fusion Transformer (TFT) – a novel attention-based architecture that combines high-performance multi-horizon forecasting with interpretable insights into temporal dynamics. To learn temporal relationships at different scales, TFT uses recurrent layers for local processing and interpretable self-attention layers for long-term dependencies. TFT utilizes specialized components to select relevant features and a series of gating layers to suppress unnecessary components, enabling high performance in a wide range of scenarios. On a variety of real-world datasets, we demonstrate significant performance improvements over existing benchmarks, and highlight three practical interpretability use cases of TFT.","author":[{"dropping-particle":"","family":"Lim","given":"Bryan","non-dropping-particle":"","parse-names":false,"suffix":""},{"dropping-particle":"","family":"Arık","given":"Sercan","non-dropping-particle":"","parse-names":false,"suffix":""},{"dropping-particle":"","family":"Loeff","given":"Nicolas","non-dropping-particle":"","parse-names":false,"suffix":""},{"dropping-particle":"","family":"Pfister","given":"Tomas","non-dropping-particle":"","parse-names":false,"suffix":""}],"container-title":"International Journal of Forecasting","id":"ITEM-1","issue":"4","issued":{"date-parts":[["2021"]]},"page":"1748-1764","title":"Temporal Fusion Transformers for interpretable multi-horizon time series forecasting","type":"article-journal","volume":"37"},"uris":["http://www.mendeley.com/documents/?uuid=8ee70b63-9380-426c-9fe0-349eb8c255be"]}],"mendeley":{"formattedCitation":"[29]","plainTextFormattedCitation":"[29]","previouslyFormattedCitation":"[28]"},"properties":{"noteIndex":0},"schema":"https://github.com/citation-style-language/schema/raw/master/csl-citation.json"}</w:instrText>
+      </w:r>
+      <w:r>
+        <w:rPr>
+          <w:lang w:val="id-ID" w:eastAsia="en-GB"/>
+        </w:rPr>
+        <w:fldChar w:fldCharType="separate"/>
+      </w:r>
+      <w:r>
+        <w:rPr>
+          <w:noProof/>
+          <w:lang w:val="id-ID" w:eastAsia="en-GB"/>
+        </w:rPr>
+        <w:t>[29]</w:t>
+      </w:r>
+      <w:r>
+        <w:rPr>
+          <w:lang w:val="id-ID" w:eastAsia="en-GB"/>
+        </w:rPr>
+        <w:fldChar w:fldCharType="end"/>
+      </w:r>
+      <w:r>
+        <w:rPr>
+          <w:lang w:val="id-ID" w:eastAsia="en-GB"/>
+        </w:rPr>
+        <w:t>.</w:t>
+      </w:r>
+    </w:p>
+    <w:p>
+      <w:pPr>
+        <w:ind w:firstLine="345"/>
+        <w:rPr>
+          <w:lang w:val="id-ID"/>
+        </w:rPr>
+      </w:pPr>
+    </w:p>
+    <w:p>
+      <w:pPr>
+        <w:pStyle w:val="Heading3"/>
+        <w:rPr>
+          <w:lang w:val="id-ID"/>
+        </w:rPr>
+      </w:pPr>
+      <w:bookmarkStart w:id="97" w:name="_Toc155857994"/>
+      <w:bookmarkStart w:id="98" w:name="_Toc156075252"/>
+      <w:bookmarkStart w:id="99" w:name="_Toc156144545"/>
+      <w:r>
+        <w:rPr>
+          <w:lang w:val="id-ID"/>
+        </w:rPr>
+        <w:t>Pra Pemrosesan Data Teks</w:t>
+      </w:r>
+      <w:bookmarkEnd w:id="97"/>
       <w:bookmarkEnd w:id="98"/>
       <w:bookmarkEnd w:id="99"/>
     </w:p>
     <w:p>
       <w:pPr>
-        <w:rPr>
-          <w:lang w:val="id-ID"/>
-        </w:rPr>
-      </w:pPr>
-    </w:p>
-    <w:p>
-      <w:pPr>
-        <w:ind w:firstLine="345"/>
-        <w:rPr>
-          <w:lang w:val="id-ID" w:eastAsia="en-GB"/>
-        </w:rPr>
-      </w:pPr>
-      <w:r>
-        <w:rPr>
-          <w:lang w:val="id-ID"/>
-        </w:rPr>
-        <w:t xml:space="preserve">TFT juga mengedepankan </w:t>
-      </w:r>
-      <w:proofErr w:type="spellStart"/>
-      <w:r>
-        <w:rPr>
-          <w:i/>
-          <w:iCs/>
-          <w:lang w:val="id-ID" w:eastAsia="en-GB"/>
-        </w:rPr>
-        <w:t>explainability</w:t>
-      </w:r>
-      <w:proofErr w:type="spellEnd"/>
-      <w:r>
-        <w:rPr>
-          <w:lang w:val="id-ID" w:eastAsia="en-GB"/>
-        </w:rPr>
-        <w:t xml:space="preserve"> atau kejelasan dari model itu sendiri, dibandingkan dengan model lain yang bersifat </w:t>
-      </w:r>
-      <w:proofErr w:type="spellStart"/>
-      <w:r>
-        <w:rPr>
-          <w:i/>
-          <w:iCs/>
-          <w:lang w:val="id-ID" w:eastAsia="en-GB"/>
-        </w:rPr>
-        <w:t>black-box</w:t>
-      </w:r>
-      <w:proofErr w:type="spellEnd"/>
-      <w:r>
-        <w:rPr>
-          <w:lang w:val="id-ID" w:eastAsia="en-GB"/>
-        </w:rPr>
-        <w:t xml:space="preserve"> </w:t>
-      </w:r>
-      <w:proofErr w:type="spellStart"/>
-      <w:r>
-        <w:rPr>
-          <w:lang w:val="id-ID" w:eastAsia="en-GB"/>
-        </w:rPr>
-        <w:t>dimana</w:t>
-      </w:r>
-      <w:proofErr w:type="spellEnd"/>
-      <w:r>
-        <w:rPr>
-          <w:lang w:val="id-ID" w:eastAsia="en-GB"/>
-        </w:rPr>
-        <w:t xml:space="preserve"> kejelasan dari perhitungan model tidak dapat dilihat yang menimbulkan masalah praktis dan etis</w:t>
-      </w:r>
-      <w:r>
-        <w:rPr>
-          <w:lang w:val="id-ID" w:eastAsia="en-GB"/>
-        </w:rPr>
-        <w:fldChar w:fldCharType="begin" w:fldLock="1"/>
-      </w:r>
-      <w:r>
-        <w:rPr>
-          <w:lang w:val="id-ID" w:eastAsia="en-GB"/>
-        </w:rPr>
-        <w:instrText>ADDIN CSL_CITATION {"citationItems":[{"id":"ITEM-1","itemData":{"DOI":"10.1145/3236009","ISSN":"15577341","abstract":"In recent years, many accurate decision support systems have been constructed as black boxes, that is as systems that hide their internal logic to the user. This lack of explanation constitutes both a practical and an ethical issue. The literature reports many approaches aimed at overcoming this crucial weakness, sometimes at the cost of sacrificing accuracy for interpretability. The applications in which black box decision systems can be used are various, and each approach is typically developed to provide a solution for a specific problem and, as a consequence, it explicitly or implicitly delineates its own definition of interpretability and explanation. The aim of this article is to provide a classification of the main problems addressed in the literature with respect to the notion of explanation and the type of black box system. Given a problem definition, a black box type, and a desired explanation, this survey should help the researcher to find the proposals more useful for his own work. The proposed classification of approaches to open black box models should also be useful for putting the many research open questions in perspective.","author":[{"dropping-particle":"","family":"Guidotti","given":"Riccardo","non-dropping-particle":"","parse-names":false,"suffix":""},{"dropping-particle":"","family":"Monreale","given":"Anna","non-dropping-particle":"","parse-names":false,"suffix":""},{"dropping-particle":"","family":"Ruggieri","given":"Salvatore","non-dropping-particle":"","parse-names":false,"suffix":""},{"dropping-particle":"","family":"Turini","given":"Franco","non-dropping-particle":"","parse-names":false,"suffix":""},{"dropping-particle":"","family":"Giannotti","given":"Fosca","non-dropping-particle":"","parse-names":false,"suffix":""},{"dropping-particle":"","family":"Pedreschi","given":"Dino","non-dropping-particle":"","parse-names":false,"suffix":""}],"container-title":"ACM Computing Surveys","id":"ITEM-1","issue":"5","issued":{"date-parts":[["2018"]]},"title":"A survey of methods for explaining black box models","type":"article-journal","volume":"51"},"uris":["http://www.mendeley.com/documents/?uuid=b2cab281-329d-4516-8250-89a65ad8af6b"]}],"mendeley":{"formattedCitation":"[30]","plainTextFormattedCitation":"[30]","previouslyFormattedCitation":"[29]"},"properties":{"noteIndex":0},"schema":"https://github.com/citation-style-language/schema/raw/master/csl-citation.json"}</w:instrText>
-      </w:r>
-      <w:r>
-        <w:rPr>
-          <w:lang w:val="id-ID" w:eastAsia="en-GB"/>
-        </w:rPr>
-        <w:fldChar w:fldCharType="separate"/>
-      </w:r>
-      <w:r>
-        <w:rPr>
-          <w:noProof/>
-          <w:lang w:val="id-ID" w:eastAsia="en-GB"/>
-        </w:rPr>
-        <w:t>[30]</w:t>
-      </w:r>
-      <w:r>
-        <w:rPr>
-          <w:lang w:val="id-ID" w:eastAsia="en-GB"/>
-        </w:rPr>
-        <w:fldChar w:fldCharType="end"/>
-      </w:r>
-      <w:r>
-        <w:rPr>
-          <w:lang w:val="id-ID" w:eastAsia="en-GB"/>
-        </w:rPr>
-        <w:t xml:space="preserve">. TFT menyelesaikan masalah itu dengan mekanisme </w:t>
-      </w:r>
-      <w:proofErr w:type="spellStart"/>
-      <w:r>
-        <w:rPr>
-          <w:i/>
-          <w:iCs/>
-          <w:lang w:val="id-ID" w:eastAsia="en-GB"/>
-        </w:rPr>
-        <w:t>attention</w:t>
-      </w:r>
-      <w:proofErr w:type="spellEnd"/>
-      <w:r>
-        <w:rPr>
-          <w:lang w:val="id-ID" w:eastAsia="en-GB"/>
-        </w:rPr>
-        <w:t xml:space="preserve">, TFT bisa memberikan penjelasan tentang dinamika temporal serta </w:t>
-      </w:r>
-      <w:proofErr w:type="spellStart"/>
-      <w:r>
-        <w:rPr>
-          <w:lang w:val="id-ID" w:eastAsia="en-GB"/>
-        </w:rPr>
-        <w:t>menganalisa</w:t>
-      </w:r>
-      <w:proofErr w:type="spellEnd"/>
-      <w:r>
-        <w:rPr>
-          <w:lang w:val="id-ID" w:eastAsia="en-GB"/>
-        </w:rPr>
-        <w:t xml:space="preserve"> relasi global sementara dari seluruh data (Seperti musim dan </w:t>
-      </w:r>
-      <w:proofErr w:type="spellStart"/>
-      <w:r>
-        <w:rPr>
-          <w:i/>
-          <w:iCs/>
-          <w:lang w:val="id-ID" w:eastAsia="en-GB"/>
-        </w:rPr>
-        <w:t>lag</w:t>
-      </w:r>
-      <w:proofErr w:type="spellEnd"/>
-      <w:r>
-        <w:rPr>
-          <w:i/>
-          <w:iCs/>
-          <w:lang w:val="id-ID" w:eastAsia="en-GB"/>
-        </w:rPr>
-        <w:t xml:space="preserve"> </w:t>
-      </w:r>
-      <w:proofErr w:type="spellStart"/>
-      <w:r>
-        <w:rPr>
-          <w:i/>
-          <w:iCs/>
-          <w:lang w:val="id-ID" w:eastAsia="en-GB"/>
-        </w:rPr>
-        <w:t>effect</w:t>
-      </w:r>
-      <w:r>
-        <w:rPr>
-          <w:lang w:val="id-ID" w:eastAsia="en-GB"/>
-        </w:rPr>
-        <w:t>s</w:t>
-      </w:r>
-      <w:proofErr w:type="spellEnd"/>
-      <w:r>
-        <w:rPr>
-          <w:lang w:val="id-ID" w:eastAsia="en-GB"/>
-        </w:rPr>
-        <w:t>)</w:t>
-      </w:r>
-      <w:r>
-        <w:rPr>
-          <w:lang w:val="id-ID" w:eastAsia="en-GB"/>
-        </w:rPr>
-        <w:fldChar w:fldCharType="begin" w:fldLock="1"/>
-      </w:r>
-      <w:r>
-        <w:rPr>
-          <w:lang w:val="id-ID" w:eastAsia="en-GB"/>
-        </w:rPr>
-        <w:instrText>ADDIN CSL_CITATION {"citationItems":[{"id":"ITEM-1","itemData":{"DOI":"10.1016/j.ijforecast.2021.03.012","ISSN":"01692070","abstract":"Multi-horizon forecasting often contains a complex mix of inputs – including static (i.e. time-invariant) covariates, known future inputs, and other exogenous time series that are only observed in the past – without any prior information on how they interact with the target. Several deep learning methods have been proposed, but they are typically ‘black-box’ models that do not shed light on how they use the full range of inputs present in practical scenarios. In this paper, we introduce the Temporal Fusion Transformer (TFT) – a novel attention-based architecture that combines high-performance multi-horizon forecasting with interpretable insights into temporal dynamics. To learn temporal relationships at different scales, TFT uses recurrent layers for local processing and interpretable self-attention layers for long-term dependencies. TFT utilizes specialized components to select relevant features and a series of gating layers to suppress unnecessary components, enabling high performance in a wide range of scenarios. On a variety of real-world datasets, we demonstrate significant performance improvements over existing benchmarks, and highlight three practical interpretability use cases of TFT.","author":[{"dropping-particle":"","family":"Lim","given":"Bryan","non-dropping-particle":"","parse-names":false,"suffix":""},{"dropping-particle":"","family":"Arık","given":"Sercan","non-dropping-particle":"","parse-names":false,"suffix":""},{"dropping-particle":"","family":"Loeff","given":"Nicolas","non-dropping-particle":"","parse-names":false,"suffix":""},{"dropping-particle":"","family":"Pfister","given":"Tomas","non-dropping-particle":"","parse-names":false,"suffix":""}],"container-title":"International Journal of Forecasting","id":"ITEM-1","issue":"4","issued":{"date-parts":[["2021"]]},"page":"1748-1764","title":"Temporal Fusion Transformers for interpretable multi-horizon time series forecasting","type":"article-journal","volume":"37"},"uris":["http://www.mendeley.com/documents/?uuid=8ee70b63-9380-426c-9fe0-349eb8c255be"]}],"mendeley":{"formattedCitation":"[29]","plainTextFormattedCitation":"[29]","previouslyFormattedCitation":"[28]"},"properties":{"noteIndex":0},"schema":"https://github.com/citation-style-language/schema/raw/master/csl-citation.json"}</w:instrText>
-      </w:r>
-      <w:r>
-        <w:rPr>
-          <w:lang w:val="id-ID" w:eastAsia="en-GB"/>
-        </w:rPr>
-        <w:fldChar w:fldCharType="separate"/>
-      </w:r>
-      <w:r>
-        <w:rPr>
-          <w:noProof/>
-          <w:lang w:val="id-ID" w:eastAsia="en-GB"/>
-        </w:rPr>
-        <w:t>[29]</w:t>
-      </w:r>
-      <w:r>
-        <w:rPr>
-          <w:lang w:val="id-ID" w:eastAsia="en-GB"/>
-        </w:rPr>
-        <w:fldChar w:fldCharType="end"/>
-      </w:r>
-      <w:r>
-        <w:rPr>
-          <w:lang w:val="id-ID" w:eastAsia="en-GB"/>
-        </w:rPr>
-        <w:t>.</w:t>
-      </w:r>
-    </w:p>
-    <w:p>
-      <w:pPr>
-        <w:ind w:firstLine="345"/>
-        <w:rPr>
-          <w:lang w:val="id-ID"/>
-        </w:rPr>
-      </w:pPr>
-    </w:p>
-    <w:p>
-      <w:pPr>
-        <w:pStyle w:val="Heading3"/>
-        <w:rPr>
-          <w:lang w:val="id-ID"/>
-        </w:rPr>
-      </w:pPr>
-      <w:bookmarkStart w:id="100" w:name="_Toc155857994"/>
-      <w:bookmarkStart w:id="101" w:name="_Toc156075252"/>
-      <w:bookmarkStart w:id="102" w:name="_Toc156144545"/>
-      <w:r>
-        <w:rPr>
-          <w:lang w:val="id-ID"/>
-        </w:rPr>
-        <w:t>Pra Pemrosesan Data Teks</w:t>
-      </w:r>
-      <w:bookmarkEnd w:id="100"/>
-      <w:bookmarkEnd w:id="101"/>
-      <w:bookmarkEnd w:id="102"/>
-    </w:p>
-    <w:p>
-      <w:pPr>
         <w:ind w:firstLine="345"/>
         <w:rPr>
           <w:lang w:val="id-ID"/>
@@ -28060,8 +28111,8 @@
           <w:noProof w:val="0"/>
         </w:rPr>
       </w:pPr>
-      <w:bookmarkStart w:id="103" w:name="_Toc155858021"/>
-      <w:bookmarkStart w:id="104" w:name="_Toc155981839"/>
+      <w:bookmarkStart w:id="100" w:name="_Toc155858021"/>
+      <w:bookmarkStart w:id="101" w:name="_Toc155981839"/>
       <w:r>
         <w:rPr>
           <w:noProof w:val="0"/>
@@ -28138,8 +28189,8 @@
         </w:rPr>
         <w:t xml:space="preserve"> Spam</w:t>
       </w:r>
-      <w:bookmarkEnd w:id="103"/>
-      <w:bookmarkEnd w:id="104"/>
+      <w:bookmarkEnd w:id="100"/>
+      <w:bookmarkEnd w:id="101"/>
     </w:p>
     <w:tbl>
       <w:tblPr>
@@ -30504,9 +30555,9 @@
           <w:lang w:val="id-ID"/>
         </w:rPr>
       </w:pPr>
-      <w:bookmarkStart w:id="105" w:name="_Toc155857995"/>
-      <w:bookmarkStart w:id="106" w:name="_Toc156075253"/>
-      <w:bookmarkStart w:id="107" w:name="_Toc156144546"/>
+      <w:bookmarkStart w:id="102" w:name="_Toc155857995"/>
+      <w:bookmarkStart w:id="103" w:name="_Toc156075253"/>
+      <w:bookmarkStart w:id="104" w:name="_Toc156144546"/>
       <w:proofErr w:type="spellStart"/>
       <w:r>
         <w:rPr>
@@ -30521,9 +30572,9 @@
         </w:rPr>
         <w:t xml:space="preserve"> Data</w:t>
       </w:r>
-      <w:bookmarkEnd w:id="105"/>
-      <w:bookmarkEnd w:id="106"/>
-      <w:bookmarkEnd w:id="107"/>
+      <w:bookmarkEnd w:id="102"/>
+      <w:bookmarkEnd w:id="103"/>
+      <w:bookmarkEnd w:id="104"/>
     </w:p>
     <w:p>
       <w:pPr>
@@ -31254,8 +31305,8 @@
           <w:noProof w:val="0"/>
         </w:rPr>
       </w:pPr>
-      <w:bookmarkStart w:id="108" w:name="_Toc155858022"/>
-      <w:bookmarkStart w:id="109" w:name="_Toc155981840"/>
+      <w:bookmarkStart w:id="105" w:name="_Toc155858022"/>
+      <w:bookmarkStart w:id="106" w:name="_Toc155981840"/>
       <w:r>
         <w:rPr>
           <w:rFonts w:ascii="Times New Roman" w:hAnsi="Times New Roman"/>
@@ -31323,8 +31374,8 @@
         </w:rPr>
         <w:t>Translate</w:t>
       </w:r>
-      <w:bookmarkEnd w:id="108"/>
-      <w:bookmarkEnd w:id="109"/>
+      <w:bookmarkEnd w:id="105"/>
+      <w:bookmarkEnd w:id="106"/>
       <w:proofErr w:type="spellEnd"/>
     </w:p>
     <w:tbl>
@@ -35213,8 +35264,8 @@
           <w:noProof w:val="0"/>
         </w:rPr>
       </w:pPr>
-      <w:bookmarkStart w:id="110" w:name="_Toc155980910"/>
-      <w:bookmarkStart w:id="111" w:name="_Toc155981687"/>
+      <w:bookmarkStart w:id="107" w:name="_Toc155980910"/>
+      <w:bookmarkStart w:id="108" w:name="_Toc155981687"/>
       <w:r>
         <w:rPr>
           <w:noProof w:val="0"/>
@@ -35263,333 +35314,333 @@
         </w:rPr>
         <w:t>Jumlah Data Latih</w:t>
       </w:r>
+      <w:bookmarkEnd w:id="107"/>
+      <w:bookmarkEnd w:id="108"/>
+    </w:p>
+    <w:p>
+      <w:pPr>
+        <w:ind w:firstLine="0"/>
+        <w:rPr>
+          <w:lang w:val="en-US"/>
+        </w:rPr>
+      </w:pPr>
+    </w:p>
+    <w:p>
+      <w:pPr>
+        <w:ind w:firstLine="0"/>
+        <w:rPr>
+          <w:lang w:val="en-US"/>
+        </w:rPr>
+      </w:pPr>
+      <w:proofErr w:type="spellStart"/>
+      <w:r>
+        <w:rPr>
+          <w:lang w:val="en-US"/>
+        </w:rPr>
+        <w:t>dimana</w:t>
+      </w:r>
+      <w:proofErr w:type="spellEnd"/>
+      <w:r>
+        <w:rPr>
+          <w:lang w:val="en-US"/>
+        </w:rPr>
+        <w:t xml:space="preserve"> Google Translate10 (GTH) </w:t>
+      </w:r>
+      <w:proofErr w:type="spellStart"/>
+      <w:r>
+        <w:rPr>
+          <w:lang w:val="en-US"/>
+        </w:rPr>
+        <w:t>adalah</w:t>
+      </w:r>
+      <w:proofErr w:type="spellEnd"/>
+      <w:r>
+        <w:rPr>
+          <w:lang w:val="en-US"/>
+        </w:rPr>
+        <w:t xml:space="preserve"> dengan </w:t>
+      </w:r>
+      <w:proofErr w:type="spellStart"/>
+      <w:r>
+        <w:rPr>
+          <w:lang w:val="en-US"/>
+        </w:rPr>
+        <w:t>augmentasi</w:t>
+      </w:r>
+      <w:proofErr w:type="spellEnd"/>
+      <w:r>
+        <w:rPr>
+          <w:lang w:val="en-US"/>
+        </w:rPr>
+        <w:t xml:space="preserve"> 10 </w:t>
+      </w:r>
+      <w:proofErr w:type="spellStart"/>
+      <w:r>
+        <w:rPr>
+          <w:lang w:val="en-US"/>
+        </w:rPr>
+        <w:t>bahasa</w:t>
+      </w:r>
+      <w:proofErr w:type="spellEnd"/>
+      <w:r>
+        <w:rPr>
+          <w:lang w:val="en-US"/>
+        </w:rPr>
+        <w:t xml:space="preserve"> paling </w:t>
+      </w:r>
+      <w:proofErr w:type="spellStart"/>
+      <w:r>
+        <w:rPr>
+          <w:lang w:val="en-US"/>
+        </w:rPr>
+        <w:t>akurat</w:t>
+      </w:r>
+      <w:proofErr w:type="spellEnd"/>
+      <w:r>
+        <w:rPr>
+          <w:lang w:val="en-US"/>
+        </w:rPr>
+        <w:t xml:space="preserve"> di Google Translate, dan Google Translate20 (GT) </w:t>
+      </w:r>
+      <w:proofErr w:type="spellStart"/>
+      <w:r>
+        <w:rPr>
+          <w:lang w:val="en-US"/>
+        </w:rPr>
+        <w:t>adalah</w:t>
+      </w:r>
+      <w:proofErr w:type="spellEnd"/>
+      <w:r>
+        <w:rPr>
+          <w:lang w:val="en-US"/>
+        </w:rPr>
+        <w:t xml:space="preserve"> dengan </w:t>
+      </w:r>
+      <w:proofErr w:type="spellStart"/>
+      <w:r>
+        <w:rPr>
+          <w:lang w:val="en-US"/>
+        </w:rPr>
+        <w:t>augmentasi</w:t>
+      </w:r>
+      <w:proofErr w:type="spellEnd"/>
+      <w:r>
+        <w:rPr>
+          <w:lang w:val="en-US"/>
+        </w:rPr>
+        <w:t xml:space="preserve"> 20 </w:t>
+      </w:r>
+      <w:proofErr w:type="spellStart"/>
+      <w:r>
+        <w:rPr>
+          <w:lang w:val="en-US"/>
+        </w:rPr>
+        <w:t>bahasa</w:t>
+      </w:r>
+      <w:proofErr w:type="spellEnd"/>
+      <w:r>
+        <w:rPr>
+          <w:lang w:val="en-US"/>
+        </w:rPr>
+        <w:t xml:space="preserve"> paling </w:t>
+      </w:r>
+      <w:proofErr w:type="spellStart"/>
+      <w:r>
+        <w:rPr>
+          <w:lang w:val="en-US"/>
+        </w:rPr>
+        <w:t>akurat</w:t>
+      </w:r>
+      <w:proofErr w:type="spellEnd"/>
+      <w:r>
+        <w:rPr>
+          <w:lang w:val="en-US"/>
+        </w:rPr>
+        <w:t xml:space="preserve"> di Google Translate</w:t>
+      </w:r>
+    </w:p>
+    <w:p>
+      <w:pPr>
+        <w:ind w:firstLine="345"/>
+        <w:rPr>
+          <w:lang w:val="id-ID"/>
+        </w:rPr>
+      </w:pPr>
+      <w:r>
+        <w:rPr>
+          <w:lang w:val="id-ID"/>
+        </w:rPr>
+        <w:t xml:space="preserve">Teknik </w:t>
+      </w:r>
+      <w:proofErr w:type="spellStart"/>
+      <w:r>
+        <w:rPr>
+          <w:lang w:val="id-ID"/>
+        </w:rPr>
+        <w:t>augmentasi</w:t>
+      </w:r>
+      <w:proofErr w:type="spellEnd"/>
+      <w:r>
+        <w:rPr>
+          <w:lang w:val="id-ID"/>
+        </w:rPr>
+        <w:t xml:space="preserve"> data juga diusulkan oleh </w:t>
+      </w:r>
+      <w:proofErr w:type="spellStart"/>
+      <w:r>
+        <w:rPr>
+          <w:lang w:val="id-ID"/>
+        </w:rPr>
+        <w:t>Wei</w:t>
+      </w:r>
+      <w:proofErr w:type="spellEnd"/>
+      <w:r>
+        <w:rPr>
+          <w:lang w:val="id-ID"/>
+        </w:rPr>
+        <w:t xml:space="preserve"> dan </w:t>
+      </w:r>
+      <w:proofErr w:type="spellStart"/>
+      <w:r>
+        <w:rPr>
+          <w:lang w:val="id-ID"/>
+        </w:rPr>
+        <w:t>Zou</w:t>
+      </w:r>
+      <w:proofErr w:type="spellEnd"/>
+      <w:r>
+        <w:rPr>
+          <w:lang w:val="id-ID"/>
+        </w:rPr>
+        <w:t xml:space="preserve"> dengan judul </w:t>
+      </w:r>
+      <w:proofErr w:type="spellStart"/>
+      <w:r>
+        <w:rPr>
+          <w:i/>
+          <w:iCs/>
+          <w:lang w:val="id-ID"/>
+        </w:rPr>
+        <w:t>Easy</w:t>
+      </w:r>
+      <w:proofErr w:type="spellEnd"/>
+      <w:r>
+        <w:rPr>
+          <w:i/>
+          <w:iCs/>
+          <w:lang w:val="id-ID"/>
+        </w:rPr>
+        <w:t xml:space="preserve"> Data </w:t>
+      </w:r>
+      <w:proofErr w:type="spellStart"/>
+      <w:r>
+        <w:rPr>
+          <w:i/>
+          <w:iCs/>
+          <w:lang w:val="id-ID"/>
+        </w:rPr>
+        <w:t>Augmentation</w:t>
+      </w:r>
+      <w:proofErr w:type="spellEnd"/>
+      <w:r>
+        <w:rPr>
+          <w:i/>
+          <w:iCs/>
+          <w:lang w:val="id-ID"/>
+        </w:rPr>
+        <w:t xml:space="preserve"> </w:t>
+      </w:r>
+      <w:r>
+        <w:rPr>
+          <w:lang w:val="id-ID"/>
+        </w:rPr>
+        <w:t>(EDA). Diterapkan operasi penggantian sinonim, penyisipan, pertukaran, dan penghapusan secara acak.</w:t>
+      </w:r>
+      <w:r>
+        <w:rPr>
+          <w:lang w:val="id-ID"/>
+        </w:rPr>
+        <w:fldChar w:fldCharType="begin" w:fldLock="1"/>
+      </w:r>
+      <w:r>
+        <w:rPr>
+          <w:lang w:val="id-ID"/>
+        </w:rPr>
+        <w:instrText>ADDIN CSL_CITATION {"citationItems":[{"id":"ITEM-1","itemData":{"DOI":"10.18653/v1/d19-1670","ISBN":"9781950737901","abstract":"We present EDA: easy data augmentation techniques for boosting performance on text classification tasks. EDA consists of four simple but powerful operations: synonym replacement, random insertion, random swap, and random deletion. On five text classification tasks, we show that EDA improves performance for both convolutional and recurrent neural networks. EDA demonstrates particularly strong results for smaller datasets; on average, across five datasets, training with EDA while using only 50% of the available training set achieved the same accuracy as normal training with all available data. We also performed extensive ablation studies and suggest parameters for practical use.","author":[{"dropping-particle":"","family":"Wei","given":"Jason","non-dropping-particle":"","parse-names":false,"suffix":""},{"dropping-particle":"","family":"Zou","given":"Kai","non-dropping-particle":"","parse-names":false,"suffix":""}],"container-title":"EMNLP-IJCNLP 2019 - 2019 Conference on Empirical Methods in Natural Language Processing and 9th International Joint Conference on Natural Language Processing, Proceedings of the Conference","id":"ITEM-1","issued":{"date-parts":[["2019"]]},"page":"6382-6388","title":"EDA: Easy data augmentation techniques for boosting performance on text classification tasks","type":"article-journal"},"uris":["http://www.mendeley.com/documents/?uuid=7089925e-b4ed-4529-b856-9161b0f67883"]}],"mendeley":{"formattedCitation":"[41]","plainTextFormattedCitation":"[41]","previouslyFormattedCitation":"[40]"},"properties":{"noteIndex":0},"schema":"https://github.com/citation-style-language/schema/raw/master/csl-citation.json"}</w:instrText>
+      </w:r>
+      <w:r>
+        <w:rPr>
+          <w:lang w:val="id-ID"/>
+        </w:rPr>
+        <w:fldChar w:fldCharType="separate"/>
+      </w:r>
+      <w:r>
+        <w:rPr>
+          <w:noProof/>
+          <w:lang w:val="id-ID"/>
+        </w:rPr>
+        <w:t>[41]</w:t>
+      </w:r>
+      <w:r>
+        <w:rPr>
+          <w:lang w:val="id-ID"/>
+        </w:rPr>
+        <w:fldChar w:fldCharType="end"/>
+      </w:r>
+      <w:r>
+        <w:rPr>
+          <w:lang w:val="id-ID"/>
+        </w:rPr>
+        <w:t xml:space="preserve"> Analisis akurasi model paling akurat setelah data </w:t>
+      </w:r>
+      <w:proofErr w:type="spellStart"/>
+      <w:r>
+        <w:rPr>
+          <w:lang w:val="id-ID"/>
+        </w:rPr>
+        <w:t>diagumentasi</w:t>
+      </w:r>
+      <w:proofErr w:type="spellEnd"/>
+      <w:r>
+        <w:rPr>
+          <w:lang w:val="id-ID"/>
+        </w:rPr>
+        <w:t xml:space="preserve"> menggunakan EDA juga dilakukan pada penelitian kali ini.</w:t>
+      </w:r>
+    </w:p>
+    <w:p>
+      <w:pPr>
+        <w:rPr>
+          <w:lang w:val="id-ID"/>
+        </w:rPr>
+      </w:pPr>
+    </w:p>
+    <w:p>
+      <w:pPr>
+        <w:pStyle w:val="Heading3"/>
+        <w:rPr>
+          <w:lang w:val="id-ID"/>
+        </w:rPr>
+      </w:pPr>
+      <w:bookmarkStart w:id="109" w:name="_Toc155857996"/>
+      <w:bookmarkStart w:id="110" w:name="_Toc156075254"/>
+      <w:bookmarkStart w:id="111" w:name="_Toc156144547"/>
+      <w:r>
+        <w:rPr>
+          <w:lang w:val="id-ID"/>
+        </w:rPr>
+        <w:t xml:space="preserve">Nilai </w:t>
+      </w:r>
+      <w:proofErr w:type="spellStart"/>
+      <w:r>
+        <w:rPr>
+          <w:lang w:val="id-ID"/>
+        </w:rPr>
+        <w:t>Pencilan</w:t>
+      </w:r>
+      <w:bookmarkEnd w:id="109"/>
       <w:bookmarkEnd w:id="110"/>
       <w:bookmarkEnd w:id="111"/>
-    </w:p>
-    <w:p>
-      <w:pPr>
-        <w:ind w:firstLine="0"/>
-        <w:rPr>
-          <w:lang w:val="en-US"/>
-        </w:rPr>
-      </w:pPr>
-    </w:p>
-    <w:p>
-      <w:pPr>
-        <w:ind w:firstLine="0"/>
-        <w:rPr>
-          <w:lang w:val="en-US"/>
-        </w:rPr>
-      </w:pPr>
-      <w:proofErr w:type="spellStart"/>
-      <w:r>
-        <w:rPr>
-          <w:lang w:val="en-US"/>
-        </w:rPr>
-        <w:t>dimana</w:t>
-      </w:r>
-      <w:proofErr w:type="spellEnd"/>
-      <w:r>
-        <w:rPr>
-          <w:lang w:val="en-US"/>
-        </w:rPr>
-        <w:t xml:space="preserve"> Google Translate10 (GTH) </w:t>
-      </w:r>
-      <w:proofErr w:type="spellStart"/>
-      <w:r>
-        <w:rPr>
-          <w:lang w:val="en-US"/>
-        </w:rPr>
-        <w:t>adalah</w:t>
-      </w:r>
-      <w:proofErr w:type="spellEnd"/>
-      <w:r>
-        <w:rPr>
-          <w:lang w:val="en-US"/>
-        </w:rPr>
-        <w:t xml:space="preserve"> dengan </w:t>
-      </w:r>
-      <w:proofErr w:type="spellStart"/>
-      <w:r>
-        <w:rPr>
-          <w:lang w:val="en-US"/>
-        </w:rPr>
-        <w:t>augmentasi</w:t>
-      </w:r>
-      <w:proofErr w:type="spellEnd"/>
-      <w:r>
-        <w:rPr>
-          <w:lang w:val="en-US"/>
-        </w:rPr>
-        <w:t xml:space="preserve"> 10 </w:t>
-      </w:r>
-      <w:proofErr w:type="spellStart"/>
-      <w:r>
-        <w:rPr>
-          <w:lang w:val="en-US"/>
-        </w:rPr>
-        <w:t>bahasa</w:t>
-      </w:r>
-      <w:proofErr w:type="spellEnd"/>
-      <w:r>
-        <w:rPr>
-          <w:lang w:val="en-US"/>
-        </w:rPr>
-        <w:t xml:space="preserve"> paling </w:t>
-      </w:r>
-      <w:proofErr w:type="spellStart"/>
-      <w:r>
-        <w:rPr>
-          <w:lang w:val="en-US"/>
-        </w:rPr>
-        <w:t>akurat</w:t>
-      </w:r>
-      <w:proofErr w:type="spellEnd"/>
-      <w:r>
-        <w:rPr>
-          <w:lang w:val="en-US"/>
-        </w:rPr>
-        <w:t xml:space="preserve"> di Google Translate, dan Google Translate20 (GT) </w:t>
-      </w:r>
-      <w:proofErr w:type="spellStart"/>
-      <w:r>
-        <w:rPr>
-          <w:lang w:val="en-US"/>
-        </w:rPr>
-        <w:t>adalah</w:t>
-      </w:r>
-      <w:proofErr w:type="spellEnd"/>
-      <w:r>
-        <w:rPr>
-          <w:lang w:val="en-US"/>
-        </w:rPr>
-        <w:t xml:space="preserve"> dengan </w:t>
-      </w:r>
-      <w:proofErr w:type="spellStart"/>
-      <w:r>
-        <w:rPr>
-          <w:lang w:val="en-US"/>
-        </w:rPr>
-        <w:t>augmentasi</w:t>
-      </w:r>
-      <w:proofErr w:type="spellEnd"/>
-      <w:r>
-        <w:rPr>
-          <w:lang w:val="en-US"/>
-        </w:rPr>
-        <w:t xml:space="preserve"> 20 </w:t>
-      </w:r>
-      <w:proofErr w:type="spellStart"/>
-      <w:r>
-        <w:rPr>
-          <w:lang w:val="en-US"/>
-        </w:rPr>
-        <w:t>bahasa</w:t>
-      </w:r>
-      <w:proofErr w:type="spellEnd"/>
-      <w:r>
-        <w:rPr>
-          <w:lang w:val="en-US"/>
-        </w:rPr>
-        <w:t xml:space="preserve"> paling </w:t>
-      </w:r>
-      <w:proofErr w:type="spellStart"/>
-      <w:r>
-        <w:rPr>
-          <w:lang w:val="en-US"/>
-        </w:rPr>
-        <w:t>akurat</w:t>
-      </w:r>
-      <w:proofErr w:type="spellEnd"/>
-      <w:r>
-        <w:rPr>
-          <w:lang w:val="en-US"/>
-        </w:rPr>
-        <w:t xml:space="preserve"> di Google Translate</w:t>
-      </w:r>
-    </w:p>
-    <w:p>
-      <w:pPr>
-        <w:ind w:firstLine="345"/>
-        <w:rPr>
-          <w:lang w:val="id-ID"/>
-        </w:rPr>
-      </w:pPr>
-      <w:r>
-        <w:rPr>
-          <w:lang w:val="id-ID"/>
-        </w:rPr>
-        <w:t xml:space="preserve">Teknik </w:t>
-      </w:r>
-      <w:proofErr w:type="spellStart"/>
-      <w:r>
-        <w:rPr>
-          <w:lang w:val="id-ID"/>
-        </w:rPr>
-        <w:t>augmentasi</w:t>
-      </w:r>
-      <w:proofErr w:type="spellEnd"/>
-      <w:r>
-        <w:rPr>
-          <w:lang w:val="id-ID"/>
-        </w:rPr>
-        <w:t xml:space="preserve"> data juga diusulkan oleh </w:t>
-      </w:r>
-      <w:proofErr w:type="spellStart"/>
-      <w:r>
-        <w:rPr>
-          <w:lang w:val="id-ID"/>
-        </w:rPr>
-        <w:t>Wei</w:t>
-      </w:r>
-      <w:proofErr w:type="spellEnd"/>
-      <w:r>
-        <w:rPr>
-          <w:lang w:val="id-ID"/>
-        </w:rPr>
-        <w:t xml:space="preserve"> dan </w:t>
-      </w:r>
-      <w:proofErr w:type="spellStart"/>
-      <w:r>
-        <w:rPr>
-          <w:lang w:val="id-ID"/>
-        </w:rPr>
-        <w:t>Zou</w:t>
-      </w:r>
-      <w:proofErr w:type="spellEnd"/>
-      <w:r>
-        <w:rPr>
-          <w:lang w:val="id-ID"/>
-        </w:rPr>
-        <w:t xml:space="preserve"> dengan judul </w:t>
-      </w:r>
-      <w:proofErr w:type="spellStart"/>
-      <w:r>
-        <w:rPr>
-          <w:i/>
-          <w:iCs/>
-          <w:lang w:val="id-ID"/>
-        </w:rPr>
-        <w:t>Easy</w:t>
-      </w:r>
-      <w:proofErr w:type="spellEnd"/>
-      <w:r>
-        <w:rPr>
-          <w:i/>
-          <w:iCs/>
-          <w:lang w:val="id-ID"/>
-        </w:rPr>
-        <w:t xml:space="preserve"> Data </w:t>
-      </w:r>
-      <w:proofErr w:type="spellStart"/>
-      <w:r>
-        <w:rPr>
-          <w:i/>
-          <w:iCs/>
-          <w:lang w:val="id-ID"/>
-        </w:rPr>
-        <w:t>Augmentation</w:t>
-      </w:r>
-      <w:proofErr w:type="spellEnd"/>
-      <w:r>
-        <w:rPr>
-          <w:i/>
-          <w:iCs/>
-          <w:lang w:val="id-ID"/>
-        </w:rPr>
-        <w:t xml:space="preserve"> </w:t>
-      </w:r>
-      <w:r>
-        <w:rPr>
-          <w:lang w:val="id-ID"/>
-        </w:rPr>
-        <w:t>(EDA). Diterapkan operasi penggantian sinonim, penyisipan, pertukaran, dan penghapusan secara acak.</w:t>
-      </w:r>
-      <w:r>
-        <w:rPr>
-          <w:lang w:val="id-ID"/>
-        </w:rPr>
-        <w:fldChar w:fldCharType="begin" w:fldLock="1"/>
-      </w:r>
-      <w:r>
-        <w:rPr>
-          <w:lang w:val="id-ID"/>
-        </w:rPr>
-        <w:instrText>ADDIN CSL_CITATION {"citationItems":[{"id":"ITEM-1","itemData":{"DOI":"10.18653/v1/d19-1670","ISBN":"9781950737901","abstract":"We present EDA: easy data augmentation techniques for boosting performance on text classification tasks. EDA consists of four simple but powerful operations: synonym replacement, random insertion, random swap, and random deletion. On five text classification tasks, we show that EDA improves performance for both convolutional and recurrent neural networks. EDA demonstrates particularly strong results for smaller datasets; on average, across five datasets, training with EDA while using only 50% of the available training set achieved the same accuracy as normal training with all available data. We also performed extensive ablation studies and suggest parameters for practical use.","author":[{"dropping-particle":"","family":"Wei","given":"Jason","non-dropping-particle":"","parse-names":false,"suffix":""},{"dropping-particle":"","family":"Zou","given":"Kai","non-dropping-particle":"","parse-names":false,"suffix":""}],"container-title":"EMNLP-IJCNLP 2019 - 2019 Conference on Empirical Methods in Natural Language Processing and 9th International Joint Conference on Natural Language Processing, Proceedings of the Conference","id":"ITEM-1","issued":{"date-parts":[["2019"]]},"page":"6382-6388","title":"EDA: Easy data augmentation techniques for boosting performance on text classification tasks","type":"article-journal"},"uris":["http://www.mendeley.com/documents/?uuid=7089925e-b4ed-4529-b856-9161b0f67883"]}],"mendeley":{"formattedCitation":"[41]","plainTextFormattedCitation":"[41]","previouslyFormattedCitation":"[40]"},"properties":{"noteIndex":0},"schema":"https://github.com/citation-style-language/schema/raw/master/csl-citation.json"}</w:instrText>
-      </w:r>
-      <w:r>
-        <w:rPr>
-          <w:lang w:val="id-ID"/>
-        </w:rPr>
-        <w:fldChar w:fldCharType="separate"/>
-      </w:r>
-      <w:r>
-        <w:rPr>
-          <w:noProof/>
-          <w:lang w:val="id-ID"/>
-        </w:rPr>
-        <w:t>[41]</w:t>
-      </w:r>
-      <w:r>
-        <w:rPr>
-          <w:lang w:val="id-ID"/>
-        </w:rPr>
-        <w:fldChar w:fldCharType="end"/>
-      </w:r>
-      <w:r>
-        <w:rPr>
-          <w:lang w:val="id-ID"/>
-        </w:rPr>
-        <w:t xml:space="preserve"> Analisis akurasi model paling akurat setelah data </w:t>
-      </w:r>
-      <w:proofErr w:type="spellStart"/>
-      <w:r>
-        <w:rPr>
-          <w:lang w:val="id-ID"/>
-        </w:rPr>
-        <w:t>diagumentasi</w:t>
-      </w:r>
-      <w:proofErr w:type="spellEnd"/>
-      <w:r>
-        <w:rPr>
-          <w:lang w:val="id-ID"/>
-        </w:rPr>
-        <w:t xml:space="preserve"> menggunakan EDA juga dilakukan pada penelitian kali ini.</w:t>
-      </w:r>
-    </w:p>
-    <w:p>
-      <w:pPr>
-        <w:rPr>
-          <w:lang w:val="id-ID"/>
-        </w:rPr>
-      </w:pPr>
-    </w:p>
-    <w:p>
-      <w:pPr>
-        <w:pStyle w:val="Heading3"/>
-        <w:rPr>
-          <w:lang w:val="id-ID"/>
-        </w:rPr>
-      </w:pPr>
-      <w:bookmarkStart w:id="112" w:name="_Toc155857996"/>
-      <w:bookmarkStart w:id="113" w:name="_Toc156075254"/>
-      <w:bookmarkStart w:id="114" w:name="_Toc156144547"/>
-      <w:r>
-        <w:rPr>
-          <w:lang w:val="id-ID"/>
-        </w:rPr>
-        <w:t xml:space="preserve">Nilai </w:t>
-      </w:r>
-      <w:proofErr w:type="spellStart"/>
-      <w:r>
-        <w:rPr>
-          <w:lang w:val="id-ID"/>
-        </w:rPr>
-        <w:t>Pencilan</w:t>
-      </w:r>
-      <w:bookmarkEnd w:id="112"/>
-      <w:bookmarkEnd w:id="113"/>
-      <w:bookmarkEnd w:id="114"/>
       <w:proofErr w:type="spellEnd"/>
     </w:p>
     <w:p>
@@ -36486,9 +36537,9 @@
           <w:lang w:val="id-ID"/>
         </w:rPr>
       </w:pPr>
-      <w:bookmarkStart w:id="115" w:name="_Toc155857997"/>
-      <w:bookmarkStart w:id="116" w:name="_Toc156075255"/>
-      <w:bookmarkStart w:id="117" w:name="_Toc156144548"/>
+      <w:bookmarkStart w:id="112" w:name="_Toc155857997"/>
+      <w:bookmarkStart w:id="113" w:name="_Toc156075255"/>
+      <w:bookmarkStart w:id="114" w:name="_Toc156144548"/>
       <w:proofErr w:type="spellStart"/>
       <w:r>
         <w:rPr>
@@ -36557,9 +36608,9 @@
         </w:rPr>
         <w:t xml:space="preserve"> LOESS</w:t>
       </w:r>
-      <w:bookmarkEnd w:id="115"/>
-      <w:bookmarkEnd w:id="116"/>
-      <w:bookmarkEnd w:id="117"/>
+      <w:bookmarkEnd w:id="112"/>
+      <w:bookmarkEnd w:id="113"/>
+      <w:bookmarkEnd w:id="114"/>
     </w:p>
     <w:p>
       <w:pPr>
@@ -37787,9 +37838,9 @@
           <w:lang w:val="id-ID"/>
         </w:rPr>
       </w:pPr>
-      <w:bookmarkStart w:id="118" w:name="_Toc155857998"/>
-      <w:bookmarkStart w:id="119" w:name="_Toc156075256"/>
-      <w:bookmarkStart w:id="120" w:name="_Toc156144549"/>
+      <w:bookmarkStart w:id="115" w:name="_Toc155857998"/>
+      <w:bookmarkStart w:id="116" w:name="_Toc156075256"/>
+      <w:bookmarkStart w:id="117" w:name="_Toc156144549"/>
       <w:proofErr w:type="spellStart"/>
       <w:r>
         <w:rPr>
@@ -37826,8 +37877,8 @@
         </w:rPr>
         <w:t xml:space="preserve"> Plot</w:t>
       </w:r>
-      <w:bookmarkEnd w:id="118"/>
-      <w:bookmarkEnd w:id="119"/>
+      <w:bookmarkEnd w:id="115"/>
+      <w:bookmarkEnd w:id="116"/>
       <w:r>
         <w:rPr>
           <w:i/>
@@ -37842,7 +37893,7 @@
         </w:rPr>
         <w:t>(TLP)</w:t>
       </w:r>
-      <w:bookmarkEnd w:id="120"/>
+      <w:bookmarkEnd w:id="117"/>
     </w:p>
     <w:p>
       <w:pPr>
@@ -37954,9 +38005,9 @@
           <w:lang w:val="id-ID"/>
         </w:rPr>
       </w:pPr>
-      <w:bookmarkStart w:id="121" w:name="_Toc155857999"/>
-      <w:bookmarkStart w:id="122" w:name="_Toc156075257"/>
-      <w:bookmarkStart w:id="123" w:name="_Toc156144550"/>
+      <w:bookmarkStart w:id="118" w:name="_Toc155857999"/>
+      <w:bookmarkStart w:id="119" w:name="_Toc156075257"/>
+      <w:bookmarkStart w:id="120" w:name="_Toc156144550"/>
       <w:r>
         <w:rPr>
           <w:lang w:val="id-ID"/>
@@ -37969,9 +38020,9 @@
         </w:rPr>
         <w:t xml:space="preserve"> Rangkaian Waktu</w:t>
       </w:r>
-      <w:bookmarkEnd w:id="121"/>
-      <w:bookmarkEnd w:id="122"/>
-      <w:bookmarkEnd w:id="123"/>
+      <w:bookmarkEnd w:id="118"/>
+      <w:bookmarkEnd w:id="119"/>
+      <w:bookmarkEnd w:id="120"/>
     </w:p>
     <w:p>
       <w:pPr>
@@ -39322,7 +39373,7 @@
           <w:lang w:val="id-ID"/>
         </w:rPr>
       </w:pPr>
-      <w:bookmarkStart w:id="124" w:name="_Toc156144551"/>
+      <w:bookmarkStart w:id="121" w:name="_Toc156144551"/>
       <w:proofErr w:type="spellStart"/>
       <w:r>
         <w:rPr>
@@ -39344,7 +39395,7 @@
         </w:rPr>
         <w:t>Penelitian</w:t>
       </w:r>
-      <w:bookmarkEnd w:id="124"/>
+      <w:bookmarkEnd w:id="121"/>
       <w:proofErr w:type="spellEnd"/>
     </w:p>
     <w:p>
@@ -39378,7 +39429,7 @@
           <v:shape id="_x0000_i1025" type="#_x0000_t75" style="width:243.15pt;height:290.75pt" o:ole="">
             <v:imagedata r:id="rId25" o:title=""/>
           </v:shape>
-          <o:OLEObject Type="Embed" ProgID="Visio.Drawing.15" ShapeID="_x0000_i1025" DrawAspect="Content" ObjectID="_1767560215" r:id="rId26"/>
+          <o:OLEObject Type="Embed" ProgID="Visio.Drawing.15" ShapeID="_x0000_i1025" DrawAspect="Content" ObjectID="_1767652429" r:id="rId26"/>
         </w:object>
       </w:r>
       <w:r>
@@ -41760,9 +41811,9 @@
           <w:lang w:val="id-ID"/>
         </w:rPr>
       </w:pPr>
-      <w:bookmarkStart w:id="125" w:name="_Toc155858000"/>
-      <w:bookmarkStart w:id="126" w:name="_Toc156075258"/>
-      <w:bookmarkStart w:id="127" w:name="_Toc156144552"/>
+      <w:bookmarkStart w:id="122" w:name="_Toc155858000"/>
+      <w:bookmarkStart w:id="123" w:name="_Toc156075258"/>
+      <w:bookmarkStart w:id="124" w:name="_Toc156144552"/>
       <w:r>
         <w:rPr>
           <w:lang w:val="id-ID"/>
@@ -41782,27 +41833,27 @@
         </w:rPr>
         <w:t>HASIL DAN PEMBAHASAN</w:t>
       </w:r>
+      <w:bookmarkEnd w:id="122"/>
+      <w:bookmarkEnd w:id="123"/>
+      <w:bookmarkEnd w:id="124"/>
+    </w:p>
+    <w:p>
+      <w:pPr>
+        <w:pStyle w:val="Heading4"/>
+        <w:rPr>
+          <w:lang w:val="id-ID"/>
+        </w:rPr>
+      </w:pPr>
+      <w:bookmarkStart w:id="125" w:name="_Toc156075259"/>
+      <w:bookmarkStart w:id="126" w:name="_Toc156144553"/>
+      <w:r>
+        <w:rPr>
+          <w:lang w:val="id-ID"/>
+        </w:rPr>
+        <w:t>Analisis Sentimen</w:t>
+      </w:r>
       <w:bookmarkEnd w:id="125"/>
       <w:bookmarkEnd w:id="126"/>
-      <w:bookmarkEnd w:id="127"/>
-    </w:p>
-    <w:p>
-      <w:pPr>
-        <w:pStyle w:val="Heading4"/>
-        <w:rPr>
-          <w:lang w:val="id-ID"/>
-        </w:rPr>
-      </w:pPr>
-      <w:bookmarkStart w:id="128" w:name="_Toc156075259"/>
-      <w:bookmarkStart w:id="129" w:name="_Toc156144553"/>
-      <w:r>
-        <w:rPr>
-          <w:lang w:val="id-ID"/>
-        </w:rPr>
-        <w:t>Analisis Sentimen</w:t>
-      </w:r>
-      <w:bookmarkEnd w:id="128"/>
-      <w:bookmarkEnd w:id="129"/>
     </w:p>
     <w:p>
       <w:pPr>
@@ -42020,8 +42071,8 @@
           <w:noProof w:val="0"/>
         </w:rPr>
       </w:pPr>
-      <w:bookmarkStart w:id="130" w:name="_Toc155980911"/>
-      <w:bookmarkStart w:id="131" w:name="_Toc156144575"/>
+      <w:bookmarkStart w:id="127" w:name="_Toc155980911"/>
+      <w:bookmarkStart w:id="128" w:name="_Toc156144575"/>
       <w:r>
         <w:rPr>
           <w:noProof w:val="0"/>
@@ -42090,8 +42141,8 @@
         </w:rPr>
         <w:t xml:space="preserve"> dari Model Kandidat</w:t>
       </w:r>
-      <w:bookmarkEnd w:id="130"/>
-      <w:bookmarkEnd w:id="131"/>
+      <w:bookmarkEnd w:id="127"/>
+      <w:bookmarkEnd w:id="128"/>
     </w:p>
     <w:p>
       <w:pPr>
@@ -42112,8 +42163,8 @@
           <w:noProof w:val="0"/>
         </w:rPr>
       </w:pPr>
-      <w:bookmarkStart w:id="132" w:name="_Toc155858023"/>
-      <w:bookmarkStart w:id="133" w:name="_Toc156144589"/>
+      <w:bookmarkStart w:id="129" w:name="_Toc155858023"/>
+      <w:bookmarkStart w:id="130" w:name="_Toc156144589"/>
       <w:r>
         <w:rPr>
           <w:noProof w:val="0"/>
@@ -42162,8 +42213,8 @@
         </w:rPr>
         <w:t>Akurasi Model Kandidat</w:t>
       </w:r>
-      <w:bookmarkEnd w:id="132"/>
-      <w:bookmarkEnd w:id="133"/>
+      <w:bookmarkEnd w:id="129"/>
+      <w:bookmarkEnd w:id="130"/>
     </w:p>
     <w:tbl>
       <w:tblPr>
@@ -43512,8 +43563,8 @@
           <w:lang w:val="id-ID"/>
         </w:rPr>
       </w:pPr>
-      <w:bookmarkStart w:id="134" w:name="_Toc156075260"/>
-      <w:bookmarkStart w:id="135" w:name="_Toc156144554"/>
+      <w:bookmarkStart w:id="131" w:name="_Toc156075260"/>
+      <w:bookmarkStart w:id="132" w:name="_Toc156144554"/>
       <w:r>
         <w:rPr>
           <w:lang w:val="id-ID"/>
@@ -43526,8 +43577,8 @@
         </w:rPr>
         <w:t xml:space="preserve"> Analisis Sentimen</w:t>
       </w:r>
-      <w:bookmarkEnd w:id="134"/>
-      <w:bookmarkEnd w:id="135"/>
+      <w:bookmarkEnd w:id="131"/>
+      <w:bookmarkEnd w:id="132"/>
     </w:p>
     <w:p>
       <w:pPr>
@@ -43630,16 +43681,16 @@
           <w:lang w:val="id-ID" w:eastAsia="en-GB"/>
         </w:rPr>
       </w:pPr>
-      <w:bookmarkStart w:id="136" w:name="_Toc156075261"/>
-      <w:bookmarkStart w:id="137" w:name="_Toc156144555"/>
+      <w:bookmarkStart w:id="133" w:name="_Toc156075261"/>
+      <w:bookmarkStart w:id="134" w:name="_Toc156144555"/>
       <w:r>
         <w:rPr>
           <w:lang w:val="id-ID" w:eastAsia="en-GB"/>
         </w:rPr>
         <w:t>Hasil Model Analisis Sentimen</w:t>
       </w:r>
-      <w:bookmarkEnd w:id="136"/>
-      <w:bookmarkEnd w:id="137"/>
+      <w:bookmarkEnd w:id="133"/>
+      <w:bookmarkEnd w:id="134"/>
     </w:p>
     <w:p>
       <w:pPr>
@@ -43695,8 +43746,8 @@
           <w:noProof w:val="0"/>
         </w:rPr>
       </w:pPr>
-      <w:bookmarkStart w:id="138" w:name="_Toc155858024"/>
-      <w:bookmarkStart w:id="139" w:name="_Toc156144590"/>
+      <w:bookmarkStart w:id="135" w:name="_Toc155858024"/>
+      <w:bookmarkStart w:id="136" w:name="_Toc156144590"/>
       <w:r>
         <w:rPr>
           <w:noProof w:val="0"/>
@@ -43745,8 +43796,8 @@
         </w:rPr>
         <w:t>Akurasi Model setelah Pelatihan Model</w:t>
       </w:r>
-      <w:bookmarkEnd w:id="138"/>
-      <w:bookmarkEnd w:id="139"/>
+      <w:bookmarkEnd w:id="135"/>
+      <w:bookmarkEnd w:id="136"/>
     </w:p>
     <w:tbl>
       <w:tblPr>
@@ -44969,8 +45020,8 @@
           <w:noProof w:val="0"/>
         </w:rPr>
       </w:pPr>
-      <w:bookmarkStart w:id="140" w:name="_Toc155980912"/>
-      <w:bookmarkStart w:id="141" w:name="_Toc156144576"/>
+      <w:bookmarkStart w:id="137" w:name="_Toc155980912"/>
+      <w:bookmarkStart w:id="138" w:name="_Toc156144576"/>
       <w:r>
         <w:rPr>
           <w:noProof w:val="0"/>
@@ -45039,8 +45090,8 @@
         </w:rPr>
         <w:t xml:space="preserve"> Model Terbaik</w:t>
       </w:r>
-      <w:bookmarkEnd w:id="140"/>
-      <w:bookmarkEnd w:id="141"/>
+      <w:bookmarkEnd w:id="137"/>
+      <w:bookmarkEnd w:id="138"/>
     </w:p>
     <w:p>
       <w:pPr>
@@ -45062,8 +45113,8 @@
           <w:noProof w:val="0"/>
         </w:rPr>
       </w:pPr>
-      <w:bookmarkStart w:id="142" w:name="_Toc155858025"/>
-      <w:bookmarkStart w:id="143" w:name="_Toc156144591"/>
+      <w:bookmarkStart w:id="139" w:name="_Toc155858025"/>
+      <w:bookmarkStart w:id="140" w:name="_Toc156144591"/>
       <w:r>
         <w:rPr>
           <w:noProof w:val="0"/>
@@ -45119,8 +45170,8 @@
         </w:rPr>
         <w:t>Evaluasi Model</w:t>
       </w:r>
-      <w:bookmarkEnd w:id="142"/>
-      <w:bookmarkEnd w:id="143"/>
+      <w:bookmarkEnd w:id="139"/>
+      <w:bookmarkEnd w:id="140"/>
     </w:p>
     <w:tbl>
       <w:tblPr>
@@ -46155,16 +46206,16 @@
           <w:lang w:val="id-ID"/>
         </w:rPr>
       </w:pPr>
-      <w:bookmarkStart w:id="144" w:name="_Toc156075262"/>
-      <w:bookmarkStart w:id="145" w:name="_Toc156144556"/>
+      <w:bookmarkStart w:id="141" w:name="_Toc156075262"/>
+      <w:bookmarkStart w:id="142" w:name="_Toc156144556"/>
       <w:r>
         <w:rPr>
           <w:lang w:val="id-ID"/>
         </w:rPr>
         <w:t>Analisis Data Eksplorasi</w:t>
       </w:r>
-      <w:bookmarkEnd w:id="144"/>
-      <w:bookmarkEnd w:id="145"/>
+      <w:bookmarkEnd w:id="141"/>
+      <w:bookmarkEnd w:id="142"/>
     </w:p>
     <w:p>
       <w:pPr>
@@ -46264,8 +46315,8 @@
           <w:noProof w:val="0"/>
         </w:rPr>
       </w:pPr>
-      <w:bookmarkStart w:id="146" w:name="_Toc155980913"/>
-      <w:bookmarkStart w:id="147" w:name="_Toc156144577"/>
+      <w:bookmarkStart w:id="143" w:name="_Toc155980913"/>
+      <w:bookmarkStart w:id="144" w:name="_Toc156144577"/>
       <w:r>
         <w:rPr>
           <w:noProof w:val="0"/>
@@ -46330,8 +46381,8 @@
         </w:rPr>
         <w:t>Variabel penjelas</w:t>
       </w:r>
-      <w:bookmarkEnd w:id="146"/>
-      <w:bookmarkEnd w:id="147"/>
+      <w:bookmarkEnd w:id="143"/>
+      <w:bookmarkEnd w:id="144"/>
     </w:p>
     <w:p>
       <w:pPr>
@@ -46542,7 +46593,7 @@
           <w:lang w:val="id-ID"/>
         </w:rPr>
       </w:pPr>
-      <w:bookmarkStart w:id="148" w:name="_Toc156144557"/>
+      <w:bookmarkStart w:id="145" w:name="_Toc156144557"/>
       <w:proofErr w:type="spellStart"/>
       <w:r>
         <w:rPr>
@@ -46585,7 +46636,7 @@
         </w:rPr>
         <w:t xml:space="preserve"> (TLP)</w:t>
       </w:r>
-      <w:bookmarkEnd w:id="148"/>
+      <w:bookmarkEnd w:id="145"/>
     </w:p>
     <w:p>
       <w:pPr>
@@ -46659,8 +46710,8 @@
           <w:noProof w:val="0"/>
         </w:rPr>
       </w:pPr>
-      <w:bookmarkStart w:id="149" w:name="_Toc155980914"/>
-      <w:bookmarkStart w:id="150" w:name="_Toc156144578"/>
+      <w:bookmarkStart w:id="146" w:name="_Toc155980914"/>
+      <w:bookmarkStart w:id="147" w:name="_Toc156144578"/>
       <w:r>
         <w:rPr>
           <w:noProof w:val="0"/>
@@ -46742,8 +46793,8 @@
         </w:rPr>
         <w:t>Variabel penjelas</w:t>
       </w:r>
-      <w:bookmarkEnd w:id="149"/>
-      <w:bookmarkEnd w:id="150"/>
+      <w:bookmarkEnd w:id="146"/>
+      <w:bookmarkEnd w:id="147"/>
     </w:p>
     <w:p>
       <w:pPr>
@@ -46875,7 +46926,7 @@
           <w:lang w:val="id-ID"/>
         </w:rPr>
       </w:pPr>
-      <w:bookmarkStart w:id="151" w:name="_Toc156144558"/>
+      <w:bookmarkStart w:id="148" w:name="_Toc156144558"/>
       <w:proofErr w:type="spellStart"/>
       <w:r>
         <w:rPr>
@@ -46988,7 +47039,7 @@
         </w:rPr>
         <w:t>)</w:t>
       </w:r>
-      <w:bookmarkEnd w:id="151"/>
+      <w:bookmarkEnd w:id="148"/>
     </w:p>
     <w:p>
       <w:pPr>
@@ -47085,8 +47136,8 @@
           <w:noProof w:val="0"/>
         </w:rPr>
       </w:pPr>
-      <w:bookmarkStart w:id="152" w:name="_Toc155980915"/>
-      <w:bookmarkStart w:id="153" w:name="_Toc156144579"/>
+      <w:bookmarkStart w:id="149" w:name="_Toc155980915"/>
+      <w:bookmarkStart w:id="150" w:name="_Toc156144579"/>
       <w:r>
         <w:rPr>
           <w:noProof w:val="0"/>
@@ -47142,8 +47193,8 @@
         </w:rPr>
         <w:t>MSTL Harga</w:t>
       </w:r>
-      <w:bookmarkEnd w:id="152"/>
-      <w:bookmarkEnd w:id="153"/>
+      <w:bookmarkEnd w:id="149"/>
+      <w:bookmarkEnd w:id="150"/>
     </w:p>
     <w:p>
       <w:pPr>
@@ -47282,8 +47333,8 @@
           <w:noProof w:val="0"/>
         </w:rPr>
       </w:pPr>
-      <w:bookmarkStart w:id="154" w:name="_Toc155980916"/>
-      <w:bookmarkStart w:id="155" w:name="_Toc156144580"/>
+      <w:bookmarkStart w:id="151" w:name="_Toc155980916"/>
+      <w:bookmarkStart w:id="152" w:name="_Toc156144580"/>
       <w:r>
         <w:rPr>
           <w:noProof w:val="0"/>
@@ -47332,8 +47383,8 @@
         </w:rPr>
         <w:t>Harga per Bulan</w:t>
       </w:r>
-      <w:bookmarkEnd w:id="154"/>
-      <w:bookmarkEnd w:id="155"/>
+      <w:bookmarkEnd w:id="151"/>
+      <w:bookmarkEnd w:id="152"/>
     </w:p>
     <w:p>
       <w:pPr>
@@ -47413,7 +47464,7 @@
           <w:lang w:val="id-ID"/>
         </w:rPr>
       </w:pPr>
-      <w:bookmarkStart w:id="156" w:name="_Toc156144559"/>
+      <w:bookmarkStart w:id="153" w:name="_Toc156144559"/>
       <w:proofErr w:type="spellStart"/>
       <w:r>
         <w:rPr>
@@ -47452,7 +47503,7 @@
         </w:rPr>
         <w:t>)</w:t>
       </w:r>
-      <w:bookmarkEnd w:id="156"/>
+      <w:bookmarkEnd w:id="153"/>
     </w:p>
     <w:p>
       <w:pPr>
@@ -47557,8 +47608,8 @@
           <w:noProof w:val="0"/>
         </w:rPr>
       </w:pPr>
-      <w:bookmarkStart w:id="157" w:name="_Toc155980917"/>
-      <w:bookmarkStart w:id="158" w:name="_Toc156144581"/>
+      <w:bookmarkStart w:id="154" w:name="_Toc155980917"/>
+      <w:bookmarkStart w:id="155" w:name="_Toc156144581"/>
       <w:r>
         <w:rPr>
           <w:noProof w:val="0"/>
@@ -47626,402 +47677,402 @@
         </w:rPr>
         <w:t>Pencilan</w:t>
       </w:r>
+      <w:bookmarkEnd w:id="154"/>
+      <w:bookmarkEnd w:id="155"/>
+      <w:proofErr w:type="spellEnd"/>
+    </w:p>
+    <w:p>
+      <w:pPr>
+        <w:rPr>
+          <w:lang w:val="id-ID"/>
+        </w:rPr>
+      </w:pPr>
+    </w:p>
+    <w:p>
+      <w:pPr>
+        <w:pStyle w:val="Normal2"/>
+        <w:rPr>
+          <w:lang w:val="id-ID" w:eastAsia="en-GB"/>
+        </w:rPr>
+      </w:pPr>
+      <w:r>
+        <w:rPr>
+          <w:lang w:val="id-ID" w:eastAsia="en-GB"/>
+        </w:rPr>
+        <w:t xml:space="preserve">Berdasarkan </w:t>
+      </w:r>
+      <w:proofErr w:type="spellStart"/>
+      <w:r>
+        <w:rPr>
+          <w:lang w:val="en-US" w:eastAsia="en-GB"/>
+        </w:rPr>
+        <w:t>iForest</w:t>
+      </w:r>
+      <w:proofErr w:type="spellEnd"/>
+      <w:r>
+        <w:rPr>
+          <w:lang w:val="id-ID" w:eastAsia="en-GB"/>
+        </w:rPr>
+        <w:t xml:space="preserve">, terdapat 204 </w:t>
+      </w:r>
+      <w:r>
+        <w:rPr>
+          <w:lang w:val="id-ID"/>
+        </w:rPr>
+        <w:t xml:space="preserve">nilai </w:t>
+      </w:r>
+      <w:proofErr w:type="spellStart"/>
+      <w:r>
+        <w:rPr>
+          <w:lang w:val="id-ID"/>
+        </w:rPr>
+        <w:t>pencilan</w:t>
+      </w:r>
+      <w:proofErr w:type="spellEnd"/>
+      <w:r>
+        <w:rPr>
+          <w:lang w:val="id-ID" w:eastAsia="en-GB"/>
+        </w:rPr>
+        <w:t xml:space="preserve"> </w:t>
+      </w:r>
+      <w:r>
+        <w:rPr>
+          <w:lang w:val="id-ID" w:eastAsia="en-GB"/>
+        </w:rPr>
+        <w:t xml:space="preserve">berdasarkan 4 variabel yang ada, penanganan </w:t>
+      </w:r>
+      <w:r>
+        <w:rPr>
+          <w:lang w:val="id-ID"/>
+        </w:rPr>
+        <w:t xml:space="preserve">nilai </w:t>
+      </w:r>
+      <w:proofErr w:type="spellStart"/>
+      <w:r>
+        <w:rPr>
+          <w:lang w:val="id-ID"/>
+        </w:rPr>
+        <w:t>pencilan</w:t>
+      </w:r>
+      <w:proofErr w:type="spellEnd"/>
+      <w:r>
+        <w:rPr>
+          <w:lang w:val="id-ID" w:eastAsia="en-GB"/>
+        </w:rPr>
+        <w:t xml:space="preserve"> </w:t>
+      </w:r>
+      <w:r>
+        <w:rPr>
+          <w:lang w:val="id-ID" w:eastAsia="en-GB"/>
+        </w:rPr>
+        <w:t xml:space="preserve">dilakukan dengan mengambil </w:t>
+      </w:r>
+      <w:r>
+        <w:rPr>
+          <w:lang w:val="id-ID" w:eastAsia="en-GB"/>
+        </w:rPr>
+        <w:t>10%</w:t>
+      </w:r>
+      <w:r>
+        <w:rPr>
+          <w:lang w:val="id-ID" w:eastAsia="en-GB"/>
+        </w:rPr>
+        <w:t xml:space="preserve"> </w:t>
+      </w:r>
+      <w:r>
+        <w:rPr>
+          <w:lang w:val="id-ID"/>
+        </w:rPr>
+        <w:t xml:space="preserve">nilai </w:t>
+      </w:r>
+      <w:proofErr w:type="spellStart"/>
+      <w:r>
+        <w:rPr>
+          <w:lang w:val="id-ID"/>
+        </w:rPr>
+        <w:t>pencilan</w:t>
+      </w:r>
+      <w:proofErr w:type="spellEnd"/>
+      <w:r>
+        <w:rPr>
+          <w:lang w:val="id-ID" w:eastAsia="en-GB"/>
+        </w:rPr>
+        <w:t xml:space="preserve"> </w:t>
+      </w:r>
+      <w:r>
+        <w:rPr>
+          <w:lang w:val="id-ID" w:eastAsia="en-GB"/>
+        </w:rPr>
+        <w:t xml:space="preserve">yang memiliki </w:t>
+      </w:r>
+      <w:proofErr w:type="spellStart"/>
+      <w:r>
+        <w:rPr>
+          <w:lang w:val="en-US" w:eastAsia="en-GB"/>
+        </w:rPr>
+        <w:t>skor</w:t>
+      </w:r>
+      <w:proofErr w:type="spellEnd"/>
+      <w:r>
+        <w:rPr>
+          <w:lang w:val="id-ID" w:eastAsia="en-GB"/>
+        </w:rPr>
+        <w:t xml:space="preserve"> paling tinggi dan </w:t>
+      </w:r>
+      <w:r>
+        <w:rPr>
+          <w:lang w:val="id-ID" w:eastAsia="en-GB"/>
+        </w:rPr>
+        <w:t xml:space="preserve">dilakukan penanganan </w:t>
+      </w:r>
+      <w:r>
+        <w:rPr>
+          <w:lang w:val="id-ID" w:eastAsia="en-GB"/>
+        </w:rPr>
+        <w:t xml:space="preserve">dengan menggantikan </w:t>
+      </w:r>
+      <w:r>
+        <w:rPr>
+          <w:lang w:val="id-ID"/>
+        </w:rPr>
+        <w:t xml:space="preserve">nilai </w:t>
+      </w:r>
+      <w:proofErr w:type="spellStart"/>
+      <w:r>
+        <w:rPr>
+          <w:lang w:val="id-ID"/>
+        </w:rPr>
+        <w:t>pencilan</w:t>
+      </w:r>
+      <w:proofErr w:type="spellEnd"/>
+      <w:r>
+        <w:rPr>
+          <w:lang w:val="id-ID" w:eastAsia="en-GB"/>
+        </w:rPr>
+        <w:t xml:space="preserve"> </w:t>
+      </w:r>
+      <w:r>
+        <w:rPr>
+          <w:lang w:val="id-ID" w:eastAsia="en-GB"/>
+        </w:rPr>
+        <w:t xml:space="preserve">menggunakan </w:t>
+      </w:r>
+      <w:r>
+        <w:rPr>
+          <w:lang w:val="id-ID" w:eastAsia="en-GB"/>
+        </w:rPr>
+        <w:t xml:space="preserve">rata </w:t>
+      </w:r>
+      <w:proofErr w:type="spellStart"/>
+      <w:r>
+        <w:rPr>
+          <w:lang w:val="id-ID" w:eastAsia="en-GB"/>
+        </w:rPr>
+        <w:t>rata</w:t>
+      </w:r>
+      <w:proofErr w:type="spellEnd"/>
+      <w:r>
+        <w:rPr>
+          <w:lang w:val="id-ID" w:eastAsia="en-GB"/>
+        </w:rPr>
+        <w:t xml:space="preserve"> berjalan. </w:t>
+      </w:r>
+      <w:r>
+        <w:rPr>
+          <w:lang w:val="id-ID" w:eastAsia="en-GB"/>
+        </w:rPr>
+        <w:t xml:space="preserve">Dan penanganan nilai </w:t>
+      </w:r>
+      <w:proofErr w:type="spellStart"/>
+      <w:r>
+        <w:rPr>
+          <w:lang w:val="id-ID" w:eastAsia="en-GB"/>
+        </w:rPr>
+        <w:t>pencilan</w:t>
+      </w:r>
+      <w:proofErr w:type="spellEnd"/>
+      <w:r>
+        <w:rPr>
+          <w:lang w:val="id-ID" w:eastAsia="en-GB"/>
+        </w:rPr>
+        <w:t xml:space="preserve"> dilakukan juga menggunakan teknik </w:t>
+      </w:r>
+      <w:proofErr w:type="spellStart"/>
+      <w:r>
+        <w:rPr>
+          <w:i/>
+          <w:iCs/>
+          <w:lang w:val="id-ID" w:eastAsia="en-GB"/>
+        </w:rPr>
+        <w:t>box</w:t>
+      </w:r>
+      <w:proofErr w:type="spellEnd"/>
+      <w:r>
+        <w:rPr>
+          <w:i/>
+          <w:iCs/>
+          <w:lang w:val="id-ID" w:eastAsia="en-GB"/>
+        </w:rPr>
+        <w:t xml:space="preserve"> plot</w:t>
+      </w:r>
+      <w:r>
+        <w:rPr>
+          <w:lang w:val="id-ID" w:eastAsia="en-GB"/>
+        </w:rPr>
+        <w:t xml:space="preserve"> untuk eksperimen.</w:t>
+      </w:r>
+    </w:p>
+    <w:p>
+      <w:pPr>
+        <w:pStyle w:val="Heading7"/>
+        <w:rPr>
+          <w:lang w:val="id-ID"/>
+        </w:rPr>
+      </w:pPr>
+      <w:bookmarkStart w:id="156" w:name="_Toc156144560"/>
+      <w:r>
+        <w:rPr>
+          <w:lang w:val="id-ID"/>
+        </w:rPr>
+        <w:t xml:space="preserve">Tes </w:t>
+      </w:r>
+      <w:r>
+        <w:rPr>
+          <w:lang w:val="id-ID"/>
+        </w:rPr>
+        <w:t>Stasioner</w:t>
+      </w:r>
+      <w:bookmarkEnd w:id="156"/>
+    </w:p>
+    <w:p>
+      <w:pPr>
+        <w:pStyle w:val="Normal2"/>
+        <w:rPr>
+          <w:lang w:val="id-ID"/>
+        </w:rPr>
+      </w:pPr>
+      <w:r>
+        <w:rPr>
+          <w:lang w:val="id-ID" w:eastAsia="en-GB"/>
+        </w:rPr>
+        <w:t xml:space="preserve">Tes </w:t>
+      </w:r>
+      <w:proofErr w:type="spellStart"/>
+      <w:r>
+        <w:rPr>
+          <w:lang w:val="id-ID" w:eastAsia="en-GB"/>
+        </w:rPr>
+        <w:t>Augmented</w:t>
+      </w:r>
+      <w:proofErr w:type="spellEnd"/>
+      <w:r>
+        <w:rPr>
+          <w:lang w:val="id-ID" w:eastAsia="en-GB"/>
+        </w:rPr>
+        <w:t xml:space="preserve"> </w:t>
+      </w:r>
+      <w:proofErr w:type="spellStart"/>
+      <w:r>
+        <w:rPr>
+          <w:lang w:val="id-ID" w:eastAsia="en-GB"/>
+        </w:rPr>
+        <w:t>Dickey-Fuller</w:t>
+      </w:r>
+      <w:proofErr w:type="spellEnd"/>
+      <w:r>
+        <w:rPr>
+          <w:lang w:val="id-ID" w:eastAsia="en-GB"/>
+        </w:rPr>
+        <w:t xml:space="preserve"> dilakukan dan </w:t>
+      </w:r>
+      <w:proofErr w:type="spellStart"/>
+      <w:r>
+        <w:rPr>
+          <w:lang w:val="id-ID" w:eastAsia="en-GB"/>
+        </w:rPr>
+        <w:t>menunjukan</w:t>
+      </w:r>
+      <w:proofErr w:type="spellEnd"/>
+      <w:r>
+        <w:rPr>
+          <w:lang w:val="id-ID" w:eastAsia="en-GB"/>
+        </w:rPr>
+        <w:t xml:space="preserve"> bahwa data </w:t>
+      </w:r>
+      <w:proofErr w:type="spellStart"/>
+      <w:r>
+        <w:rPr>
+          <w:lang w:val="id-ID" w:eastAsia="en-GB"/>
+        </w:rPr>
+        <w:t>Bitcoin</w:t>
+      </w:r>
+      <w:proofErr w:type="spellEnd"/>
+      <w:r>
+        <w:rPr>
+          <w:lang w:val="id-ID" w:eastAsia="en-GB"/>
+        </w:rPr>
+        <w:t xml:space="preserve"> yaitu harga dan volume merupakan data yang tidak stasioner, sehingga dilakukan </w:t>
+      </w:r>
+      <w:proofErr w:type="spellStart"/>
+      <w:r>
+        <w:rPr>
+          <w:i/>
+          <w:iCs/>
+          <w:lang w:val="id-ID" w:eastAsia="en-GB"/>
+        </w:rPr>
+        <w:t>differencing</w:t>
+      </w:r>
+      <w:proofErr w:type="spellEnd"/>
+      <w:r>
+        <w:rPr>
+          <w:i/>
+          <w:iCs/>
+          <w:lang w:val="id-ID" w:eastAsia="en-GB"/>
+        </w:rPr>
+        <w:t xml:space="preserve"> </w:t>
+      </w:r>
+      <w:proofErr w:type="spellStart"/>
+      <w:r>
+        <w:rPr>
+          <w:i/>
+          <w:iCs/>
+          <w:lang w:val="id-ID" w:eastAsia="en-GB"/>
+        </w:rPr>
+        <w:t>transformation</w:t>
+      </w:r>
+      <w:proofErr w:type="spellEnd"/>
+      <w:r>
+        <w:rPr>
+          <w:lang w:val="id-ID" w:eastAsia="en-GB"/>
+        </w:rPr>
+        <w:t xml:space="preserve"> untuk mengatasinya.</w:t>
+      </w:r>
+    </w:p>
+    <w:p>
+      <w:pPr>
+        <w:ind w:left="1089" w:firstLine="720"/>
+        <w:rPr>
+          <w:lang w:val="id-ID" w:eastAsia="en-GB"/>
+        </w:rPr>
+      </w:pPr>
+    </w:p>
+    <w:p>
+      <w:pPr>
+        <w:pStyle w:val="Heading4"/>
+        <w:rPr>
+          <w:lang w:val="id-ID" w:eastAsia="en-GB"/>
+        </w:rPr>
+      </w:pPr>
+      <w:bookmarkStart w:id="157" w:name="_Toc156075263"/>
+      <w:bookmarkStart w:id="158" w:name="_Toc156144561"/>
+      <w:r>
+        <w:rPr>
+          <w:lang w:val="id-ID" w:eastAsia="en-GB"/>
+        </w:rPr>
+        <w:t>Peramalan Deret Waktu</w:t>
+      </w:r>
       <w:bookmarkEnd w:id="157"/>
       <w:bookmarkEnd w:id="158"/>
-      <w:proofErr w:type="spellEnd"/>
-    </w:p>
-    <w:p>
-      <w:pPr>
-        <w:rPr>
-          <w:lang w:val="id-ID"/>
-        </w:rPr>
-      </w:pPr>
-    </w:p>
-    <w:p>
-      <w:pPr>
-        <w:pStyle w:val="Normal2"/>
-        <w:rPr>
-          <w:lang w:val="id-ID" w:eastAsia="en-GB"/>
-        </w:rPr>
-      </w:pPr>
-      <w:r>
-        <w:rPr>
-          <w:lang w:val="id-ID" w:eastAsia="en-GB"/>
-        </w:rPr>
-        <w:t xml:space="preserve">Berdasarkan </w:t>
-      </w:r>
-      <w:proofErr w:type="spellStart"/>
-      <w:r>
-        <w:rPr>
-          <w:lang w:val="en-US" w:eastAsia="en-GB"/>
-        </w:rPr>
-        <w:t>iForest</w:t>
-      </w:r>
-      <w:proofErr w:type="spellEnd"/>
-      <w:r>
-        <w:rPr>
-          <w:lang w:val="id-ID" w:eastAsia="en-GB"/>
-        </w:rPr>
-        <w:t xml:space="preserve">, terdapat 204 </w:t>
-      </w:r>
-      <w:r>
-        <w:rPr>
-          <w:lang w:val="id-ID"/>
-        </w:rPr>
-        <w:t xml:space="preserve">nilai </w:t>
-      </w:r>
-      <w:proofErr w:type="spellStart"/>
-      <w:r>
-        <w:rPr>
-          <w:lang w:val="id-ID"/>
-        </w:rPr>
-        <w:t>pencilan</w:t>
-      </w:r>
-      <w:proofErr w:type="spellEnd"/>
-      <w:r>
-        <w:rPr>
-          <w:lang w:val="id-ID" w:eastAsia="en-GB"/>
-        </w:rPr>
-        <w:t xml:space="preserve"> </w:t>
-      </w:r>
-      <w:r>
-        <w:rPr>
-          <w:lang w:val="id-ID" w:eastAsia="en-GB"/>
-        </w:rPr>
-        <w:t xml:space="preserve">berdasarkan 4 variabel yang ada, penanganan </w:t>
-      </w:r>
-      <w:r>
-        <w:rPr>
-          <w:lang w:val="id-ID"/>
-        </w:rPr>
-        <w:t xml:space="preserve">nilai </w:t>
-      </w:r>
-      <w:proofErr w:type="spellStart"/>
-      <w:r>
-        <w:rPr>
-          <w:lang w:val="id-ID"/>
-        </w:rPr>
-        <w:t>pencilan</w:t>
-      </w:r>
-      <w:proofErr w:type="spellEnd"/>
-      <w:r>
-        <w:rPr>
-          <w:lang w:val="id-ID" w:eastAsia="en-GB"/>
-        </w:rPr>
-        <w:t xml:space="preserve"> </w:t>
-      </w:r>
-      <w:r>
-        <w:rPr>
-          <w:lang w:val="id-ID" w:eastAsia="en-GB"/>
-        </w:rPr>
-        <w:t xml:space="preserve">dilakukan dengan mengambil </w:t>
-      </w:r>
-      <w:r>
-        <w:rPr>
-          <w:lang w:val="id-ID" w:eastAsia="en-GB"/>
-        </w:rPr>
-        <w:t>10%</w:t>
-      </w:r>
-      <w:r>
-        <w:rPr>
-          <w:lang w:val="id-ID" w:eastAsia="en-GB"/>
-        </w:rPr>
-        <w:t xml:space="preserve"> </w:t>
-      </w:r>
-      <w:r>
-        <w:rPr>
-          <w:lang w:val="id-ID"/>
-        </w:rPr>
-        <w:t xml:space="preserve">nilai </w:t>
-      </w:r>
-      <w:proofErr w:type="spellStart"/>
-      <w:r>
-        <w:rPr>
-          <w:lang w:val="id-ID"/>
-        </w:rPr>
-        <w:t>pencilan</w:t>
-      </w:r>
-      <w:proofErr w:type="spellEnd"/>
-      <w:r>
-        <w:rPr>
-          <w:lang w:val="id-ID" w:eastAsia="en-GB"/>
-        </w:rPr>
-        <w:t xml:space="preserve"> </w:t>
-      </w:r>
-      <w:r>
-        <w:rPr>
-          <w:lang w:val="id-ID" w:eastAsia="en-GB"/>
-        </w:rPr>
-        <w:t xml:space="preserve">yang memiliki </w:t>
-      </w:r>
-      <w:proofErr w:type="spellStart"/>
-      <w:r>
-        <w:rPr>
-          <w:lang w:val="en-US" w:eastAsia="en-GB"/>
-        </w:rPr>
-        <w:t>skor</w:t>
-      </w:r>
-      <w:proofErr w:type="spellEnd"/>
-      <w:r>
-        <w:rPr>
-          <w:lang w:val="id-ID" w:eastAsia="en-GB"/>
-        </w:rPr>
-        <w:t xml:space="preserve"> paling tinggi dan </w:t>
-      </w:r>
-      <w:r>
-        <w:rPr>
-          <w:lang w:val="id-ID" w:eastAsia="en-GB"/>
-        </w:rPr>
-        <w:t xml:space="preserve">dilakukan penanganan </w:t>
-      </w:r>
-      <w:r>
-        <w:rPr>
-          <w:lang w:val="id-ID" w:eastAsia="en-GB"/>
-        </w:rPr>
-        <w:t xml:space="preserve">dengan menggantikan </w:t>
-      </w:r>
-      <w:r>
-        <w:rPr>
-          <w:lang w:val="id-ID"/>
-        </w:rPr>
-        <w:t xml:space="preserve">nilai </w:t>
-      </w:r>
-      <w:proofErr w:type="spellStart"/>
-      <w:r>
-        <w:rPr>
-          <w:lang w:val="id-ID"/>
-        </w:rPr>
-        <w:t>pencilan</w:t>
-      </w:r>
-      <w:proofErr w:type="spellEnd"/>
-      <w:r>
-        <w:rPr>
-          <w:lang w:val="id-ID" w:eastAsia="en-GB"/>
-        </w:rPr>
-        <w:t xml:space="preserve"> </w:t>
-      </w:r>
-      <w:r>
-        <w:rPr>
-          <w:lang w:val="id-ID" w:eastAsia="en-GB"/>
-        </w:rPr>
-        <w:t xml:space="preserve">menggunakan </w:t>
-      </w:r>
-      <w:r>
-        <w:rPr>
-          <w:lang w:val="id-ID" w:eastAsia="en-GB"/>
-        </w:rPr>
-        <w:t xml:space="preserve">rata </w:t>
-      </w:r>
-      <w:proofErr w:type="spellStart"/>
-      <w:r>
-        <w:rPr>
-          <w:lang w:val="id-ID" w:eastAsia="en-GB"/>
-        </w:rPr>
-        <w:t>rata</w:t>
-      </w:r>
-      <w:proofErr w:type="spellEnd"/>
-      <w:r>
-        <w:rPr>
-          <w:lang w:val="id-ID" w:eastAsia="en-GB"/>
-        </w:rPr>
-        <w:t xml:space="preserve"> berjalan. </w:t>
-      </w:r>
-      <w:r>
-        <w:rPr>
-          <w:lang w:val="id-ID" w:eastAsia="en-GB"/>
-        </w:rPr>
-        <w:t xml:space="preserve">Dan penanganan nilai </w:t>
-      </w:r>
-      <w:proofErr w:type="spellStart"/>
-      <w:r>
-        <w:rPr>
-          <w:lang w:val="id-ID" w:eastAsia="en-GB"/>
-        </w:rPr>
-        <w:t>pencilan</w:t>
-      </w:r>
-      <w:proofErr w:type="spellEnd"/>
-      <w:r>
-        <w:rPr>
-          <w:lang w:val="id-ID" w:eastAsia="en-GB"/>
-        </w:rPr>
-        <w:t xml:space="preserve"> dilakukan juga menggunakan teknik </w:t>
-      </w:r>
-      <w:proofErr w:type="spellStart"/>
-      <w:r>
-        <w:rPr>
-          <w:i/>
-          <w:iCs/>
-          <w:lang w:val="id-ID" w:eastAsia="en-GB"/>
-        </w:rPr>
-        <w:t>box</w:t>
-      </w:r>
-      <w:proofErr w:type="spellEnd"/>
-      <w:r>
-        <w:rPr>
-          <w:i/>
-          <w:iCs/>
-          <w:lang w:val="id-ID" w:eastAsia="en-GB"/>
-        </w:rPr>
-        <w:t xml:space="preserve"> plot</w:t>
-      </w:r>
-      <w:r>
-        <w:rPr>
-          <w:lang w:val="id-ID" w:eastAsia="en-GB"/>
-        </w:rPr>
-        <w:t xml:space="preserve"> untuk eksperimen.</w:t>
-      </w:r>
-    </w:p>
-    <w:p>
-      <w:pPr>
-        <w:pStyle w:val="Heading7"/>
-        <w:rPr>
-          <w:lang w:val="id-ID"/>
-        </w:rPr>
-      </w:pPr>
-      <w:bookmarkStart w:id="159" w:name="_Toc156144560"/>
-      <w:r>
-        <w:rPr>
-          <w:lang w:val="id-ID"/>
-        </w:rPr>
-        <w:t xml:space="preserve">Tes </w:t>
-      </w:r>
-      <w:r>
-        <w:rPr>
-          <w:lang w:val="id-ID"/>
-        </w:rPr>
-        <w:t>Stasioner</w:t>
-      </w:r>
-      <w:bookmarkEnd w:id="159"/>
-    </w:p>
-    <w:p>
-      <w:pPr>
-        <w:pStyle w:val="Normal2"/>
-        <w:rPr>
-          <w:lang w:val="id-ID"/>
-        </w:rPr>
-      </w:pPr>
-      <w:r>
-        <w:rPr>
-          <w:lang w:val="id-ID" w:eastAsia="en-GB"/>
-        </w:rPr>
-        <w:t xml:space="preserve">Tes </w:t>
-      </w:r>
-      <w:proofErr w:type="spellStart"/>
-      <w:r>
-        <w:rPr>
-          <w:lang w:val="id-ID" w:eastAsia="en-GB"/>
-        </w:rPr>
-        <w:t>Augmented</w:t>
-      </w:r>
-      <w:proofErr w:type="spellEnd"/>
-      <w:r>
-        <w:rPr>
-          <w:lang w:val="id-ID" w:eastAsia="en-GB"/>
-        </w:rPr>
-        <w:t xml:space="preserve"> </w:t>
-      </w:r>
-      <w:proofErr w:type="spellStart"/>
-      <w:r>
-        <w:rPr>
-          <w:lang w:val="id-ID" w:eastAsia="en-GB"/>
-        </w:rPr>
-        <w:t>Dickey-Fuller</w:t>
-      </w:r>
-      <w:proofErr w:type="spellEnd"/>
-      <w:r>
-        <w:rPr>
-          <w:lang w:val="id-ID" w:eastAsia="en-GB"/>
-        </w:rPr>
-        <w:t xml:space="preserve"> dilakukan dan </w:t>
-      </w:r>
-      <w:proofErr w:type="spellStart"/>
-      <w:r>
-        <w:rPr>
-          <w:lang w:val="id-ID" w:eastAsia="en-GB"/>
-        </w:rPr>
-        <w:t>menunjukan</w:t>
-      </w:r>
-      <w:proofErr w:type="spellEnd"/>
-      <w:r>
-        <w:rPr>
-          <w:lang w:val="id-ID" w:eastAsia="en-GB"/>
-        </w:rPr>
-        <w:t xml:space="preserve"> bahwa data </w:t>
-      </w:r>
-      <w:proofErr w:type="spellStart"/>
-      <w:r>
-        <w:rPr>
-          <w:lang w:val="id-ID" w:eastAsia="en-GB"/>
-        </w:rPr>
-        <w:t>Bitcoin</w:t>
-      </w:r>
-      <w:proofErr w:type="spellEnd"/>
-      <w:r>
-        <w:rPr>
-          <w:lang w:val="id-ID" w:eastAsia="en-GB"/>
-        </w:rPr>
-        <w:t xml:space="preserve"> yaitu harga dan volume merupakan data yang tidak stasioner, sehingga dilakukan </w:t>
-      </w:r>
-      <w:proofErr w:type="spellStart"/>
-      <w:r>
-        <w:rPr>
-          <w:i/>
-          <w:iCs/>
-          <w:lang w:val="id-ID" w:eastAsia="en-GB"/>
-        </w:rPr>
-        <w:t>differencing</w:t>
-      </w:r>
-      <w:proofErr w:type="spellEnd"/>
-      <w:r>
-        <w:rPr>
-          <w:i/>
-          <w:iCs/>
-          <w:lang w:val="id-ID" w:eastAsia="en-GB"/>
-        </w:rPr>
-        <w:t xml:space="preserve"> </w:t>
-      </w:r>
-      <w:proofErr w:type="spellStart"/>
-      <w:r>
-        <w:rPr>
-          <w:i/>
-          <w:iCs/>
-          <w:lang w:val="id-ID" w:eastAsia="en-GB"/>
-        </w:rPr>
-        <w:t>transformation</w:t>
-      </w:r>
-      <w:proofErr w:type="spellEnd"/>
-      <w:r>
-        <w:rPr>
-          <w:lang w:val="id-ID" w:eastAsia="en-GB"/>
-        </w:rPr>
-        <w:t xml:space="preserve"> untuk mengatasinya.</w:t>
-      </w:r>
-    </w:p>
-    <w:p>
-      <w:pPr>
-        <w:ind w:left="1089" w:firstLine="720"/>
-        <w:rPr>
-          <w:lang w:val="id-ID" w:eastAsia="en-GB"/>
-        </w:rPr>
-      </w:pPr>
-    </w:p>
-    <w:p>
-      <w:pPr>
-        <w:pStyle w:val="Heading4"/>
-        <w:rPr>
-          <w:lang w:val="id-ID" w:eastAsia="en-GB"/>
-        </w:rPr>
-      </w:pPr>
-      <w:bookmarkStart w:id="160" w:name="_Toc156075263"/>
-      <w:bookmarkStart w:id="161" w:name="_Toc156144561"/>
-      <w:r>
-        <w:rPr>
-          <w:lang w:val="id-ID" w:eastAsia="en-GB"/>
-        </w:rPr>
-        <w:t>Peramalan Deret Waktu</w:t>
-      </w:r>
-      <w:bookmarkEnd w:id="160"/>
-      <w:bookmarkEnd w:id="161"/>
     </w:p>
     <w:p>
       <w:pPr>
@@ -48201,8 +48252,8 @@
           <w:noProof w:val="0"/>
         </w:rPr>
       </w:pPr>
-      <w:bookmarkStart w:id="162" w:name="_Toc155980918"/>
-      <w:bookmarkStart w:id="163" w:name="_Toc156144582"/>
+      <w:bookmarkStart w:id="159" w:name="_Toc155980918"/>
+      <w:bookmarkStart w:id="160" w:name="_Toc156144582"/>
       <w:r>
         <w:rPr>
           <w:noProof w:val="0"/>
@@ -48252,8 +48303,8 @@
         </w:rPr>
         <w:t>Data Variabel</w:t>
       </w:r>
-      <w:bookmarkEnd w:id="162"/>
-      <w:bookmarkEnd w:id="163"/>
+      <w:bookmarkEnd w:id="159"/>
+      <w:bookmarkEnd w:id="160"/>
     </w:p>
     <w:p>
       <w:pPr>
@@ -48330,8 +48381,8 @@
           <w:noProof w:val="0"/>
         </w:rPr>
       </w:pPr>
-      <w:bookmarkStart w:id="164" w:name="_Toc155858026"/>
-      <w:bookmarkStart w:id="165" w:name="_Toc156144592"/>
+      <w:bookmarkStart w:id="161" w:name="_Toc155858026"/>
+      <w:bookmarkStart w:id="162" w:name="_Toc156144592"/>
       <w:r>
         <w:rPr>
           <w:noProof w:val="0"/>
@@ -48390,8 +48441,8 @@
         </w:rPr>
         <w:t>Model</w:t>
       </w:r>
-      <w:bookmarkEnd w:id="164"/>
-      <w:bookmarkEnd w:id="165"/>
+      <w:bookmarkEnd w:id="161"/>
+      <w:bookmarkEnd w:id="162"/>
     </w:p>
     <w:tbl>
       <w:tblPr>
@@ -50683,14 +50734,14 @@
           <w:lang w:val="id-ID"/>
         </w:rPr>
       </w:pPr>
-      <w:bookmarkStart w:id="166" w:name="_Toc156144562"/>
+      <w:bookmarkStart w:id="163" w:name="_Toc156144562"/>
       <w:r>
         <w:rPr>
           <w:lang w:val="id-ID"/>
         </w:rPr>
         <w:t>TFT Model Dasar</w:t>
       </w:r>
-      <w:bookmarkEnd w:id="166"/>
+      <w:bookmarkEnd w:id="163"/>
     </w:p>
     <w:p>
       <w:pPr>
@@ -50807,8 +50858,8 @@
           <w:lang w:eastAsia="en-GB"/>
         </w:rPr>
       </w:pPr>
-      <w:bookmarkStart w:id="167" w:name="_Toc155980919"/>
-      <w:bookmarkStart w:id="168" w:name="_Toc156144583"/>
+      <w:bookmarkStart w:id="164" w:name="_Toc155980919"/>
+      <w:bookmarkStart w:id="165" w:name="_Toc156144583"/>
       <w:r>
         <w:rPr>
           <w:noProof w:val="0"/>
@@ -50931,7 +50982,7 @@
         </w:rPr>
         <w:t xml:space="preserve"> Model</w:t>
       </w:r>
-      <w:bookmarkEnd w:id="167"/>
+      <w:bookmarkEnd w:id="164"/>
       <w:r>
         <w:rPr>
           <w:rFonts w:ascii="Times New Roman" w:hAnsi="Times New Roman"/>
@@ -50941,7 +50992,7 @@
         </w:rPr>
         <w:t xml:space="preserve"> TFT Dasar</w:t>
       </w:r>
-      <w:bookmarkEnd w:id="168"/>
+      <w:bookmarkEnd w:id="165"/>
     </w:p>
     <w:p>
       <w:pPr>
@@ -50963,8 +51014,8 @@
           <w:lang w:eastAsia="en-GB"/>
         </w:rPr>
       </w:pPr>
-      <w:bookmarkStart w:id="169" w:name="_Toc155858027"/>
-      <w:bookmarkStart w:id="170" w:name="_Toc156144593"/>
+      <w:bookmarkStart w:id="166" w:name="_Toc155858027"/>
+      <w:bookmarkStart w:id="167" w:name="_Toc156144593"/>
       <w:r>
         <w:rPr>
           <w:noProof w:val="0"/>
@@ -51065,7 +51116,7 @@
         </w:rPr>
         <w:t xml:space="preserve"> Model</w:t>
       </w:r>
-      <w:bookmarkEnd w:id="169"/>
+      <w:bookmarkEnd w:id="166"/>
       <w:r>
         <w:rPr>
           <w:rFonts w:ascii="Times New Roman" w:hAnsi="Times New Roman"/>
@@ -51075,7 +51126,7 @@
         </w:rPr>
         <w:t xml:space="preserve"> TFT Dasar</w:t>
       </w:r>
-      <w:bookmarkEnd w:id="170"/>
+      <w:bookmarkEnd w:id="167"/>
     </w:p>
     <w:tbl>
       <w:tblPr>
@@ -52201,8 +52252,8 @@
           <w:noProof w:val="0"/>
         </w:rPr>
       </w:pPr>
-      <w:bookmarkStart w:id="171" w:name="_Toc155980920"/>
-      <w:bookmarkStart w:id="172" w:name="_Toc156144584"/>
+      <w:bookmarkStart w:id="168" w:name="_Toc155980920"/>
+      <w:bookmarkStart w:id="169" w:name="_Toc156144584"/>
       <w:r>
         <w:rPr>
           <w:noProof w:val="0"/>
@@ -52274,7 +52325,7 @@
         </w:rPr>
         <w:t xml:space="preserve"> dari </w:t>
       </w:r>
-      <w:bookmarkEnd w:id="171"/>
+      <w:bookmarkEnd w:id="168"/>
       <w:r>
         <w:rPr>
           <w:rFonts w:ascii="Times New Roman" w:hAnsi="Times New Roman"/>
@@ -52284,7 +52335,7 @@
         </w:rPr>
         <w:t>Model TFT Dasar</w:t>
       </w:r>
-      <w:bookmarkEnd w:id="172"/>
+      <w:bookmarkEnd w:id="169"/>
     </w:p>
     <w:p>
       <w:pPr>
@@ -52405,14 +52456,14 @@
           <w:lang w:val="id-ID"/>
         </w:rPr>
       </w:pPr>
-      <w:bookmarkStart w:id="173" w:name="_Toc156144563"/>
+      <w:bookmarkStart w:id="170" w:name="_Toc156144563"/>
       <w:r>
         <w:rPr>
           <w:lang w:val="id-ID"/>
         </w:rPr>
         <w:t>Model TFT tanpa Volume dan Sentimen</w:t>
       </w:r>
-      <w:bookmarkEnd w:id="173"/>
+      <w:bookmarkEnd w:id="170"/>
     </w:p>
     <w:p>
       <w:pPr>
@@ -52582,7 +52633,7 @@
           <w:lang w:eastAsia="en-GB"/>
         </w:rPr>
       </w:pPr>
-      <w:bookmarkStart w:id="174" w:name="_Toc156144585"/>
+      <w:bookmarkStart w:id="171" w:name="_Toc156144585"/>
       <w:r>
         <w:rPr>
           <w:noProof w:val="0"/>
@@ -52719,7 +52770,7 @@
         </w:rPr>
         <w:t>TFT 2</w:t>
       </w:r>
-      <w:bookmarkEnd w:id="174"/>
+      <w:bookmarkEnd w:id="171"/>
     </w:p>
     <w:p>
       <w:pPr>
@@ -52741,7 +52792,7 @@
           <w:lang w:eastAsia="en-GB"/>
         </w:rPr>
       </w:pPr>
-      <w:bookmarkStart w:id="175" w:name="_Toc156144594"/>
+      <w:bookmarkStart w:id="172" w:name="_Toc156144594"/>
       <w:r>
         <w:rPr>
           <w:noProof w:val="0"/>
@@ -52859,7 +52910,7 @@
         </w:rPr>
         <w:t>TFT 2</w:t>
       </w:r>
-      <w:bookmarkEnd w:id="175"/>
+      <w:bookmarkEnd w:id="172"/>
     </w:p>
     <w:tbl>
       <w:tblPr>
@@ -53917,7 +53968,7 @@
           <w:noProof w:val="0"/>
         </w:rPr>
       </w:pPr>
-      <w:bookmarkStart w:id="176" w:name="_Toc156144586"/>
+      <w:bookmarkStart w:id="173" w:name="_Toc156144586"/>
       <w:r>
         <w:rPr>
           <w:noProof w:val="0"/>
@@ -54016,165 +54067,165 @@
         </w:rPr>
         <w:t xml:space="preserve"> TFT 2</w:t>
       </w:r>
-      <w:bookmarkStart w:id="177" w:name="_Toc155858001"/>
+      <w:bookmarkStart w:id="174" w:name="_Toc155858001"/>
+      <w:bookmarkEnd w:id="173"/>
+    </w:p>
+    <w:p>
+      <w:pPr>
+        <w:jc w:val="center"/>
+        <w:rPr>
+          <w:lang w:val="id-ID"/>
+        </w:rPr>
+      </w:pPr>
+    </w:p>
+    <w:p>
+      <w:pPr>
+        <w:pStyle w:val="Normal2"/>
+        <w:rPr>
+          <w:lang w:val="id-ID"/>
+        </w:rPr>
+      </w:pPr>
+      <w:r>
+        <w:rPr>
+          <w:lang w:val="id-ID"/>
+        </w:rPr>
+        <w:t xml:space="preserve">Perhatian dari model hampir selalu konstan, akan tetapi mengalami penurunan dari titik -12 hingga -7 yang mana mengartikan pada titik </w:t>
+      </w:r>
+      <w:proofErr w:type="spellStart"/>
+      <w:r>
+        <w:rPr>
+          <w:lang w:val="id-ID"/>
+        </w:rPr>
+        <w:t>titik</w:t>
+      </w:r>
+      <w:proofErr w:type="spellEnd"/>
+      <w:r>
+        <w:rPr>
+          <w:lang w:val="id-ID"/>
+        </w:rPr>
+        <w:t xml:space="preserve"> tersebut tidak penting untuk memprediksi harga </w:t>
+      </w:r>
+      <w:proofErr w:type="spellStart"/>
+      <w:r>
+        <w:rPr>
+          <w:lang w:val="id-ID"/>
+        </w:rPr>
+        <w:t>kedepannya</w:t>
+      </w:r>
+      <w:proofErr w:type="spellEnd"/>
+      <w:r>
+        <w:rPr>
+          <w:lang w:val="id-ID"/>
+        </w:rPr>
+        <w:t>. Dan mode mulai naik kembali yang mana mengartikan titik setelahnya mengalami peningkatan kepentingan.</w:t>
+      </w:r>
+    </w:p>
+    <w:p>
+      <w:pPr>
+        <w:pStyle w:val="Normal2"/>
+        <w:rPr>
+          <w:lang w:val="id-ID"/>
+        </w:rPr>
+      </w:pPr>
+      <w:r>
+        <w:rPr>
+          <w:lang w:val="id-ID"/>
+        </w:rPr>
+        <w:t xml:space="preserve">Dikarenakan adanya kemiripan dengan data sinyal atau frekuensi, eksperimen dilakukan dengan menganggap data sentimen serupa. Dengan melakukan </w:t>
+      </w:r>
+      <w:proofErr w:type="spellStart"/>
+      <w:r>
+        <w:rPr>
+          <w:i/>
+          <w:iCs/>
+          <w:lang w:val="id-ID"/>
+        </w:rPr>
+        <w:t>smoothing</w:t>
+      </w:r>
+      <w:proofErr w:type="spellEnd"/>
+      <w:r>
+        <w:rPr>
+          <w:lang w:val="id-ID"/>
+        </w:rPr>
+        <w:t xml:space="preserve"> atau penghalusan data menggunakan STL. Didapatkan hasil evaluasi metrik yang tidak jauh beda dengan model TFT dasar, yaitu dengan nilai evaluasi RMSE </w:t>
+      </w:r>
+      <w:r>
+        <w:rPr>
+          <w:lang w:val="id-ID"/>
+        </w:rPr>
+        <w:t>0.0259</w:t>
+      </w:r>
+      <w:r>
+        <w:rPr>
+          <w:lang w:val="id-ID"/>
+        </w:rPr>
+        <w:t xml:space="preserve">, MAE </w:t>
+      </w:r>
+      <w:r>
+        <w:rPr>
+          <w:lang w:val="id-ID"/>
+        </w:rPr>
+        <w:t>0.0174</w:t>
+      </w:r>
+      <w:r>
+        <w:rPr>
+          <w:lang w:val="id-ID"/>
+        </w:rPr>
+        <w:t xml:space="preserve">, dan MAPE </w:t>
+      </w:r>
+      <w:r>
+        <w:rPr>
+          <w:lang w:val="id-ID"/>
+        </w:rPr>
+        <w:t>3.0482</w:t>
+      </w:r>
+      <w:r>
+        <w:rPr>
+          <w:lang w:val="id-ID"/>
+        </w:rPr>
+        <w:t>.</w:t>
+      </w:r>
+      <w:r>
+        <w:rPr>
+          <w:lang w:val="id-ID"/>
+        </w:rPr>
+        <w:br w:type="page"/>
+      </w:r>
+    </w:p>
+    <w:p>
+      <w:pPr>
+        <w:pStyle w:val="Heading1"/>
+        <w:rPr>
+          <w:lang w:val="id-ID"/>
+        </w:rPr>
+      </w:pPr>
+      <w:bookmarkStart w:id="175" w:name="_Toc156075264"/>
+      <w:bookmarkStart w:id="176" w:name="_Toc156144564"/>
+      <w:r>
+        <w:rPr>
+          <w:lang w:val="id-ID"/>
+        </w:rPr>
+        <w:lastRenderedPageBreak/>
+        <w:t>BAB V</w:t>
+      </w:r>
+      <w:r>
+        <w:rPr>
+          <w:lang w:val="id-ID"/>
+        </w:rPr>
+        <w:br/>
+      </w:r>
+      <w:r>
+        <w:rPr>
+          <w:lang w:val="id-ID"/>
+        </w:rPr>
+        <w:t>KESIMPULAN DAN SARAN</w:t>
+      </w:r>
+      <w:bookmarkEnd w:id="174"/>
+      <w:bookmarkEnd w:id="175"/>
       <w:bookmarkEnd w:id="176"/>
     </w:p>
     <w:p>
       <w:pPr>
-        <w:jc w:val="center"/>
-        <w:rPr>
-          <w:lang w:val="id-ID"/>
-        </w:rPr>
-      </w:pPr>
-    </w:p>
-    <w:p>
-      <w:pPr>
-        <w:pStyle w:val="Normal2"/>
-        <w:rPr>
-          <w:lang w:val="id-ID"/>
-        </w:rPr>
-      </w:pPr>
-      <w:r>
-        <w:rPr>
-          <w:lang w:val="id-ID"/>
-        </w:rPr>
-        <w:t xml:space="preserve">Perhatian dari model hampir selalu konstan, akan tetapi mengalami penurunan dari titik -12 hingga -7 yang mana mengartikan pada titik </w:t>
-      </w:r>
-      <w:proofErr w:type="spellStart"/>
-      <w:r>
-        <w:rPr>
-          <w:lang w:val="id-ID"/>
-        </w:rPr>
-        <w:t>titik</w:t>
-      </w:r>
-      <w:proofErr w:type="spellEnd"/>
-      <w:r>
-        <w:rPr>
-          <w:lang w:val="id-ID"/>
-        </w:rPr>
-        <w:t xml:space="preserve"> tersebut tidak penting untuk memprediksi harga </w:t>
-      </w:r>
-      <w:proofErr w:type="spellStart"/>
-      <w:r>
-        <w:rPr>
-          <w:lang w:val="id-ID"/>
-        </w:rPr>
-        <w:t>kedepannya</w:t>
-      </w:r>
-      <w:proofErr w:type="spellEnd"/>
-      <w:r>
-        <w:rPr>
-          <w:lang w:val="id-ID"/>
-        </w:rPr>
-        <w:t>. Dan mode mulai naik kembali yang mana mengartikan titik setelahnya mengalami peningkatan kepentingan.</w:t>
-      </w:r>
-    </w:p>
-    <w:p>
-      <w:pPr>
-        <w:pStyle w:val="Normal2"/>
-        <w:rPr>
-          <w:lang w:val="id-ID"/>
-        </w:rPr>
-      </w:pPr>
-      <w:r>
-        <w:rPr>
-          <w:lang w:val="id-ID"/>
-        </w:rPr>
-        <w:t xml:space="preserve">Dikarenakan adanya kemiripan dengan data sinyal atau frekuensi, eksperimen dilakukan dengan menganggap data sentimen serupa. Dengan melakukan </w:t>
-      </w:r>
-      <w:proofErr w:type="spellStart"/>
-      <w:r>
-        <w:rPr>
-          <w:i/>
-          <w:iCs/>
-          <w:lang w:val="id-ID"/>
-        </w:rPr>
-        <w:t>smoothing</w:t>
-      </w:r>
-      <w:proofErr w:type="spellEnd"/>
-      <w:r>
-        <w:rPr>
-          <w:lang w:val="id-ID"/>
-        </w:rPr>
-        <w:t xml:space="preserve"> atau penghalusan data menggunakan STL. Didapatkan hasil evaluasi metrik yang tidak jauh beda dengan model TFT dasar, yaitu dengan nilai evaluasi RMSE </w:t>
-      </w:r>
-      <w:r>
-        <w:rPr>
-          <w:lang w:val="id-ID"/>
-        </w:rPr>
-        <w:t>0.0259</w:t>
-      </w:r>
-      <w:r>
-        <w:rPr>
-          <w:lang w:val="id-ID"/>
-        </w:rPr>
-        <w:t xml:space="preserve">, MAE </w:t>
-      </w:r>
-      <w:r>
-        <w:rPr>
-          <w:lang w:val="id-ID"/>
-        </w:rPr>
-        <w:t>0.0174</w:t>
-      </w:r>
-      <w:r>
-        <w:rPr>
-          <w:lang w:val="id-ID"/>
-        </w:rPr>
-        <w:t xml:space="preserve">, dan MAPE </w:t>
-      </w:r>
-      <w:r>
-        <w:rPr>
-          <w:lang w:val="id-ID"/>
-        </w:rPr>
-        <w:t>3.0482</w:t>
-      </w:r>
-      <w:r>
-        <w:rPr>
-          <w:lang w:val="id-ID"/>
-        </w:rPr>
-        <w:t>.</w:t>
-      </w:r>
-      <w:r>
-        <w:rPr>
-          <w:lang w:val="id-ID"/>
-        </w:rPr>
-        <w:br w:type="page"/>
-      </w:r>
-    </w:p>
-    <w:p>
-      <w:pPr>
-        <w:pStyle w:val="Heading1"/>
-        <w:rPr>
-          <w:lang w:val="id-ID"/>
-        </w:rPr>
-      </w:pPr>
-      <w:bookmarkStart w:id="178" w:name="_Toc156075264"/>
-      <w:bookmarkStart w:id="179" w:name="_Toc156144564"/>
-      <w:r>
-        <w:rPr>
-          <w:lang w:val="id-ID"/>
-        </w:rPr>
-        <w:lastRenderedPageBreak/>
-        <w:t>BAB V</w:t>
-      </w:r>
-      <w:r>
-        <w:rPr>
-          <w:lang w:val="id-ID"/>
-        </w:rPr>
-        <w:br/>
-      </w:r>
-      <w:r>
-        <w:rPr>
-          <w:lang w:val="id-ID"/>
-        </w:rPr>
-        <w:t>KESIMPULAN DAN SARAN</w:t>
-      </w:r>
-      <w:bookmarkEnd w:id="177"/>
-      <w:bookmarkEnd w:id="178"/>
-      <w:bookmarkEnd w:id="179"/>
-    </w:p>
-    <w:p>
-      <w:pPr>
         <w:ind w:firstLine="351"/>
         <w:rPr>
           <w:lang w:val="id-ID"/>
@@ -54861,8 +54912,8 @@
           <w:lang w:val="id-ID"/>
         </w:rPr>
       </w:pPr>
-      <w:bookmarkStart w:id="180" w:name="_Toc156075265"/>
-      <w:bookmarkStart w:id="181" w:name="_Toc156144565"/>
+      <w:bookmarkStart w:id="177" w:name="_Toc156075265"/>
+      <w:bookmarkStart w:id="178" w:name="_Toc156144565"/>
       <w:r>
         <w:rPr>
           <w:lang w:val="id-ID"/>
@@ -54883,8 +54934,8 @@
         <w:br/>
         <w:t>DAFTAR PUSTAKA</w:t>
       </w:r>
-      <w:bookmarkEnd w:id="180"/>
-      <w:bookmarkEnd w:id="181"/>
+      <w:bookmarkEnd w:id="177"/>
+      <w:bookmarkEnd w:id="178"/>
     </w:p>
     <w:p>
       <w:pPr>

</xml_diff>

<commit_message>
UPDATEEE WII U WII U
</commit_message>
<xml_diff>
--- a/Skripsi Gilang Islamay Putra Djuharis 11190940000055.docx
+++ b/Skripsi Gilang Islamay Putra Djuharis 11190940000055.docx
@@ -31526,10 +31526,10 @@
             <v:path o:extrusionok="f" gradientshapeok="t" o:connecttype="rect"/>
             <o:lock v:ext="edit" aspectratio="t"/>
           </v:shapetype>
-          <v:shape id="_x0000_i1153" type="#_x0000_t75" style="width:378.3pt;height:424.8pt" o:ole="">
+          <v:shape id="_x0000_i1025" type="#_x0000_t75" style="width:378.5pt;height:424.5pt" o:ole="">
             <v:imagedata r:id="rId27" o:title=""/>
           </v:shape>
-          <o:OLEObject Type="Embed" ProgID="Visio.Drawing.15" ShapeID="_x0000_i1153" DrawAspect="Content" ObjectID="_1767874475" r:id="rId28"/>
+          <o:OLEObject Type="Embed" ProgID="Visio.Drawing.15" ShapeID="_x0000_i1025" DrawAspect="Content" ObjectID="_1767986022" r:id="rId28"/>
         </w:object>
       </w:r>
     </w:p>
@@ -40423,14 +40423,20 @@
           <w:lang w:val="id-ID"/>
         </w:rPr>
       </w:pPr>
-      <w:bookmarkStart w:id="191" w:name="_Toc157200773"/>
-      <w:r>
-        <w:rPr>
-          <w:lang w:val="id-ID"/>
-        </w:rPr>
-        <w:t>TFT Model Dasar</w:t>
-      </w:r>
-      <w:bookmarkEnd w:id="191"/>
+      <w:r>
+        <w:rPr>
+          <w:i/>
+          <w:iCs/>
+          <w:lang w:val="en-US"/>
+        </w:rPr>
+        <w:t>Explainability</w:t>
+      </w:r>
+      <w:r>
+        <w:rPr>
+          <w:lang w:val="en-US"/>
+        </w:rPr>
+        <w:t xml:space="preserve"> Model TFT</w:t>
+      </w:r>
     </w:p>
     <w:p>
       <w:pPr>
@@ -40532,8 +40538,8 @@
           <w:lang w:eastAsia="en-GB"/>
         </w:rPr>
       </w:pPr>
-      <w:bookmarkStart w:id="192" w:name="_Toc155980919"/>
-      <w:bookmarkStart w:id="193" w:name="_Toc156144583"/>
+      <w:bookmarkStart w:id="191" w:name="_Toc155980919"/>
+      <w:bookmarkStart w:id="192" w:name="_Toc156144583"/>
       <w:r>
         <w:rPr>
           <w:noProof w:val="0"/>
@@ -40641,7 +40647,7 @@
         </w:rPr>
         <w:t xml:space="preserve"> Model</w:t>
       </w:r>
-      <w:bookmarkEnd w:id="192"/>
+      <w:bookmarkEnd w:id="191"/>
       <w:r>
         <w:rPr>
           <w:rFonts w:ascii="Times New Roman" w:hAnsi="Times New Roman"/>
@@ -40649,9 +40655,9 @@
           <w:bCs w:val="0"/>
           <w:noProof w:val="0"/>
         </w:rPr>
-        <w:t xml:space="preserve"> TFT Dasar</w:t>
-      </w:r>
-      <w:bookmarkEnd w:id="193"/>
+        <w:t xml:space="preserve"> TFT</w:t>
+      </w:r>
+      <w:bookmarkEnd w:id="192"/>
     </w:p>
     <w:p>
       <w:pPr>
@@ -40673,8 +40679,8 @@
           <w:lang w:eastAsia="en-GB"/>
         </w:rPr>
       </w:pPr>
-      <w:bookmarkStart w:id="194" w:name="_Toc155858027"/>
-      <w:bookmarkStart w:id="195" w:name="_Toc156144593"/>
+      <w:bookmarkStart w:id="193" w:name="_Toc155858027"/>
+      <w:bookmarkStart w:id="194" w:name="_Toc156144593"/>
       <w:r>
         <w:rPr>
           <w:noProof w:val="0"/>
@@ -40760,7 +40766,7 @@
         </w:rPr>
         <w:t xml:space="preserve"> Model</w:t>
       </w:r>
-      <w:bookmarkEnd w:id="194"/>
+      <w:bookmarkEnd w:id="193"/>
       <w:r>
         <w:rPr>
           <w:rFonts w:ascii="Times New Roman" w:hAnsi="Times New Roman"/>
@@ -40768,9 +40774,9 @@
           <w:bCs w:val="0"/>
           <w:noProof w:val="0"/>
         </w:rPr>
-        <w:t xml:space="preserve"> TFT Dasar</w:t>
-      </w:r>
-      <w:bookmarkEnd w:id="195"/>
+        <w:t xml:space="preserve"> TFT</w:t>
+      </w:r>
+      <w:bookmarkEnd w:id="194"/>
     </w:p>
     <w:tbl>
       <w:tblPr>
@@ -41810,8 +41816,8 @@
           <w:noProof w:val="0"/>
         </w:rPr>
       </w:pPr>
-      <w:bookmarkStart w:id="196" w:name="_Toc155980920"/>
-      <w:bookmarkStart w:id="197" w:name="_Toc156144584"/>
+      <w:bookmarkStart w:id="195" w:name="_Toc155980920"/>
+      <w:bookmarkStart w:id="196" w:name="_Toc156144584"/>
       <w:r>
         <w:rPr>
           <w:noProof w:val="0"/>
@@ -41881,7 +41887,7 @@
         </w:rPr>
         <w:t xml:space="preserve"> dari </w:t>
       </w:r>
-      <w:bookmarkEnd w:id="196"/>
+      <w:bookmarkEnd w:id="195"/>
       <w:r>
         <w:rPr>
           <w:rFonts w:ascii="Times New Roman" w:hAnsi="Times New Roman"/>
@@ -41891,135 +41897,135 @@
         </w:rPr>
         <w:t>Model TFT Dasar</w:t>
       </w:r>
+      <w:bookmarkEnd w:id="196"/>
+    </w:p>
+    <w:p>
+      <w:pPr>
+        <w:jc w:val="center"/>
+        <w:rPr>
+          <w:lang w:val="id-ID"/>
+        </w:rPr>
+      </w:pPr>
+    </w:p>
+    <w:p>
+      <w:pPr>
+        <w:pStyle w:val="Normal2"/>
+        <w:rPr>
+          <w:lang w:val="id-ID"/>
+        </w:rPr>
+      </w:pPr>
+      <w:r>
+        <w:rPr>
+          <w:lang w:val="id-ID"/>
+        </w:rPr>
+        <w:t>Perhatian</w:t>
+      </w:r>
+      <w:r>
+        <w:rPr>
+          <w:lang w:val="id-ID"/>
+        </w:rPr>
+        <w:t xml:space="preserve"> dari model terhadap </w:t>
+      </w:r>
+      <w:r>
+        <w:rPr>
+          <w:lang w:val="id-ID"/>
+        </w:rPr>
+        <w:t>variabel penjelas</w:t>
+      </w:r>
+      <w:r>
+        <w:rPr>
+          <w:lang w:val="id-ID"/>
+        </w:rPr>
+        <w:t xml:space="preserve"> dapat dilihat berdasarkan gambar </w:t>
+      </w:r>
+      <w:r>
+        <w:rPr>
+          <w:lang w:val="id-ID"/>
+        </w:rPr>
+        <w:t>4.10</w:t>
+      </w:r>
+      <w:r>
+        <w:rPr>
+          <w:lang w:val="id-ID"/>
+        </w:rPr>
+        <w:t xml:space="preserve">. </w:t>
+      </w:r>
+      <w:r>
+        <w:rPr>
+          <w:lang w:val="id-ID"/>
+        </w:rPr>
+        <w:t>Perhatian</w:t>
+      </w:r>
+      <w:r>
+        <w:rPr>
+          <w:lang w:val="id-ID"/>
+        </w:rPr>
+        <w:t xml:space="preserve"> naik pada saat </w:t>
+      </w:r>
+      <w:r>
+        <w:rPr>
+          <w:lang w:val="en-US"/>
+        </w:rPr>
+        <w:t>pelatihan</w:t>
+      </w:r>
+      <w:r>
+        <w:rPr>
+          <w:lang w:val="id-ID"/>
+        </w:rPr>
+        <w:t xml:space="preserve"> tepatnya di titik -</w:t>
+      </w:r>
+      <w:r>
+        <w:rPr>
+          <w:lang w:val="id-ID"/>
+        </w:rPr>
+        <w:t>7</w:t>
+      </w:r>
+      <w:r>
+        <w:rPr>
+          <w:lang w:val="id-ID"/>
+        </w:rPr>
+        <w:t xml:space="preserve">, sehingga dapat disimpulkan bahwa model menggunakan perhatian yang besar pada </w:t>
+      </w:r>
+      <w:r>
+        <w:rPr>
+          <w:lang w:val="id-ID"/>
+        </w:rPr>
+        <w:t>7</w:t>
+      </w:r>
+      <w:r>
+        <w:rPr>
+          <w:lang w:val="id-ID"/>
+        </w:rPr>
+        <w:t xml:space="preserve"> titik sebelum peramalan dilakukan</w:t>
+      </w:r>
+      <w:r>
+        <w:rPr>
+          <w:lang w:val="id-ID"/>
+        </w:rPr>
+        <w:t xml:space="preserve"> untuk melakukan peramalan</w:t>
+      </w:r>
+      <w:r>
+        <w:rPr>
+          <w:lang w:val="id-ID"/>
+        </w:rPr>
+        <w:t>.</w:t>
+      </w:r>
+    </w:p>
+    <w:p>
+      <w:pPr>
+        <w:pStyle w:val="HeadingpakSupir"/>
+        <w:rPr>
+          <w:lang w:val="id-ID"/>
+        </w:rPr>
+      </w:pPr>
+      <w:bookmarkStart w:id="197" w:name="_Toc157200774"/>
+      <w:r>
+        <w:rPr>
+          <w:lang w:val="id-ID"/>
+        </w:rPr>
+        <w:t>Model TFT tanpa Volume dan Sentimen</w:t>
+      </w:r>
       <w:bookmarkEnd w:id="197"/>
-    </w:p>
-    <w:p>
-      <w:pPr>
-        <w:jc w:val="center"/>
-        <w:rPr>
-          <w:lang w:val="id-ID"/>
-        </w:rPr>
-      </w:pPr>
-    </w:p>
-    <w:p>
-      <w:pPr>
-        <w:pStyle w:val="Normal2"/>
-        <w:rPr>
-          <w:lang w:val="id-ID"/>
-        </w:rPr>
-      </w:pPr>
-      <w:r>
-        <w:rPr>
-          <w:lang w:val="id-ID"/>
-        </w:rPr>
-        <w:t>Perhatian</w:t>
-      </w:r>
-      <w:r>
-        <w:rPr>
-          <w:lang w:val="id-ID"/>
-        </w:rPr>
-        <w:t xml:space="preserve"> dari model terhadap </w:t>
-      </w:r>
-      <w:r>
-        <w:rPr>
-          <w:lang w:val="id-ID"/>
-        </w:rPr>
-        <w:t>variabel penjelas</w:t>
-      </w:r>
-      <w:r>
-        <w:rPr>
-          <w:lang w:val="id-ID"/>
-        </w:rPr>
-        <w:t xml:space="preserve"> dapat dilihat berdasarkan gambar </w:t>
-      </w:r>
-      <w:r>
-        <w:rPr>
-          <w:lang w:val="id-ID"/>
-        </w:rPr>
-        <w:t>4.10</w:t>
-      </w:r>
-      <w:r>
-        <w:rPr>
-          <w:lang w:val="id-ID"/>
-        </w:rPr>
-        <w:t xml:space="preserve">. </w:t>
-      </w:r>
-      <w:r>
-        <w:rPr>
-          <w:lang w:val="id-ID"/>
-        </w:rPr>
-        <w:t>Perhatian</w:t>
-      </w:r>
-      <w:r>
-        <w:rPr>
-          <w:lang w:val="id-ID"/>
-        </w:rPr>
-        <w:t xml:space="preserve"> naik pada saat </w:t>
-      </w:r>
-      <w:r>
-        <w:rPr>
-          <w:lang w:val="en-US"/>
-        </w:rPr>
-        <w:t>pelatihan</w:t>
-      </w:r>
-      <w:r>
-        <w:rPr>
-          <w:lang w:val="id-ID"/>
-        </w:rPr>
-        <w:t xml:space="preserve"> tepatnya di titik -</w:t>
-      </w:r>
-      <w:r>
-        <w:rPr>
-          <w:lang w:val="id-ID"/>
-        </w:rPr>
-        <w:t>7</w:t>
-      </w:r>
-      <w:r>
-        <w:rPr>
-          <w:lang w:val="id-ID"/>
-        </w:rPr>
-        <w:t xml:space="preserve">, sehingga dapat disimpulkan bahwa model menggunakan perhatian yang besar pada </w:t>
-      </w:r>
-      <w:r>
-        <w:rPr>
-          <w:lang w:val="id-ID"/>
-        </w:rPr>
-        <w:t>7</w:t>
-      </w:r>
-      <w:r>
-        <w:rPr>
-          <w:lang w:val="id-ID"/>
-        </w:rPr>
-        <w:t xml:space="preserve"> titik sebelum peramalan dilakukan</w:t>
-      </w:r>
-      <w:r>
-        <w:rPr>
-          <w:lang w:val="id-ID"/>
-        </w:rPr>
-        <w:t xml:space="preserve"> untuk melakukan peramalan</w:t>
-      </w:r>
-      <w:r>
-        <w:rPr>
-          <w:lang w:val="id-ID"/>
-        </w:rPr>
-        <w:t>.</w:t>
-      </w:r>
-    </w:p>
-    <w:p>
-      <w:pPr>
-        <w:pStyle w:val="HeadingpakSupir"/>
-        <w:rPr>
-          <w:lang w:val="id-ID"/>
-        </w:rPr>
-      </w:pPr>
-      <w:bookmarkStart w:id="198" w:name="_Toc157200774"/>
-      <w:r>
-        <w:rPr>
-          <w:lang w:val="id-ID"/>
-        </w:rPr>
-        <w:t>Model TFT tanpa Volume dan Sentimen</w:t>
-      </w:r>
-      <w:bookmarkEnd w:id="198"/>
     </w:p>
     <w:p>
       <w:pPr>
@@ -42094,19 +42100,7 @@
         <w:rPr>
           <w:lang w:val="id-ID"/>
         </w:rPr>
-        <w:t xml:space="preserve"> kembali untuk mendapatkan model yang terbaik</w:t>
-      </w:r>
-      <w:r>
-        <w:rPr>
-          <w:lang w:val="id-ID"/>
-        </w:rPr>
-        <w:t xml:space="preserve"> (model TFT 2)</w:t>
-      </w:r>
-      <w:r>
-        <w:rPr>
-          <w:lang w:val="id-ID"/>
-        </w:rPr>
-        <w:t>. Dan didapatkan model yang lebih baik dengan hasil RMSE sebesar 0.025863, MAE sebesar 0.017389, dan MAPE sebesar 3.033683.</w:t>
+        <w:t xml:space="preserve"> kembali untuk mendapatkan model yang terbaik. Dan didapatkan model yang lebih baik dengan hasil RMSE sebesar 0.025863, MAE sebesar 0.017389, dan MAPE sebesar 3.033683.</w:t>
       </w:r>
     </w:p>
     <w:p>
@@ -42183,7 +42177,7 @@
           <w:lang w:eastAsia="en-GB"/>
         </w:rPr>
       </w:pPr>
-      <w:bookmarkStart w:id="199" w:name="_Toc156144585"/>
+      <w:bookmarkStart w:id="198" w:name="_Toc156144585"/>
       <w:r>
         <w:rPr>
           <w:noProof w:val="0"/>
@@ -42303,9 +42297,16 @@
           <w:bCs w:val="0"/>
           <w:noProof w:val="0"/>
         </w:rPr>
-        <w:t>TFT 2</w:t>
-      </w:r>
-      <w:bookmarkEnd w:id="199"/>
+        <w:t xml:space="preserve">TFT </w:t>
+      </w:r>
+      <w:bookmarkEnd w:id="198"/>
+      <w:r>
+        <w:rPr>
+          <w:b w:val="0"/>
+          <w:bCs w:val="0"/>
+        </w:rPr>
+        <w:t>tanpa Volume dan Sentimen</w:t>
+      </w:r>
     </w:p>
     <w:p>
       <w:pPr>
@@ -42327,7 +42328,7 @@
           <w:lang w:eastAsia="en-GB"/>
         </w:rPr>
       </w:pPr>
-      <w:bookmarkStart w:id="200" w:name="_Toc156144594"/>
+      <w:bookmarkStart w:id="199" w:name="_Toc156144594"/>
       <w:r>
         <w:rPr>
           <w:noProof w:val="0"/>
@@ -42428,9 +42429,16 @@
           <w:bCs w:val="0"/>
           <w:noProof w:val="0"/>
         </w:rPr>
-        <w:t>TFT 2</w:t>
-      </w:r>
-      <w:bookmarkEnd w:id="200"/>
+        <w:t xml:space="preserve">TFT </w:t>
+      </w:r>
+      <w:bookmarkEnd w:id="199"/>
+      <w:r>
+        <w:rPr>
+          <w:b w:val="0"/>
+          <w:bCs w:val="0"/>
+        </w:rPr>
+        <w:t>tanpa Volume dan Sentimen</w:t>
+      </w:r>
     </w:p>
     <w:tbl>
       <w:tblPr>
@@ -43330,7 +43338,14 @@
         <w:rPr>
           <w:lang w:val="id-ID"/>
         </w:rPr>
-        <w:t>. Akan tetapi, kali ini ada harga itu sendiri yang memiliki tingkat kepentingan 10%. Lalu p</w:t>
+        <w:t xml:space="preserve">. Akan tetapi, kali ini ada harga itu </w:t>
+      </w:r>
+      <w:r>
+        <w:rPr>
+          <w:lang w:val="id-ID"/>
+        </w:rPr>
+        <w:lastRenderedPageBreak/>
+        <w:t>sendiri yang memiliki tingkat kepentingan 10%. Lalu p</w:t>
       </w:r>
       <w:r>
         <w:rPr>
@@ -43376,7 +43391,6 @@
         <w:rPr>
           <w:lang w:val="id-ID"/>
         </w:rPr>
-        <w:lastRenderedPageBreak/>
         <w:drawing>
           <wp:inline distT="0" distB="0" distL="0" distR="0" wp14:anchorId="7CD71139" wp14:editId="4CE6D291">
             <wp:extent cx="3506564" cy="2629923"/>
@@ -43436,7 +43450,7 @@
           <w:noProof w:val="0"/>
         </w:rPr>
       </w:pPr>
-      <w:bookmarkStart w:id="201" w:name="_Toc156144586"/>
+      <w:bookmarkStart w:id="200" w:name="_Toc156144586"/>
       <w:r>
         <w:rPr>
           <w:noProof w:val="0"/>
@@ -43531,10 +43545,17 @@
           <w:bCs w:val="0"/>
           <w:noProof w:val="0"/>
         </w:rPr>
-        <w:t xml:space="preserve"> TFT 2</w:t>
-      </w:r>
-      <w:bookmarkStart w:id="202" w:name="_Toc155858001"/>
-      <w:bookmarkEnd w:id="201"/>
+        <w:t xml:space="preserve"> TFT </w:t>
+      </w:r>
+      <w:bookmarkStart w:id="201" w:name="_Toc155858001"/>
+      <w:bookmarkEnd w:id="200"/>
+      <w:r>
+        <w:rPr>
+          <w:b w:val="0"/>
+          <w:bCs w:val="0"/>
+        </w:rPr>
+        <w:t>tanpa Volume dan Sentimen</w:t>
+      </w:r>
     </w:p>
     <w:p>
       <w:pPr>
@@ -43629,7 +43650,7 @@
           <w:lang w:val="id-ID"/>
         </w:rPr>
       </w:pPr>
-      <w:bookmarkStart w:id="203" w:name="_Toc157200775"/>
+      <w:bookmarkStart w:id="202" w:name="_Toc157200775"/>
       <w:r>
         <w:rPr>
           <w:lang w:val="id-ID"/>
@@ -43642,7 +43663,13 @@
         </w:rPr>
         <w:t>Kovariat Statis</w:t>
       </w:r>
-      <w:bookmarkEnd w:id="203"/>
+      <w:bookmarkEnd w:id="202"/>
+      <w:r>
+        <w:rPr>
+          <w:lang w:val="en-US"/>
+        </w:rPr>
+        <w:t xml:space="preserve"> dan Tranformasi Semua Variabel Bebas</w:t>
+      </w:r>
     </w:p>
     <w:p>
       <w:pPr>
@@ -43761,7 +43788,20 @@
         <w:rPr>
           <w:lang w:val="en-US"/>
         </w:rPr>
-        <w:t xml:space="preserve"> (GRN). Oleh karena itu, dilakukan studi empiris dengan memasukan kovariat statis serta sebaliknya.</w:t>
+        <w:t xml:space="preserve"> (GRN). Oleh </w:t>
+      </w:r>
+      <w:r>
+        <w:rPr>
+          <w:lang w:val="en-US"/>
+        </w:rPr>
+        <w:lastRenderedPageBreak/>
+        <w:t>karena itu, dilakukan studi empiris dengan memasukan kovariat statis serta sebaliknya.</w:t>
+      </w:r>
+      <w:r>
+        <w:rPr>
+          <w:lang w:val="en-US"/>
+        </w:rPr>
+        <w:t xml:space="preserve"> Transformasi semua variabel bebas juga dilakukan untuk bereksperimen.</w:t>
       </w:r>
     </w:p>
     <w:p>
@@ -43772,6 +43812,1763 @@
         </w:rPr>
       </w:pPr>
     </w:p>
+    <w:tbl>
+      <w:tblPr>
+        <w:tblStyle w:val="TableGrid"/>
+        <w:tblW w:w="8734" w:type="dxa"/>
+        <w:jc w:val="center"/>
+        <w:tblLayout w:type="fixed"/>
+        <w:tblLook w:val="04A0" w:firstRow="1" w:lastRow="0" w:firstColumn="1" w:lastColumn="0" w:noHBand="0" w:noVBand="1"/>
+      </w:tblPr>
+      <w:tblGrid>
+        <w:gridCol w:w="1257"/>
+        <w:gridCol w:w="1030"/>
+        <w:gridCol w:w="996"/>
+        <w:gridCol w:w="1043"/>
+        <w:gridCol w:w="1043"/>
+        <w:gridCol w:w="1043"/>
+        <w:gridCol w:w="1043"/>
+        <w:gridCol w:w="1279"/>
+      </w:tblGrid>
+      <w:tr>
+        <w:trPr>
+          <w:jc w:val="center"/>
+        </w:trPr>
+        <w:tc>
+          <w:tcPr>
+            <w:tcW w:w="1257" w:type="dxa"/>
+            <w:vMerge w:val="restart"/>
+            <w:vAlign w:val="center"/>
+          </w:tcPr>
+          <w:p>
+            <w:pPr>
+              <w:ind w:firstLine="0"/>
+              <w:jc w:val="center"/>
+              <w:rPr>
+                <w:b/>
+                <w:bCs/>
+                <w:lang w:val="id-ID"/>
+              </w:rPr>
+            </w:pPr>
+            <w:r>
+              <w:rPr>
+                <w:b/>
+                <w:bCs/>
+                <w:lang w:val="id-ID"/>
+              </w:rPr>
+              <w:t>Model</w:t>
+            </w:r>
+          </w:p>
+        </w:tc>
+        <w:tc>
+          <w:tcPr>
+            <w:tcW w:w="3069" w:type="dxa"/>
+            <w:gridSpan w:val="3"/>
+            <w:vAlign w:val="center"/>
+          </w:tcPr>
+          <w:p>
+            <w:pPr>
+              <w:ind w:left="-88" w:firstLine="0"/>
+              <w:jc w:val="center"/>
+              <w:rPr>
+                <w:b/>
+                <w:bCs/>
+                <w:lang w:val="id-ID"/>
+              </w:rPr>
+            </w:pPr>
+            <w:r>
+              <w:rPr>
+                <w:b/>
+                <w:bCs/>
+                <w:lang w:val="en-US"/>
+              </w:rPr>
+              <w:t xml:space="preserve">Simple </w:t>
+            </w:r>
+            <w:r>
+              <w:rPr>
+                <w:b/>
+                <w:bCs/>
+                <w:lang w:val="id-ID"/>
+              </w:rPr>
+              <w:t>Moving Average</w:t>
+            </w:r>
+          </w:p>
+        </w:tc>
+        <w:tc>
+          <w:tcPr>
+            <w:tcW w:w="3129" w:type="dxa"/>
+            <w:gridSpan w:val="3"/>
+            <w:vAlign w:val="center"/>
+          </w:tcPr>
+          <w:p>
+            <w:pPr>
+              <w:ind w:firstLine="0"/>
+              <w:jc w:val="center"/>
+              <w:rPr>
+                <w:b/>
+                <w:bCs/>
+                <w:lang w:val="id-ID"/>
+              </w:rPr>
+            </w:pPr>
+            <w:r>
+              <w:rPr>
+                <w:b/>
+                <w:bCs/>
+                <w:lang w:val="id-ID"/>
+              </w:rPr>
+              <w:t>Interquartile Range</w:t>
+            </w:r>
+          </w:p>
+        </w:tc>
+        <w:tc>
+          <w:tcPr>
+            <w:tcW w:w="1279" w:type="dxa"/>
+            <w:vMerge w:val="restart"/>
+            <w:vAlign w:val="center"/>
+          </w:tcPr>
+          <w:p>
+            <w:pPr>
+              <w:ind w:firstLine="0"/>
+              <w:jc w:val="center"/>
+              <w:rPr>
+                <w:b/>
+                <w:bCs/>
+                <w:lang w:val="id-ID"/>
+              </w:rPr>
+            </w:pPr>
+            <w:r>
+              <w:rPr>
+                <w:b/>
+                <w:bCs/>
+                <w:lang w:val="id-ID"/>
+              </w:rPr>
+              <w:t>Pelatihan (s)</w:t>
+            </w:r>
+          </w:p>
+        </w:tc>
+      </w:tr>
+      <w:tr>
+        <w:trPr>
+          <w:jc w:val="center"/>
+        </w:trPr>
+        <w:tc>
+          <w:tcPr>
+            <w:tcW w:w="1257" w:type="dxa"/>
+            <w:vMerge/>
+            <w:vAlign w:val="center"/>
+          </w:tcPr>
+          <w:p>
+            <w:pPr>
+              <w:ind w:firstLine="0"/>
+              <w:jc w:val="center"/>
+              <w:rPr>
+                <w:b/>
+                <w:i/>
+                <w:iCs/>
+                <w:color w:val="0D0D0D"/>
+                <w:lang w:val="id-ID"/>
+              </w:rPr>
+            </w:pPr>
+          </w:p>
+        </w:tc>
+        <w:tc>
+          <w:tcPr>
+            <w:tcW w:w="1030" w:type="dxa"/>
+            <w:vAlign w:val="center"/>
+          </w:tcPr>
+          <w:p>
+            <w:pPr>
+              <w:ind w:firstLine="0"/>
+              <w:jc w:val="center"/>
+              <w:rPr>
+                <w:b/>
+                <w:i/>
+                <w:iCs/>
+                <w:color w:val="0D0D0D"/>
+                <w:lang w:val="id-ID"/>
+              </w:rPr>
+            </w:pPr>
+            <w:r>
+              <w:rPr>
+                <w:b/>
+                <w:bCs/>
+                <w:lang w:val="id-ID"/>
+              </w:rPr>
+              <w:t>RMSE</w:t>
+            </w:r>
+          </w:p>
+        </w:tc>
+        <w:tc>
+          <w:tcPr>
+            <w:tcW w:w="996" w:type="dxa"/>
+            <w:vAlign w:val="center"/>
+          </w:tcPr>
+          <w:p>
+            <w:pPr>
+              <w:ind w:firstLine="0"/>
+              <w:jc w:val="center"/>
+              <w:rPr>
+                <w:b/>
+                <w:bCs/>
+                <w:lang w:val="id-ID" w:eastAsia="en-GB"/>
+              </w:rPr>
+            </w:pPr>
+            <w:r>
+              <w:rPr>
+                <w:b/>
+                <w:bCs/>
+                <w:lang w:val="id-ID"/>
+              </w:rPr>
+              <w:t>MAE</w:t>
+            </w:r>
+          </w:p>
+        </w:tc>
+        <w:tc>
+          <w:tcPr>
+            <w:tcW w:w="1043" w:type="dxa"/>
+            <w:vAlign w:val="center"/>
+          </w:tcPr>
+          <w:p>
+            <w:pPr>
+              <w:ind w:firstLine="0"/>
+              <w:jc w:val="center"/>
+              <w:rPr>
+                <w:b/>
+                <w:bCs/>
+                <w:lang w:val="id-ID" w:eastAsia="en-GB"/>
+              </w:rPr>
+            </w:pPr>
+            <w:r>
+              <w:rPr>
+                <w:b/>
+                <w:bCs/>
+                <w:lang w:val="id-ID"/>
+              </w:rPr>
+              <w:t>MAPE</w:t>
+            </w:r>
+          </w:p>
+        </w:tc>
+        <w:tc>
+          <w:tcPr>
+            <w:tcW w:w="1043" w:type="dxa"/>
+            <w:vAlign w:val="center"/>
+          </w:tcPr>
+          <w:p>
+            <w:pPr>
+              <w:ind w:firstLine="0"/>
+              <w:jc w:val="center"/>
+              <w:rPr>
+                <w:b/>
+                <w:bCs/>
+                <w:lang w:val="id-ID"/>
+              </w:rPr>
+            </w:pPr>
+            <w:r>
+              <w:rPr>
+                <w:b/>
+                <w:bCs/>
+                <w:lang w:val="id-ID"/>
+              </w:rPr>
+              <w:t>RMSE</w:t>
+            </w:r>
+          </w:p>
+        </w:tc>
+        <w:tc>
+          <w:tcPr>
+            <w:tcW w:w="1043" w:type="dxa"/>
+            <w:vAlign w:val="center"/>
+          </w:tcPr>
+          <w:p>
+            <w:pPr>
+              <w:ind w:firstLine="0"/>
+              <w:jc w:val="center"/>
+              <w:rPr>
+                <w:b/>
+                <w:bCs/>
+                <w:lang w:val="id-ID"/>
+              </w:rPr>
+            </w:pPr>
+            <w:r>
+              <w:rPr>
+                <w:b/>
+                <w:bCs/>
+                <w:lang w:val="id-ID"/>
+              </w:rPr>
+              <w:t>MAE</w:t>
+            </w:r>
+          </w:p>
+        </w:tc>
+        <w:tc>
+          <w:tcPr>
+            <w:tcW w:w="1043" w:type="dxa"/>
+            <w:vAlign w:val="center"/>
+          </w:tcPr>
+          <w:p>
+            <w:pPr>
+              <w:ind w:firstLine="0"/>
+              <w:jc w:val="center"/>
+              <w:rPr>
+                <w:b/>
+                <w:bCs/>
+                <w:lang w:val="id-ID"/>
+              </w:rPr>
+            </w:pPr>
+            <w:r>
+              <w:rPr>
+                <w:b/>
+                <w:bCs/>
+                <w:lang w:val="id-ID"/>
+              </w:rPr>
+              <w:t>MAPE</w:t>
+            </w:r>
+          </w:p>
+        </w:tc>
+        <w:tc>
+          <w:tcPr>
+            <w:tcW w:w="1279" w:type="dxa"/>
+            <w:vMerge/>
+          </w:tcPr>
+          <w:p>
+            <w:pPr>
+              <w:ind w:firstLine="0"/>
+              <w:jc w:val="center"/>
+              <w:rPr>
+                <w:b/>
+                <w:bCs/>
+                <w:lang w:val="id-ID"/>
+              </w:rPr>
+            </w:pPr>
+          </w:p>
+        </w:tc>
+      </w:tr>
+      <w:tr>
+        <w:trPr>
+          <w:jc w:val="center"/>
+        </w:trPr>
+        <w:tc>
+          <w:tcPr>
+            <w:tcW w:w="1257" w:type="dxa"/>
+            <w:vAlign w:val="center"/>
+          </w:tcPr>
+          <w:p>
+            <w:pPr>
+              <w:ind w:firstLine="0"/>
+              <w:jc w:val="center"/>
+              <w:rPr>
+                <w:b/>
+                <w:bCs/>
+                <w:color w:val="0D0D0D"/>
+                <w:lang w:val="id-ID"/>
+              </w:rPr>
+            </w:pPr>
+            <w:r>
+              <w:rPr>
+                <w:b/>
+                <w:bCs/>
+                <w:color w:val="000000"/>
+                <w:lang w:val="id-ID"/>
+              </w:rPr>
+              <w:t>TFT</w:t>
+            </w:r>
+          </w:p>
+        </w:tc>
+        <w:tc>
+          <w:tcPr>
+            <w:tcW w:w="1030" w:type="dxa"/>
+          </w:tcPr>
+          <w:p>
+            <w:pPr>
+              <w:ind w:firstLine="0"/>
+              <w:jc w:val="center"/>
+              <w:rPr>
+                <w:b/>
+                <w:bCs/>
+                <w:color w:val="0D0D0D"/>
+                <w:lang w:val="id-ID"/>
+              </w:rPr>
+            </w:pPr>
+            <w:r>
+              <w:rPr>
+                <w:b/>
+                <w:bCs/>
+              </w:rPr>
+              <w:t>0,0260</w:t>
+            </w:r>
+          </w:p>
+        </w:tc>
+        <w:tc>
+          <w:tcPr>
+            <w:tcW w:w="996" w:type="dxa"/>
+          </w:tcPr>
+          <w:p>
+            <w:pPr>
+              <w:ind w:firstLine="0"/>
+              <w:jc w:val="center"/>
+              <w:rPr>
+                <w:color w:val="0D0D0D"/>
+                <w:lang w:val="id-ID"/>
+              </w:rPr>
+            </w:pPr>
+            <w:r>
+              <w:t>0,0175</w:t>
+            </w:r>
+          </w:p>
+        </w:tc>
+        <w:tc>
+          <w:tcPr>
+            <w:tcW w:w="1043" w:type="dxa"/>
+          </w:tcPr>
+          <w:p>
+            <w:pPr>
+              <w:ind w:firstLine="0"/>
+              <w:jc w:val="center"/>
+              <w:rPr>
+                <w:color w:val="0D0D0D"/>
+                <w:lang w:val="id-ID"/>
+              </w:rPr>
+            </w:pPr>
+            <w:r>
+              <w:t>3,0597</w:t>
+            </w:r>
+          </w:p>
+        </w:tc>
+        <w:tc>
+          <w:tcPr>
+            <w:tcW w:w="1043" w:type="dxa"/>
+          </w:tcPr>
+          <w:p>
+            <w:pPr>
+              <w:ind w:firstLine="0"/>
+              <w:jc w:val="center"/>
+              <w:rPr>
+                <w:b/>
+                <w:bCs/>
+                <w:lang w:val="id-ID"/>
+              </w:rPr>
+            </w:pPr>
+            <w:r>
+              <w:rPr>
+                <w:b/>
+                <w:bCs/>
+              </w:rPr>
+              <w:t>0,0476</w:t>
+            </w:r>
+          </w:p>
+        </w:tc>
+        <w:tc>
+          <w:tcPr>
+            <w:tcW w:w="1043" w:type="dxa"/>
+          </w:tcPr>
+          <w:p>
+            <w:pPr>
+              <w:ind w:firstLine="0"/>
+              <w:jc w:val="center"/>
+              <w:rPr>
+                <w:b/>
+                <w:bCs/>
+                <w:lang w:val="id-ID"/>
+              </w:rPr>
+            </w:pPr>
+            <w:r>
+              <w:t>0,0315</w:t>
+            </w:r>
+          </w:p>
+        </w:tc>
+        <w:tc>
+          <w:tcPr>
+            <w:tcW w:w="1043" w:type="dxa"/>
+          </w:tcPr>
+          <w:p>
+            <w:pPr>
+              <w:ind w:firstLine="0"/>
+              <w:jc w:val="center"/>
+              <w:rPr>
+                <w:b/>
+                <w:bCs/>
+                <w:lang w:val="id-ID"/>
+              </w:rPr>
+            </w:pPr>
+            <w:r>
+              <w:rPr>
+                <w:b/>
+                <w:bCs/>
+              </w:rPr>
+              <w:t>6,9150</w:t>
+            </w:r>
+          </w:p>
+        </w:tc>
+        <w:tc>
+          <w:tcPr>
+            <w:tcW w:w="1279" w:type="dxa"/>
+            <w:vMerge w:val="restart"/>
+            <w:vAlign w:val="center"/>
+          </w:tcPr>
+          <w:p>
+            <w:pPr>
+              <w:ind w:firstLine="0"/>
+              <w:jc w:val="center"/>
+              <w:rPr>
+                <w:lang w:val="en-US"/>
+              </w:rPr>
+            </w:pPr>
+            <w:r>
+              <w:rPr>
+                <w:lang w:val="id-ID"/>
+              </w:rPr>
+              <w:t>195</w:t>
+            </w:r>
+            <w:r>
+              <w:rPr>
+                <w:lang w:val="en-US"/>
+              </w:rPr>
+              <w:t>,59</w:t>
+            </w:r>
+          </w:p>
+        </w:tc>
+      </w:tr>
+      <w:tr>
+        <w:trPr>
+          <w:jc w:val="center"/>
+        </w:trPr>
+        <w:tc>
+          <w:tcPr>
+            <w:tcW w:w="1257" w:type="dxa"/>
+            <w:vAlign w:val="center"/>
+          </w:tcPr>
+          <w:p>
+            <w:pPr>
+              <w:ind w:firstLine="0"/>
+              <w:jc w:val="center"/>
+              <w:rPr>
+                <w:b/>
+                <w:bCs/>
+                <w:color w:val="000000"/>
+                <w:lang w:val="id-ID" w:eastAsia="en-GB"/>
+              </w:rPr>
+            </w:pPr>
+            <w:r>
+              <w:rPr>
+                <w:b/>
+                <w:bCs/>
+                <w:color w:val="000000"/>
+                <w:lang w:val="id-ID"/>
+              </w:rPr>
+              <w:t>TFT</w:t>
+            </w:r>
+            <w:r>
+              <w:rPr>
+                <w:b/>
+                <w:bCs/>
+                <w:color w:val="000000"/>
+                <w:vertAlign w:val="subscript"/>
+                <w:lang w:val="id-ID"/>
+              </w:rPr>
+              <w:t>w/o</w:t>
+            </w:r>
+          </w:p>
+        </w:tc>
+        <w:tc>
+          <w:tcPr>
+            <w:tcW w:w="1030" w:type="dxa"/>
+          </w:tcPr>
+          <w:p>
+            <w:pPr>
+              <w:ind w:firstLine="0"/>
+              <w:jc w:val="center"/>
+              <w:rPr>
+                <w:color w:val="000000"/>
+                <w:lang w:val="id-ID" w:eastAsia="en-GB"/>
+              </w:rPr>
+            </w:pPr>
+            <w:r>
+              <w:t>0,0263</w:t>
+            </w:r>
+          </w:p>
+        </w:tc>
+        <w:tc>
+          <w:tcPr>
+            <w:tcW w:w="996" w:type="dxa"/>
+          </w:tcPr>
+          <w:p>
+            <w:pPr>
+              <w:ind w:firstLine="0"/>
+              <w:jc w:val="center"/>
+              <w:rPr>
+                <w:b/>
+                <w:bCs/>
+                <w:color w:val="000000"/>
+                <w:lang w:val="id-ID" w:eastAsia="en-GB"/>
+              </w:rPr>
+            </w:pPr>
+            <w:r>
+              <w:t>0,0174</w:t>
+            </w:r>
+          </w:p>
+        </w:tc>
+        <w:tc>
+          <w:tcPr>
+            <w:tcW w:w="1043" w:type="dxa"/>
+          </w:tcPr>
+          <w:p>
+            <w:pPr>
+              <w:ind w:firstLine="0"/>
+              <w:jc w:val="center"/>
+              <w:rPr>
+                <w:color w:val="000000"/>
+                <w:lang w:val="id-ID" w:eastAsia="en-GB"/>
+              </w:rPr>
+            </w:pPr>
+            <w:r>
+              <w:t>3,0450</w:t>
+            </w:r>
+          </w:p>
+        </w:tc>
+        <w:tc>
+          <w:tcPr>
+            <w:tcW w:w="1043" w:type="dxa"/>
+          </w:tcPr>
+          <w:p>
+            <w:pPr>
+              <w:ind w:firstLine="0"/>
+              <w:jc w:val="center"/>
+              <w:rPr>
+                <w:lang w:val="id-ID"/>
+              </w:rPr>
+            </w:pPr>
+            <w:r>
+              <w:t>0,0479</w:t>
+            </w:r>
+          </w:p>
+        </w:tc>
+        <w:tc>
+          <w:tcPr>
+            <w:tcW w:w="1043" w:type="dxa"/>
+          </w:tcPr>
+          <w:p>
+            <w:pPr>
+              <w:ind w:firstLine="0"/>
+              <w:jc w:val="center"/>
+              <w:rPr>
+                <w:lang w:val="id-ID"/>
+              </w:rPr>
+            </w:pPr>
+            <w:r>
+              <w:t>0,0319</w:t>
+            </w:r>
+          </w:p>
+        </w:tc>
+        <w:tc>
+          <w:tcPr>
+            <w:tcW w:w="1043" w:type="dxa"/>
+          </w:tcPr>
+          <w:p>
+            <w:pPr>
+              <w:ind w:firstLine="0"/>
+              <w:jc w:val="center"/>
+              <w:rPr>
+                <w:lang w:val="id-ID"/>
+              </w:rPr>
+            </w:pPr>
+            <w:r>
+              <w:t>7,0546</w:t>
+            </w:r>
+          </w:p>
+        </w:tc>
+        <w:tc>
+          <w:tcPr>
+            <w:tcW w:w="1279" w:type="dxa"/>
+            <w:vMerge/>
+            <w:vAlign w:val="center"/>
+          </w:tcPr>
+          <w:p>
+            <w:pPr>
+              <w:ind w:firstLine="0"/>
+              <w:jc w:val="center"/>
+              <w:rPr>
+                <w:lang w:val="id-ID"/>
+              </w:rPr>
+            </w:pPr>
+          </w:p>
+        </w:tc>
+      </w:tr>
+      <w:tr>
+        <w:trPr>
+          <w:jc w:val="center"/>
+        </w:trPr>
+        <w:tc>
+          <w:tcPr>
+            <w:tcW w:w="1257" w:type="dxa"/>
+            <w:vAlign w:val="center"/>
+          </w:tcPr>
+          <w:p>
+            <w:pPr>
+              <w:ind w:firstLine="0"/>
+              <w:jc w:val="center"/>
+              <w:rPr>
+                <w:b/>
+                <w:bCs/>
+                <w:color w:val="000000"/>
+                <w:lang w:val="id-ID" w:eastAsia="en-GB"/>
+              </w:rPr>
+            </w:pPr>
+            <w:r>
+              <w:rPr>
+                <w:b/>
+                <w:bCs/>
+                <w:color w:val="000000"/>
+                <w:lang w:val="id-ID"/>
+              </w:rPr>
+              <w:t>TCN</w:t>
+            </w:r>
+          </w:p>
+        </w:tc>
+        <w:tc>
+          <w:tcPr>
+            <w:tcW w:w="1030" w:type="dxa"/>
+          </w:tcPr>
+          <w:p>
+            <w:pPr>
+              <w:ind w:firstLine="0"/>
+              <w:jc w:val="center"/>
+              <w:rPr>
+                <w:b/>
+                <w:bCs/>
+                <w:color w:val="000000"/>
+                <w:lang w:val="id-ID" w:eastAsia="en-GB"/>
+              </w:rPr>
+            </w:pPr>
+            <w:r>
+              <w:t>0,0261</w:t>
+            </w:r>
+          </w:p>
+        </w:tc>
+        <w:tc>
+          <w:tcPr>
+            <w:tcW w:w="996" w:type="dxa"/>
+          </w:tcPr>
+          <w:p>
+            <w:pPr>
+              <w:ind w:firstLine="0"/>
+              <w:jc w:val="center"/>
+              <w:rPr>
+                <w:b/>
+                <w:bCs/>
+                <w:color w:val="000000"/>
+                <w:lang w:val="id-ID" w:eastAsia="en-GB"/>
+              </w:rPr>
+            </w:pPr>
+            <w:r>
+              <w:rPr>
+                <w:b/>
+                <w:bCs/>
+              </w:rPr>
+              <w:t>0,0173</w:t>
+            </w:r>
+          </w:p>
+        </w:tc>
+        <w:tc>
+          <w:tcPr>
+            <w:tcW w:w="1043" w:type="dxa"/>
+          </w:tcPr>
+          <w:p>
+            <w:pPr>
+              <w:ind w:firstLine="0"/>
+              <w:jc w:val="center"/>
+              <w:rPr>
+                <w:b/>
+                <w:bCs/>
+                <w:color w:val="000000"/>
+                <w:lang w:val="id-ID" w:eastAsia="en-GB"/>
+              </w:rPr>
+            </w:pPr>
+            <w:r>
+              <w:rPr>
+                <w:b/>
+                <w:bCs/>
+              </w:rPr>
+              <w:t>3,0337</w:t>
+            </w:r>
+          </w:p>
+        </w:tc>
+        <w:tc>
+          <w:tcPr>
+            <w:tcW w:w="1043" w:type="dxa"/>
+          </w:tcPr>
+          <w:p>
+            <w:pPr>
+              <w:ind w:firstLine="0"/>
+              <w:jc w:val="center"/>
+              <w:rPr>
+                <w:lang w:val="id-ID"/>
+              </w:rPr>
+            </w:pPr>
+            <w:r>
+              <w:t>0,0478</w:t>
+            </w:r>
+          </w:p>
+        </w:tc>
+        <w:tc>
+          <w:tcPr>
+            <w:tcW w:w="1043" w:type="dxa"/>
+          </w:tcPr>
+          <w:p>
+            <w:pPr>
+              <w:ind w:firstLine="0"/>
+              <w:jc w:val="center"/>
+              <w:rPr>
+                <w:b/>
+                <w:bCs/>
+                <w:lang w:val="id-ID"/>
+              </w:rPr>
+            </w:pPr>
+            <w:r>
+              <w:rPr>
+                <w:b/>
+                <w:bCs/>
+              </w:rPr>
+              <w:t>0,0315</w:t>
+            </w:r>
+          </w:p>
+        </w:tc>
+        <w:tc>
+          <w:tcPr>
+            <w:tcW w:w="1043" w:type="dxa"/>
+          </w:tcPr>
+          <w:p>
+            <w:pPr>
+              <w:ind w:firstLine="0"/>
+              <w:jc w:val="center"/>
+              <w:rPr>
+                <w:lang w:val="id-ID"/>
+              </w:rPr>
+            </w:pPr>
+            <w:r>
+              <w:t>6,9430</w:t>
+            </w:r>
+          </w:p>
+        </w:tc>
+        <w:tc>
+          <w:tcPr>
+            <w:tcW w:w="1279" w:type="dxa"/>
+            <w:vMerge w:val="restart"/>
+            <w:vAlign w:val="center"/>
+          </w:tcPr>
+          <w:p>
+            <w:pPr>
+              <w:ind w:firstLine="0"/>
+              <w:jc w:val="center"/>
+              <w:rPr>
+                <w:lang w:val="en-US"/>
+              </w:rPr>
+            </w:pPr>
+            <w:r>
+              <w:rPr>
+                <w:lang w:val="en-US"/>
+              </w:rPr>
+              <w:t>59,36</w:t>
+            </w:r>
+          </w:p>
+        </w:tc>
+      </w:tr>
+      <w:tr>
+        <w:trPr>
+          <w:jc w:val="center"/>
+        </w:trPr>
+        <w:tc>
+          <w:tcPr>
+            <w:tcW w:w="1257" w:type="dxa"/>
+            <w:vAlign w:val="center"/>
+          </w:tcPr>
+          <w:p>
+            <w:pPr>
+              <w:ind w:firstLine="0"/>
+              <w:jc w:val="center"/>
+              <w:rPr>
+                <w:b/>
+                <w:bCs/>
+                <w:vertAlign w:val="subscript"/>
+                <w:lang w:val="id-ID"/>
+              </w:rPr>
+            </w:pPr>
+            <w:r>
+              <w:rPr>
+                <w:b/>
+                <w:bCs/>
+                <w:color w:val="000000"/>
+                <w:lang w:val="id-ID"/>
+              </w:rPr>
+              <w:t>TCN</w:t>
+            </w:r>
+            <w:r>
+              <w:rPr>
+                <w:b/>
+                <w:bCs/>
+                <w:color w:val="000000"/>
+                <w:vertAlign w:val="subscript"/>
+                <w:lang w:val="id-ID"/>
+              </w:rPr>
+              <w:t>w/o</w:t>
+            </w:r>
+          </w:p>
+        </w:tc>
+        <w:tc>
+          <w:tcPr>
+            <w:tcW w:w="1030" w:type="dxa"/>
+          </w:tcPr>
+          <w:p>
+            <w:pPr>
+              <w:ind w:firstLine="0"/>
+              <w:jc w:val="center"/>
+              <w:rPr>
+                <w:b/>
+                <w:bCs/>
+                <w:color w:val="000000"/>
+                <w:lang w:val="id-ID" w:eastAsia="en-GB"/>
+              </w:rPr>
+            </w:pPr>
+            <w:r>
+              <w:t>0,0263</w:t>
+            </w:r>
+          </w:p>
+        </w:tc>
+        <w:tc>
+          <w:tcPr>
+            <w:tcW w:w="996" w:type="dxa"/>
+          </w:tcPr>
+          <w:p>
+            <w:pPr>
+              <w:ind w:firstLine="0"/>
+              <w:jc w:val="center"/>
+              <w:rPr>
+                <w:b/>
+                <w:bCs/>
+                <w:color w:val="000000"/>
+                <w:lang w:val="id-ID" w:eastAsia="en-GB"/>
+              </w:rPr>
+            </w:pPr>
+            <w:r>
+              <w:t>0,0176</w:t>
+            </w:r>
+          </w:p>
+        </w:tc>
+        <w:tc>
+          <w:tcPr>
+            <w:tcW w:w="1043" w:type="dxa"/>
+          </w:tcPr>
+          <w:p>
+            <w:pPr>
+              <w:ind w:firstLine="0"/>
+              <w:jc w:val="center"/>
+              <w:rPr>
+                <w:b/>
+                <w:bCs/>
+                <w:color w:val="000000"/>
+                <w:lang w:val="id-ID" w:eastAsia="en-GB"/>
+              </w:rPr>
+            </w:pPr>
+            <w:r>
+              <w:t>3,0849</w:t>
+            </w:r>
+          </w:p>
+        </w:tc>
+        <w:tc>
+          <w:tcPr>
+            <w:tcW w:w="1043" w:type="dxa"/>
+          </w:tcPr>
+          <w:p>
+            <w:pPr>
+              <w:ind w:firstLine="0"/>
+              <w:jc w:val="center"/>
+              <w:rPr>
+                <w:lang w:val="id-ID"/>
+              </w:rPr>
+            </w:pPr>
+            <w:r>
+              <w:t>0,0478</w:t>
+            </w:r>
+          </w:p>
+        </w:tc>
+        <w:tc>
+          <w:tcPr>
+            <w:tcW w:w="1043" w:type="dxa"/>
+          </w:tcPr>
+          <w:p>
+            <w:pPr>
+              <w:ind w:firstLine="0"/>
+              <w:jc w:val="center"/>
+              <w:rPr>
+                <w:b/>
+                <w:bCs/>
+                <w:lang w:val="id-ID"/>
+              </w:rPr>
+            </w:pPr>
+            <w:r>
+              <w:t>0,0317</w:t>
+            </w:r>
+          </w:p>
+        </w:tc>
+        <w:tc>
+          <w:tcPr>
+            <w:tcW w:w="1043" w:type="dxa"/>
+          </w:tcPr>
+          <w:p>
+            <w:pPr>
+              <w:ind w:firstLine="0"/>
+              <w:jc w:val="center"/>
+              <w:rPr>
+                <w:b/>
+                <w:bCs/>
+                <w:lang w:val="id-ID"/>
+              </w:rPr>
+            </w:pPr>
+            <w:r>
+              <w:t>6,9939</w:t>
+            </w:r>
+          </w:p>
+        </w:tc>
+        <w:tc>
+          <w:tcPr>
+            <w:tcW w:w="1279" w:type="dxa"/>
+            <w:vMerge/>
+            <w:vAlign w:val="center"/>
+          </w:tcPr>
+          <w:p>
+            <w:pPr>
+              <w:ind w:firstLine="0"/>
+              <w:jc w:val="center"/>
+              <w:rPr>
+                <w:lang w:val="id-ID"/>
+              </w:rPr>
+            </w:pPr>
+          </w:p>
+        </w:tc>
+      </w:tr>
+      <w:tr>
+        <w:trPr>
+          <w:jc w:val="center"/>
+        </w:trPr>
+        <w:tc>
+          <w:tcPr>
+            <w:tcW w:w="1257" w:type="dxa"/>
+            <w:vAlign w:val="center"/>
+          </w:tcPr>
+          <w:p>
+            <w:pPr>
+              <w:ind w:firstLine="0"/>
+              <w:jc w:val="center"/>
+              <w:rPr>
+                <w:b/>
+                <w:bCs/>
+                <w:vertAlign w:val="subscript"/>
+                <w:lang w:val="id-ID"/>
+              </w:rPr>
+            </w:pPr>
+            <w:r>
+              <w:rPr>
+                <w:b/>
+                <w:bCs/>
+                <w:color w:val="000000"/>
+                <w:lang w:val="id-ID"/>
+              </w:rPr>
+              <w:t>GRU</w:t>
+            </w:r>
+          </w:p>
+        </w:tc>
+        <w:tc>
+          <w:tcPr>
+            <w:tcW w:w="1030" w:type="dxa"/>
+          </w:tcPr>
+          <w:p>
+            <w:pPr>
+              <w:ind w:firstLine="0"/>
+              <w:jc w:val="center"/>
+              <w:rPr>
+                <w:b/>
+                <w:bCs/>
+                <w:color w:val="000000"/>
+                <w:lang w:val="id-ID" w:eastAsia="en-GB"/>
+              </w:rPr>
+            </w:pPr>
+            <w:r>
+              <w:t>0,0264</w:t>
+            </w:r>
+          </w:p>
+        </w:tc>
+        <w:tc>
+          <w:tcPr>
+            <w:tcW w:w="996" w:type="dxa"/>
+          </w:tcPr>
+          <w:p>
+            <w:pPr>
+              <w:ind w:firstLine="0"/>
+              <w:jc w:val="center"/>
+              <w:rPr>
+                <w:color w:val="000000"/>
+                <w:lang w:val="id-ID" w:eastAsia="en-GB"/>
+              </w:rPr>
+            </w:pPr>
+            <w:r>
+              <w:t>0,0175</w:t>
+            </w:r>
+          </w:p>
+        </w:tc>
+        <w:tc>
+          <w:tcPr>
+            <w:tcW w:w="1043" w:type="dxa"/>
+          </w:tcPr>
+          <w:p>
+            <w:pPr>
+              <w:ind w:firstLine="0"/>
+              <w:jc w:val="center"/>
+              <w:rPr>
+                <w:b/>
+                <w:bCs/>
+                <w:color w:val="000000"/>
+                <w:lang w:val="id-ID" w:eastAsia="en-GB"/>
+              </w:rPr>
+            </w:pPr>
+            <w:r>
+              <w:t>3,0644</w:t>
+            </w:r>
+          </w:p>
+        </w:tc>
+        <w:tc>
+          <w:tcPr>
+            <w:tcW w:w="1043" w:type="dxa"/>
+          </w:tcPr>
+          <w:p>
+            <w:pPr>
+              <w:ind w:firstLine="0"/>
+              <w:jc w:val="center"/>
+              <w:rPr>
+                <w:lang w:val="id-ID"/>
+              </w:rPr>
+            </w:pPr>
+            <w:r>
+              <w:t>0,0478</w:t>
+            </w:r>
+          </w:p>
+        </w:tc>
+        <w:tc>
+          <w:tcPr>
+            <w:tcW w:w="1043" w:type="dxa"/>
+          </w:tcPr>
+          <w:p>
+            <w:pPr>
+              <w:ind w:firstLine="0"/>
+              <w:jc w:val="center"/>
+              <w:rPr>
+                <w:lang w:val="id-ID"/>
+              </w:rPr>
+            </w:pPr>
+            <w:r>
+              <w:t>0,0325</w:t>
+            </w:r>
+          </w:p>
+        </w:tc>
+        <w:tc>
+          <w:tcPr>
+            <w:tcW w:w="1043" w:type="dxa"/>
+          </w:tcPr>
+          <w:p>
+            <w:pPr>
+              <w:ind w:firstLine="0"/>
+              <w:jc w:val="center"/>
+              <w:rPr>
+                <w:lang w:val="id-ID"/>
+              </w:rPr>
+            </w:pPr>
+            <w:r>
+              <w:t>7,1585</w:t>
+            </w:r>
+          </w:p>
+        </w:tc>
+        <w:tc>
+          <w:tcPr>
+            <w:tcW w:w="1279" w:type="dxa"/>
+            <w:vMerge w:val="restart"/>
+            <w:vAlign w:val="center"/>
+          </w:tcPr>
+          <w:p>
+            <w:pPr>
+              <w:ind w:firstLine="0"/>
+              <w:jc w:val="center"/>
+              <w:rPr>
+                <w:lang w:val="en-US"/>
+              </w:rPr>
+            </w:pPr>
+            <w:r>
+              <w:rPr>
+                <w:lang w:val="en-US"/>
+              </w:rPr>
+              <w:t>85,</w:t>
+            </w:r>
+            <w:r>
+              <w:rPr>
+                <w:lang w:val="en-US"/>
+              </w:rPr>
+              <w:t>92</w:t>
+            </w:r>
+          </w:p>
+        </w:tc>
+      </w:tr>
+      <w:tr>
+        <w:trPr>
+          <w:jc w:val="center"/>
+        </w:trPr>
+        <w:tc>
+          <w:tcPr>
+            <w:tcW w:w="1257" w:type="dxa"/>
+            <w:vAlign w:val="center"/>
+          </w:tcPr>
+          <w:p>
+            <w:pPr>
+              <w:ind w:firstLine="0"/>
+              <w:jc w:val="center"/>
+              <w:rPr>
+                <w:b/>
+                <w:bCs/>
+                <w:vertAlign w:val="subscript"/>
+                <w:lang w:val="id-ID"/>
+              </w:rPr>
+            </w:pPr>
+            <w:r>
+              <w:rPr>
+                <w:b/>
+                <w:bCs/>
+                <w:color w:val="000000"/>
+                <w:lang w:val="id-ID"/>
+              </w:rPr>
+              <w:t>GRU</w:t>
+            </w:r>
+            <w:r>
+              <w:rPr>
+                <w:b/>
+                <w:bCs/>
+                <w:color w:val="000000"/>
+                <w:vertAlign w:val="subscript"/>
+                <w:lang w:val="id-ID"/>
+              </w:rPr>
+              <w:t>w/o</w:t>
+            </w:r>
+          </w:p>
+        </w:tc>
+        <w:tc>
+          <w:tcPr>
+            <w:tcW w:w="1030" w:type="dxa"/>
+          </w:tcPr>
+          <w:p>
+            <w:pPr>
+              <w:ind w:firstLine="0"/>
+              <w:jc w:val="center"/>
+              <w:rPr>
+                <w:b/>
+                <w:bCs/>
+                <w:color w:val="000000"/>
+                <w:lang w:val="id-ID" w:eastAsia="en-GB"/>
+              </w:rPr>
+            </w:pPr>
+            <w:r>
+              <w:t>0,0263</w:t>
+            </w:r>
+          </w:p>
+        </w:tc>
+        <w:tc>
+          <w:tcPr>
+            <w:tcW w:w="996" w:type="dxa"/>
+          </w:tcPr>
+          <w:p>
+            <w:pPr>
+              <w:ind w:firstLine="0"/>
+              <w:jc w:val="center"/>
+              <w:rPr>
+                <w:b/>
+                <w:bCs/>
+                <w:color w:val="000000"/>
+                <w:lang w:val="id-ID" w:eastAsia="en-GB"/>
+              </w:rPr>
+            </w:pPr>
+            <w:r>
+              <w:t>0,0175</w:t>
+            </w:r>
+          </w:p>
+        </w:tc>
+        <w:tc>
+          <w:tcPr>
+            <w:tcW w:w="1043" w:type="dxa"/>
+          </w:tcPr>
+          <w:p>
+            <w:pPr>
+              <w:ind w:firstLine="0"/>
+              <w:jc w:val="center"/>
+              <w:rPr>
+                <w:b/>
+                <w:bCs/>
+                <w:color w:val="000000"/>
+                <w:lang w:val="id-ID" w:eastAsia="en-GB"/>
+              </w:rPr>
+            </w:pPr>
+            <w:r>
+              <w:t>3,0683</w:t>
+            </w:r>
+          </w:p>
+        </w:tc>
+        <w:tc>
+          <w:tcPr>
+            <w:tcW w:w="1043" w:type="dxa"/>
+          </w:tcPr>
+          <w:p>
+            <w:pPr>
+              <w:ind w:firstLine="0"/>
+              <w:jc w:val="center"/>
+              <w:rPr>
+                <w:lang w:val="id-ID"/>
+              </w:rPr>
+            </w:pPr>
+            <w:r>
+              <w:t>0,0480</w:t>
+            </w:r>
+          </w:p>
+        </w:tc>
+        <w:tc>
+          <w:tcPr>
+            <w:tcW w:w="1043" w:type="dxa"/>
+          </w:tcPr>
+          <w:p>
+            <w:pPr>
+              <w:ind w:firstLine="0"/>
+              <w:jc w:val="center"/>
+              <w:rPr>
+                <w:lang w:val="id-ID"/>
+              </w:rPr>
+            </w:pPr>
+            <w:r>
+              <w:t>0,0317</w:t>
+            </w:r>
+          </w:p>
+        </w:tc>
+        <w:tc>
+          <w:tcPr>
+            <w:tcW w:w="1043" w:type="dxa"/>
+          </w:tcPr>
+          <w:p>
+            <w:pPr>
+              <w:ind w:firstLine="0"/>
+              <w:jc w:val="center"/>
+              <w:rPr>
+                <w:lang w:val="id-ID"/>
+              </w:rPr>
+            </w:pPr>
+            <w:r>
+              <w:t>6,9906</w:t>
+            </w:r>
+          </w:p>
+        </w:tc>
+        <w:tc>
+          <w:tcPr>
+            <w:tcW w:w="1279" w:type="dxa"/>
+            <w:vMerge/>
+            <w:vAlign w:val="center"/>
+          </w:tcPr>
+          <w:p>
+            <w:pPr>
+              <w:ind w:firstLine="0"/>
+              <w:jc w:val="center"/>
+              <w:rPr>
+                <w:lang w:val="id-ID"/>
+              </w:rPr>
+            </w:pPr>
+          </w:p>
+        </w:tc>
+      </w:tr>
+      <w:tr>
+        <w:trPr>
+          <w:jc w:val="center"/>
+        </w:trPr>
+        <w:tc>
+          <w:tcPr>
+            <w:tcW w:w="1257" w:type="dxa"/>
+            <w:vAlign w:val="center"/>
+          </w:tcPr>
+          <w:p>
+            <w:pPr>
+              <w:ind w:firstLine="0"/>
+              <w:jc w:val="center"/>
+              <w:rPr>
+                <w:b/>
+                <w:bCs/>
+                <w:lang w:val="id-ID"/>
+              </w:rPr>
+            </w:pPr>
+            <w:r>
+              <w:rPr>
+                <w:b/>
+                <w:bCs/>
+                <w:color w:val="000000"/>
+                <w:lang w:val="id-ID"/>
+              </w:rPr>
+              <w:t>LSTM</w:t>
+            </w:r>
+          </w:p>
+        </w:tc>
+        <w:tc>
+          <w:tcPr>
+            <w:tcW w:w="1030" w:type="dxa"/>
+          </w:tcPr>
+          <w:p>
+            <w:pPr>
+              <w:ind w:firstLine="0"/>
+              <w:jc w:val="center"/>
+              <w:rPr>
+                <w:b/>
+                <w:bCs/>
+                <w:color w:val="000000"/>
+                <w:lang w:val="id-ID" w:eastAsia="en-GB"/>
+              </w:rPr>
+            </w:pPr>
+            <w:r>
+              <w:t>0,0263</w:t>
+            </w:r>
+          </w:p>
+        </w:tc>
+        <w:tc>
+          <w:tcPr>
+            <w:tcW w:w="996" w:type="dxa"/>
+          </w:tcPr>
+          <w:p>
+            <w:pPr>
+              <w:ind w:firstLine="0"/>
+              <w:jc w:val="center"/>
+              <w:rPr>
+                <w:color w:val="000000"/>
+                <w:lang w:val="id-ID" w:eastAsia="en-GB"/>
+              </w:rPr>
+            </w:pPr>
+            <w:r>
+              <w:t>0,0175</w:t>
+            </w:r>
+          </w:p>
+        </w:tc>
+        <w:tc>
+          <w:tcPr>
+            <w:tcW w:w="1043" w:type="dxa"/>
+          </w:tcPr>
+          <w:p>
+            <w:pPr>
+              <w:ind w:firstLine="0"/>
+              <w:jc w:val="center"/>
+              <w:rPr>
+                <w:b/>
+                <w:bCs/>
+                <w:color w:val="000000"/>
+                <w:lang w:val="id-ID" w:eastAsia="en-GB"/>
+              </w:rPr>
+            </w:pPr>
+            <w:r>
+              <w:t>3,0588</w:t>
+            </w:r>
+          </w:p>
+        </w:tc>
+        <w:tc>
+          <w:tcPr>
+            <w:tcW w:w="1043" w:type="dxa"/>
+          </w:tcPr>
+          <w:p>
+            <w:pPr>
+              <w:ind w:firstLine="0"/>
+              <w:jc w:val="center"/>
+              <w:rPr>
+                <w:lang w:val="id-ID"/>
+              </w:rPr>
+            </w:pPr>
+            <w:r>
+              <w:t>0,0479</w:t>
+            </w:r>
+          </w:p>
+        </w:tc>
+        <w:tc>
+          <w:tcPr>
+            <w:tcW w:w="1043" w:type="dxa"/>
+          </w:tcPr>
+          <w:p>
+            <w:pPr>
+              <w:ind w:firstLine="0"/>
+              <w:jc w:val="center"/>
+              <w:rPr>
+                <w:lang w:val="id-ID"/>
+              </w:rPr>
+            </w:pPr>
+            <w:r>
+              <w:t>0,0319</w:t>
+            </w:r>
+          </w:p>
+        </w:tc>
+        <w:tc>
+          <w:tcPr>
+            <w:tcW w:w="1043" w:type="dxa"/>
+          </w:tcPr>
+          <w:p>
+            <w:pPr>
+              <w:ind w:firstLine="0"/>
+              <w:jc w:val="center"/>
+              <w:rPr>
+                <w:lang w:val="id-ID"/>
+              </w:rPr>
+            </w:pPr>
+            <w:r>
+              <w:t>7,0431</w:t>
+            </w:r>
+          </w:p>
+        </w:tc>
+        <w:tc>
+          <w:tcPr>
+            <w:tcW w:w="1279" w:type="dxa"/>
+            <w:vMerge w:val="restart"/>
+            <w:vAlign w:val="center"/>
+          </w:tcPr>
+          <w:p>
+            <w:pPr>
+              <w:ind w:firstLine="0"/>
+              <w:jc w:val="center"/>
+              <w:rPr>
+                <w:lang w:val="en-US"/>
+              </w:rPr>
+            </w:pPr>
+            <w:r>
+              <w:rPr>
+                <w:lang w:val="id-ID"/>
+              </w:rPr>
+              <w:t>7</w:t>
+            </w:r>
+            <w:r>
+              <w:rPr>
+                <w:lang w:val="en-US"/>
+              </w:rPr>
+              <w:t>8,58</w:t>
+            </w:r>
+          </w:p>
+        </w:tc>
+      </w:tr>
+      <w:tr>
+        <w:trPr>
+          <w:jc w:val="center"/>
+        </w:trPr>
+        <w:tc>
+          <w:tcPr>
+            <w:tcW w:w="1257" w:type="dxa"/>
+            <w:vAlign w:val="center"/>
+          </w:tcPr>
+          <w:p>
+            <w:pPr>
+              <w:ind w:firstLine="0"/>
+              <w:jc w:val="center"/>
+              <w:rPr>
+                <w:b/>
+                <w:bCs/>
+                <w:lang w:val="id-ID"/>
+              </w:rPr>
+            </w:pPr>
+            <w:r>
+              <w:rPr>
+                <w:b/>
+                <w:bCs/>
+                <w:color w:val="000000"/>
+                <w:lang w:val="id-ID"/>
+              </w:rPr>
+              <w:t>LSTM</w:t>
+            </w:r>
+            <w:r>
+              <w:rPr>
+                <w:b/>
+                <w:bCs/>
+                <w:color w:val="000000"/>
+                <w:vertAlign w:val="subscript"/>
+                <w:lang w:val="id-ID"/>
+              </w:rPr>
+              <w:t>w/o</w:t>
+            </w:r>
+          </w:p>
+        </w:tc>
+        <w:tc>
+          <w:tcPr>
+            <w:tcW w:w="1030" w:type="dxa"/>
+          </w:tcPr>
+          <w:p>
+            <w:pPr>
+              <w:ind w:firstLine="0"/>
+              <w:jc w:val="center"/>
+              <w:rPr>
+                <w:b/>
+                <w:bCs/>
+                <w:color w:val="000000"/>
+                <w:lang w:val="id-ID" w:eastAsia="en-GB"/>
+              </w:rPr>
+            </w:pPr>
+            <w:r>
+              <w:t>0,0263</w:t>
+            </w:r>
+          </w:p>
+        </w:tc>
+        <w:tc>
+          <w:tcPr>
+            <w:tcW w:w="996" w:type="dxa"/>
+          </w:tcPr>
+          <w:p>
+            <w:pPr>
+              <w:ind w:firstLine="0"/>
+              <w:jc w:val="center"/>
+              <w:rPr>
+                <w:color w:val="000000"/>
+                <w:lang w:val="id-ID" w:eastAsia="en-GB"/>
+              </w:rPr>
+            </w:pPr>
+            <w:r>
+              <w:t>0,0174</w:t>
+            </w:r>
+          </w:p>
+        </w:tc>
+        <w:tc>
+          <w:tcPr>
+            <w:tcW w:w="1043" w:type="dxa"/>
+          </w:tcPr>
+          <w:p>
+            <w:pPr>
+              <w:ind w:firstLine="0"/>
+              <w:jc w:val="center"/>
+              <w:rPr>
+                <w:b/>
+                <w:bCs/>
+                <w:color w:val="000000"/>
+                <w:lang w:val="id-ID" w:eastAsia="en-GB"/>
+              </w:rPr>
+            </w:pPr>
+            <w:r>
+              <w:t>3,0422</w:t>
+            </w:r>
+          </w:p>
+        </w:tc>
+        <w:tc>
+          <w:tcPr>
+            <w:tcW w:w="1043" w:type="dxa"/>
+          </w:tcPr>
+          <w:p>
+            <w:pPr>
+              <w:ind w:firstLine="0"/>
+              <w:jc w:val="center"/>
+              <w:rPr>
+                <w:lang w:val="id-ID"/>
+              </w:rPr>
+            </w:pPr>
+            <w:r>
+              <w:t>0,0480</w:t>
+            </w:r>
+          </w:p>
+        </w:tc>
+        <w:tc>
+          <w:tcPr>
+            <w:tcW w:w="1043" w:type="dxa"/>
+          </w:tcPr>
+          <w:p>
+            <w:pPr>
+              <w:ind w:firstLine="0"/>
+              <w:jc w:val="center"/>
+              <w:rPr>
+                <w:lang w:val="id-ID"/>
+              </w:rPr>
+            </w:pPr>
+            <w:r>
+              <w:t>0,0317</w:t>
+            </w:r>
+          </w:p>
+        </w:tc>
+        <w:tc>
+          <w:tcPr>
+            <w:tcW w:w="1043" w:type="dxa"/>
+          </w:tcPr>
+          <w:p>
+            <w:pPr>
+              <w:ind w:firstLine="0"/>
+              <w:jc w:val="center"/>
+              <w:rPr>
+                <w:lang w:val="id-ID"/>
+              </w:rPr>
+            </w:pPr>
+            <w:r>
+              <w:t>7,0035</w:t>
+            </w:r>
+          </w:p>
+        </w:tc>
+        <w:tc>
+          <w:tcPr>
+            <w:tcW w:w="1279" w:type="dxa"/>
+            <w:vMerge/>
+          </w:tcPr>
+          <w:p>
+            <w:pPr>
+              <w:keepNext/>
+              <w:ind w:firstLine="0"/>
+              <w:jc w:val="center"/>
+              <w:rPr>
+                <w:lang w:val="id-ID"/>
+              </w:rPr>
+            </w:pPr>
+          </w:p>
+        </w:tc>
+      </w:tr>
+    </w:tbl>
+    <w:p>
+      <w:pPr>
+        <w:pStyle w:val="Caption"/>
+      </w:pPr>
+      <w:r>
+        <w:t xml:space="preserve">Tabel 4. </w:t>
+      </w:r>
+      <w:r>
+        <w:fldChar w:fldCharType="begin"/>
+      </w:r>
+      <w:r>
+        <w:instrText xml:space="preserve"> SEQ Tabel_4. \* ARABIC </w:instrText>
+      </w:r>
+      <w:r>
+        <w:fldChar w:fldCharType="separate"/>
+      </w:r>
+      <w:r>
+        <w:t>7</w:t>
+      </w:r>
+      <w:r>
+        <w:fldChar w:fldCharType="end"/>
+      </w:r>
+      <w:r>
+        <w:rPr>
+          <w:lang w:val="en-US"/>
+        </w:rPr>
+        <w:t xml:space="preserve"> </w:t>
+      </w:r>
+      <w:r>
+        <w:rPr>
+          <w:b w:val="0"/>
+          <w:bCs w:val="0"/>
+          <w:lang w:val="en-US"/>
+        </w:rPr>
+        <w:t>Tabel Evaluasi Performa Model</w:t>
+      </w:r>
+      <w:r>
+        <w:rPr>
+          <w:b w:val="0"/>
+          <w:bCs w:val="0"/>
+          <w:lang w:val="en-US"/>
+        </w:rPr>
+        <w:t xml:space="preserve"> </w:t>
+      </w:r>
+      <w:r>
+        <w:rPr>
+          <w:b w:val="0"/>
+          <w:bCs w:val="0"/>
+          <w:lang w:val="en-US"/>
+        </w:rPr>
+        <w:t>Tranformasi Semua Variabel Bebas</w:t>
+      </w:r>
+    </w:p>
     <w:p>
       <w:pPr>
         <w:pStyle w:val="Normal2"/>
@@ -43779,6 +45576,763 @@
           <w:lang w:val="en-US"/>
         </w:rPr>
       </w:pPr>
+      <w:r>
+        <w:rPr>
+          <w:lang w:val="en-US"/>
+        </w:rPr>
+        <w:tab/>
+      </w:r>
+    </w:p>
+    <w:p>
+      <w:pPr>
+        <w:pStyle w:val="Normal2"/>
+        <w:rPr>
+          <w:lang w:val="en-US"/>
+        </w:rPr>
+      </w:pPr>
+      <w:r>
+        <w:rPr>
+          <w:lang w:val="en-US"/>
+        </w:rPr>
+        <w:t xml:space="preserve">Saat semua variabel dilakukan </w:t>
+      </w:r>
+      <w:r>
+        <w:rPr>
+          <w:i/>
+          <w:iCs/>
+          <w:lang w:val="en-US"/>
+        </w:rPr>
+        <w:t>differencing transformation</w:t>
+      </w:r>
+      <w:r>
+        <w:rPr>
+          <w:lang w:val="en-US"/>
+        </w:rPr>
+        <w:t xml:space="preserve"> juga menghasilkan peringkat nomor satu yang sama, yaitu dengan model TFT mendapatkan RMSE terbaik. Akan tetapi, jika dibandingkan dengan tabel 4.4 model TFT mendapatkan peningkatan. Serta model TFT terbaik dibandingkan dengan model TFT tanpa Variabel Kovariat Statis</w:t>
+      </w:r>
+      <w:r>
+        <w:rPr>
+          <w:lang w:val="en-US"/>
+        </w:rPr>
+        <w:t xml:space="preserve"> untuk melihat apakah Kovariat Statis berpengaruh dalam memprediksi harga Bitcoin</w:t>
+      </w:r>
+      <w:r>
+        <w:rPr>
+          <w:lang w:val="en-US"/>
+        </w:rPr>
+        <w:t>.</w:t>
+      </w:r>
+      <w:r>
+        <w:rPr>
+          <w:lang w:val="en-US"/>
+        </w:rPr>
+        <w:t xml:space="preserve"> </w:t>
+      </w:r>
+    </w:p>
+    <w:p>
+      <w:pPr>
+        <w:pStyle w:val="Normal2"/>
+      </w:pPr>
+      <w:r>
+        <w:rPr>
+          <w:lang w:val="en-US"/>
+        </w:rPr>
+        <w:t>D</w:t>
+      </w:r>
+      <w:r>
+        <w:rPr>
+          <w:lang w:val="en-US"/>
+        </w:rPr>
+        <w:t xml:space="preserve">idapatkan bahwa </w:t>
+      </w:r>
+      <w:r>
+        <w:rPr>
+          <w:lang w:val="en-US"/>
+        </w:rPr>
+        <w:t xml:space="preserve">model TFT </w:t>
+      </w:r>
+      <w:r>
+        <w:rPr>
+          <w:lang w:val="en-US"/>
+        </w:rPr>
+        <w:t xml:space="preserve">saat dikonsiderasikan kovariat statis </w:t>
+      </w:r>
+      <w:r>
+        <w:rPr>
+          <w:lang w:val="en-US"/>
+        </w:rPr>
+        <w:t xml:space="preserve">yang mana </w:t>
+      </w:r>
+      <w:r>
+        <w:rPr>
+          <w:lang w:val="en-US"/>
+        </w:rPr>
+        <w:t>memiliki nilai RMSE</w:t>
+      </w:r>
+      <w:r>
+        <w:rPr>
+          <w:lang w:val="en-US"/>
+        </w:rPr>
+        <w:t xml:space="preserve"> 0.0260</w:t>
+      </w:r>
+      <w:r>
+        <w:rPr>
+          <w:lang w:val="en-US"/>
+        </w:rPr>
+        <w:t>, MAE</w:t>
+      </w:r>
+      <w:r>
+        <w:rPr>
+          <w:lang w:val="en-US"/>
+        </w:rPr>
+        <w:t xml:space="preserve"> sebesar 0.0175</w:t>
+      </w:r>
+      <w:r>
+        <w:rPr>
+          <w:lang w:val="en-US"/>
+        </w:rPr>
+        <w:t>, dan MAPE</w:t>
+      </w:r>
+      <w:r>
+        <w:rPr>
+          <w:lang w:val="en-US"/>
+        </w:rPr>
+        <w:t xml:space="preserve"> sebesar </w:t>
+      </w:r>
+      <w:r>
+        <w:t>3</w:t>
+      </w:r>
+      <w:r>
+        <w:t>.</w:t>
+      </w:r>
+      <w:r>
+        <w:t>0597</w:t>
+      </w:r>
+      <w:r>
+        <w:rPr>
+          <w:lang w:val="en-US"/>
+        </w:rPr>
+        <w:t xml:space="preserve"> yang </w:t>
+      </w:r>
+      <w:r>
+        <w:rPr>
+          <w:lang w:val="en-US"/>
+        </w:rPr>
+        <w:t xml:space="preserve">mana </w:t>
+      </w:r>
+      <w:r>
+        <w:rPr>
+          <w:lang w:val="en-US"/>
+        </w:rPr>
+        <w:t>lebih rendah dibandingkan dengan model TFT Tanpa Kovariat Statis</w:t>
+      </w:r>
+      <w:r>
+        <w:rPr>
+          <w:lang w:val="en-US"/>
+        </w:rPr>
+        <w:t xml:space="preserve"> </w:t>
+      </w:r>
+      <w:r>
+        <w:rPr>
+          <w:lang w:val="en-US"/>
+        </w:rPr>
+        <w:t xml:space="preserve">yang mana </w:t>
+      </w:r>
+      <w:r>
+        <w:rPr>
+          <w:lang w:val="en-US"/>
+        </w:rPr>
+        <w:t>memiliki nilai RMSE</w:t>
+      </w:r>
+      <w:r>
+        <w:rPr>
+          <w:lang w:val="en-US"/>
+        </w:rPr>
+        <w:t xml:space="preserve"> 0.026</w:t>
+      </w:r>
+      <w:r>
+        <w:rPr>
+          <w:lang w:val="en-US"/>
+        </w:rPr>
+        <w:t>3</w:t>
+      </w:r>
+      <w:r>
+        <w:rPr>
+          <w:lang w:val="en-US"/>
+        </w:rPr>
+        <w:t>, MAE</w:t>
+      </w:r>
+      <w:r>
+        <w:rPr>
+          <w:lang w:val="en-US"/>
+        </w:rPr>
+        <w:t xml:space="preserve"> sebesar 0.017</w:t>
+      </w:r>
+      <w:r>
+        <w:rPr>
+          <w:lang w:val="en-US"/>
+        </w:rPr>
+        <w:t>6</w:t>
+      </w:r>
+      <w:r>
+        <w:rPr>
+          <w:lang w:val="en-US"/>
+        </w:rPr>
+        <w:t>, dan MAPE</w:t>
+      </w:r>
+      <w:r>
+        <w:rPr>
+          <w:lang w:val="en-US"/>
+        </w:rPr>
+        <w:t xml:space="preserve"> sebesar </w:t>
+      </w:r>
+      <w:r>
+        <w:t>3</w:t>
+      </w:r>
+      <w:r>
+        <w:t>.</w:t>
+      </w:r>
+      <w:r>
+        <w:t>0</w:t>
+      </w:r>
+      <w:r>
+        <w:t>937</w:t>
+      </w:r>
+      <w:r>
+        <w:rPr>
+          <w:lang w:val="en-US"/>
+        </w:rPr>
+        <w:t xml:space="preserve"> Hal ini menunjukkan bahwa model TFT lebih akurat </w:t>
+      </w:r>
+      <w:r>
+        <w:rPr>
+          <w:lang w:val="en-US"/>
+        </w:rPr>
+        <w:t xml:space="preserve">saat mengkonsiderasikan kovariat statis </w:t>
+      </w:r>
+      <w:r>
+        <w:rPr>
+          <w:lang w:val="en-US"/>
+        </w:rPr>
+        <w:t xml:space="preserve">dalam memprediksi </w:t>
+      </w:r>
+      <w:r>
+        <w:rPr>
+          <w:lang w:val="en-US"/>
+        </w:rPr>
+        <w:t>harga Bitcoin.</w:t>
+      </w:r>
+      <w:bookmarkStart w:id="203" w:name="_Toc156075264"/>
+      <w:bookmarkStart w:id="204" w:name="_Toc157171796"/>
+      <w:r>
+        <w:rPr>
+          <w:lang w:val="en-US"/>
+        </w:rPr>
+        <w:t xml:space="preserve"> Penjelasan dari model TFT yang ment</w:t>
+      </w:r>
+      <w:r>
+        <w:rPr>
+          <w:lang w:val="en-US"/>
+        </w:rPr>
+        <w:t xml:space="preserve">ranformasi </w:t>
+      </w:r>
+      <w:r>
+        <w:rPr>
+          <w:lang w:val="en-US"/>
+        </w:rPr>
+        <w:t>semua variabel bebas</w:t>
+      </w:r>
+      <w:r>
+        <w:t xml:space="preserve"> sebagai berikut.</w:t>
+      </w:r>
+    </w:p>
+    <w:p>
+      <w:pPr>
+        <w:pStyle w:val="Normal2"/>
+      </w:pPr>
+      <w:r>
+        <w:lastRenderedPageBreak/>
+        <w:t>GAMBAR BWANG</w:t>
+      </w:r>
+    </w:p>
+    <w:p>
+      <w:pPr>
+        <w:pStyle w:val="Normal2"/>
+      </w:pPr>
+    </w:p>
+    <w:p>
+      <w:pPr>
+        <w:pStyle w:val="Normal2"/>
+      </w:pPr>
+      <w:r>
+        <w:t>Dapat dilihat dari tabel 4.XX bahwa variabel sentimen sekarang memiliki peningkatan dalam kepentingan dari sisi encoder dan juga decoder, sedangkan volume sebaliknya. Oleh karena itu eksperimen dilakukan dengan menghapus variabel volume dan didapatkan XX dibandingkan memasukan semua variabel bebas. Dengan nilai RMSE sebesar XX, MAE sebesar XX, dan MAPE sebesar XX.</w:t>
+      </w:r>
+      <w:r>
+        <w:br w:type="page"/>
+      </w:r>
+    </w:p>
+    <w:p>
+      <w:pPr>
+        <w:pStyle w:val="BAB"/>
+      </w:pPr>
+      <w:bookmarkStart w:id="205" w:name="_Toc157200776"/>
+      <w:r>
+        <w:lastRenderedPageBreak/>
+        <w:t>BAB V</w:t>
+      </w:r>
+      <w:r>
+        <w:br/>
+      </w:r>
+      <w:r>
+        <w:t>KESIMPULAN DAN SARAN</w:t>
+      </w:r>
+      <w:bookmarkEnd w:id="201"/>
+      <w:bookmarkEnd w:id="203"/>
+      <w:bookmarkEnd w:id="204"/>
+      <w:bookmarkEnd w:id="205"/>
+    </w:p>
+    <w:p>
+      <w:pPr>
+        <w:ind w:firstLine="351"/>
+        <w:rPr>
+          <w:lang w:val="id-ID"/>
+        </w:rPr>
+      </w:pPr>
+      <w:r>
+        <w:rPr>
+          <w:lang w:val="id-ID"/>
+        </w:rPr>
+        <w:t xml:space="preserve">Meledaknya mata uang kripto ke masyarakat umum meningkatkan urgensi untuk pembuatan model yang kokoh dan akurat. Dengan menggunakan model paling mutakhir yaitu </w:t>
+      </w:r>
+      <w:r>
+        <w:rPr>
+          <w:lang w:val="id-ID"/>
+        </w:rPr>
+        <w:t>Transformer</w:t>
+      </w:r>
+      <w:r>
+        <w:rPr>
+          <w:lang w:val="id-ID"/>
+        </w:rPr>
+        <w:t xml:space="preserve"> dalam </w:t>
+      </w:r>
+      <w:r>
+        <w:rPr>
+          <w:i/>
+          <w:iCs/>
+          <w:lang w:val="en-US"/>
+        </w:rPr>
+        <w:t>N</w:t>
+      </w:r>
+      <w:r>
+        <w:rPr>
+          <w:i/>
+          <w:iCs/>
+          <w:lang w:val="id-ID"/>
+        </w:rPr>
+        <w:t xml:space="preserve">atural </w:t>
+      </w:r>
+      <w:r>
+        <w:rPr>
+          <w:i/>
+          <w:iCs/>
+          <w:lang w:val="en-US"/>
+        </w:rPr>
+        <w:t>L</w:t>
+      </w:r>
+      <w:r>
+        <w:rPr>
+          <w:i/>
+          <w:iCs/>
+          <w:lang w:val="id-ID"/>
+        </w:rPr>
+        <w:t xml:space="preserve">anguage </w:t>
+      </w:r>
+      <w:r>
+        <w:rPr>
+          <w:i/>
+          <w:iCs/>
+          <w:lang w:val="en-US"/>
+        </w:rPr>
+        <w:t>P</w:t>
+      </w:r>
+      <w:r>
+        <w:rPr>
+          <w:i/>
+          <w:iCs/>
+          <w:lang w:val="id-ID"/>
+        </w:rPr>
+        <w:t>rocessing</w:t>
+      </w:r>
+      <w:r>
+        <w:rPr>
+          <w:lang w:val="id-ID"/>
+        </w:rPr>
+        <w:t xml:space="preserve"> dan </w:t>
+      </w:r>
+      <w:r>
+        <w:rPr>
+          <w:i/>
+          <w:iCs/>
+          <w:lang w:val="id-ID"/>
+        </w:rPr>
+        <w:t>Time Series Forecasting</w:t>
+      </w:r>
+      <w:r>
+        <w:rPr>
+          <w:lang w:val="id-ID"/>
+        </w:rPr>
+        <w:t xml:space="preserve">, dilakukan beberapa eksperimen. </w:t>
+      </w:r>
+    </w:p>
+    <w:p>
+      <w:pPr>
+        <w:rPr>
+          <w:lang w:val="id-ID"/>
+        </w:rPr>
+      </w:pPr>
+      <w:r>
+        <w:rPr>
+          <w:lang w:val="id-ID"/>
+        </w:rPr>
+        <w:t>Ditemukan bahwa menggunakan 1464 data untuk melatih</w:t>
+      </w:r>
+      <w:r>
+        <w:rPr>
+          <w:i/>
+          <w:iCs/>
+          <w:lang w:val="id-ID"/>
+        </w:rPr>
+        <w:t xml:space="preserve"> </w:t>
+      </w:r>
+      <w:r>
+        <w:rPr>
+          <w:lang w:val="id-ID"/>
+        </w:rPr>
+        <w:t>model cryptobert mendapatkan peningkatan akurasi sebesar 1</w:t>
+      </w:r>
+      <w:r>
+        <w:rPr>
+          <w:lang w:val="en-US"/>
+        </w:rPr>
+        <w:t>7</w:t>
+      </w:r>
+      <w:r>
+        <w:rPr>
+          <w:lang w:val="id-ID"/>
+        </w:rPr>
+        <w:t xml:space="preserve">% dan ketika dilakukan augmentasi data dengan </w:t>
+      </w:r>
+      <w:r>
+        <w:rPr>
+          <w:i/>
+          <w:iCs/>
+          <w:lang w:val="en-US"/>
+        </w:rPr>
+        <w:t>B</w:t>
+      </w:r>
+      <w:r>
+        <w:rPr>
+          <w:i/>
+          <w:iCs/>
+          <w:lang w:val="id-ID"/>
+        </w:rPr>
+        <w:t>ack-</w:t>
+      </w:r>
+      <w:r>
+        <w:rPr>
+          <w:i/>
+          <w:iCs/>
+          <w:lang w:val="en-US"/>
+        </w:rPr>
+        <w:t>T</w:t>
+      </w:r>
+      <w:r>
+        <w:rPr>
+          <w:i/>
+          <w:iCs/>
+          <w:lang w:val="id-ID"/>
+        </w:rPr>
+        <w:t>ranslation</w:t>
+      </w:r>
+      <w:r>
+        <w:rPr>
+          <w:lang w:val="id-ID"/>
+        </w:rPr>
+        <w:t xml:space="preserve"> menggunakan 10 bahasa yang memiliki BLEU score terbesar oleh </w:t>
+      </w:r>
+      <w:r>
+        <w:rPr>
+          <w:lang w:val="en-US"/>
+        </w:rPr>
+        <w:t>G</w:t>
+      </w:r>
+      <w:r>
+        <w:rPr>
+          <w:lang w:val="id-ID"/>
+        </w:rPr>
+        <w:t xml:space="preserve">oogle </w:t>
+      </w:r>
+      <w:r>
+        <w:rPr>
+          <w:lang w:val="en-US"/>
+        </w:rPr>
+        <w:t>T</w:t>
+      </w:r>
+      <w:r>
+        <w:rPr>
+          <w:lang w:val="id-ID"/>
+        </w:rPr>
+        <w:t>ranslate, didapatkan peningkatan lagi sebesar 0.</w:t>
+      </w:r>
+      <w:r>
+        <w:rPr>
+          <w:lang w:val="en-US"/>
+        </w:rPr>
+        <w:t>3</w:t>
+      </w:r>
+      <w:r>
+        <w:rPr>
+          <w:lang w:val="id-ID"/>
+        </w:rPr>
+        <w:t xml:space="preserve">%. Oleh karena itu disimpulkan data latih yang banyak bukan berarti akan menghasilkan model yang terbaik akan tetapi kualitas dari data latih itu juga harus diperhatikan, dan juga </w:t>
+      </w:r>
+      <w:r>
+        <w:rPr>
+          <w:i/>
+          <w:iCs/>
+          <w:lang w:val="id-ID"/>
+        </w:rPr>
+        <w:t>Easy Data Augmentation</w:t>
+      </w:r>
+      <w:r>
+        <w:rPr>
+          <w:lang w:val="id-ID"/>
+        </w:rPr>
+        <w:t xml:space="preserve"> dilakukan akan tetapi tidak membuahkan peningkatan akurasi.</w:t>
+      </w:r>
+    </w:p>
+    <w:p>
+      <w:pPr>
+        <w:rPr>
+          <w:lang w:val="en-US"/>
+        </w:rPr>
+      </w:pPr>
+      <w:r>
+        <w:rPr>
+          <w:lang w:val="id-ID"/>
+        </w:rPr>
+        <w:t xml:space="preserve">Pengintegrasian sentimen, volume, dan </w:t>
+      </w:r>
+      <w:r>
+        <w:rPr>
+          <w:lang w:val="id-ID"/>
+        </w:rPr>
+        <w:t>tren</w:t>
+      </w:r>
+      <w:r>
+        <w:rPr>
+          <w:lang w:val="id-ID"/>
+        </w:rPr>
+        <w:t xml:space="preserve"> ke</w:t>
+      </w:r>
+      <w:r>
+        <w:rPr>
+          <w:lang w:val="en-US"/>
+        </w:rPr>
+        <w:t xml:space="preserve"> </w:t>
+      </w:r>
+      <w:r>
+        <w:rPr>
+          <w:lang w:val="id-ID"/>
+        </w:rPr>
+        <w:t xml:space="preserve">dalam model prediksi harga </w:t>
+      </w:r>
+      <w:r>
+        <w:rPr>
+          <w:lang w:val="id-ID"/>
+        </w:rPr>
+        <w:t>Bitcoin</w:t>
+      </w:r>
+      <w:r>
+        <w:rPr>
+          <w:lang w:val="id-ID"/>
+        </w:rPr>
+        <w:t xml:space="preserve"> mendapatkan peningkatan hasil dibandingkan hanya men</w:t>
+      </w:r>
+      <w:r>
+        <w:rPr>
+          <w:lang w:val="en-US"/>
+        </w:rPr>
+        <w:t>g</w:t>
+      </w:r>
+      <w:r>
+        <w:rPr>
+          <w:lang w:val="id-ID"/>
+        </w:rPr>
+        <w:t xml:space="preserve">integrasikan </w:t>
+      </w:r>
+      <w:r>
+        <w:rPr>
+          <w:lang w:val="id-ID"/>
+        </w:rPr>
+        <w:t>variabel penjela</w:t>
+      </w:r>
+      <w:r>
+        <w:rPr>
+          <w:lang w:val="id-ID"/>
+        </w:rPr>
+        <w:t>s</w:t>
+      </w:r>
+      <w:r>
+        <w:rPr>
+          <w:lang w:val="id-ID"/>
+        </w:rPr>
+        <w:t>, dari RMSE sebesar 0,026</w:t>
+      </w:r>
+      <w:r>
+        <w:rPr>
+          <w:lang w:val="id-ID"/>
+        </w:rPr>
+        <w:t>3</w:t>
+      </w:r>
+      <w:r>
+        <w:rPr>
+          <w:lang w:val="id-ID"/>
+        </w:rPr>
+        <w:t xml:space="preserve"> menjadi 0,026</w:t>
+      </w:r>
+      <w:r>
+        <w:rPr>
+          <w:lang w:val="id-ID"/>
+        </w:rPr>
+        <w:t>1</w:t>
+      </w:r>
+      <w:r>
+        <w:rPr>
+          <w:lang w:val="id-ID"/>
+        </w:rPr>
+        <w:t>. Dan juga model TFT lebih unggul dibandingkan dengan model</w:t>
+      </w:r>
+      <w:r>
+        <w:rPr>
+          <w:lang w:val="id-ID"/>
+        </w:rPr>
+        <w:t xml:space="preserve"> </w:t>
+      </w:r>
+      <w:r>
+        <w:rPr>
+          <w:i/>
+          <w:iCs/>
+          <w:lang w:val="en-US"/>
+        </w:rPr>
+        <w:t>D</w:t>
+      </w:r>
+      <w:r>
+        <w:rPr>
+          <w:i/>
+          <w:iCs/>
+          <w:lang w:val="id-ID"/>
+        </w:rPr>
+        <w:t xml:space="preserve">eep </w:t>
+      </w:r>
+      <w:r>
+        <w:rPr>
+          <w:i/>
+          <w:iCs/>
+          <w:lang w:val="en-US"/>
+        </w:rPr>
+        <w:t>L</w:t>
+      </w:r>
+      <w:r>
+        <w:rPr>
+          <w:i/>
+          <w:iCs/>
+          <w:lang w:val="id-ID"/>
+        </w:rPr>
+        <w:t>earning</w:t>
+      </w:r>
+      <w:r>
+        <w:rPr>
+          <w:lang w:val="id-ID"/>
+        </w:rPr>
+        <w:t xml:space="preserve"> lainnya (TCN, GRU, dan LSTM)</w:t>
+      </w:r>
+      <w:r>
+        <w:rPr>
+          <w:lang w:val="en-US"/>
+        </w:rPr>
+        <w:t>. Studi empiris juga dilakukan dengan memasukan kovariat statis serta sebaliknya, dan disimpulkan bahwa</w:t>
+      </w:r>
+      <w:r>
+        <w:rPr>
+          <w:lang w:val="en-US"/>
+        </w:rPr>
+        <w:t xml:space="preserve"> </w:t>
+      </w:r>
+      <w:r>
+        <w:rPr>
+          <w:lang w:val="en-US"/>
+        </w:rPr>
+        <w:t>kovariat statis</w:t>
+      </w:r>
+      <w:r>
+        <w:rPr>
+          <w:lang w:val="en-US"/>
+        </w:rPr>
+        <w:t xml:space="preserve"> terbukti meningkatkan performa model TFT dalam memprediksi harga Bitcoin.</w:t>
+      </w:r>
+    </w:p>
+    <w:p>
+      <w:pPr>
+        <w:rPr>
+          <w:lang w:val="id-ID"/>
+        </w:rPr>
+      </w:pPr>
+      <w:r>
+        <w:rPr>
+          <w:lang w:val="id-ID"/>
+        </w:rPr>
+        <w:t xml:space="preserve">Saran untuk penelitian selanjutnya adalah dengan memperbesar token dari model yang digunakan. Dikarenakan X (dahulunya </w:t>
+      </w:r>
+      <w:r>
+        <w:rPr>
+          <w:lang w:val="id-ID"/>
+        </w:rPr>
+        <w:t>Twitter</w:t>
+      </w:r>
+      <w:r>
+        <w:rPr>
+          <w:lang w:val="id-ID"/>
+        </w:rPr>
+        <w:t>) yang dahulu melimitasi sebanyak 280 karakter, per-9 Februari 2023 sudah bisa melebihi dari 4000 karakter. Ditambah data reddit dan sumber sumber lain memiliki maksimal karakter yang tidak terhingga. Serta perbandingan model translasi dengan Google Translate dapat dilakukan menggunakan bahasa yang sama untuk mengevaluasi model itu sendiri.</w:t>
+      </w:r>
+    </w:p>
+    <w:p>
+      <w:pPr>
+        <w:ind w:firstLine="426"/>
+        <w:rPr>
+          <w:lang w:val="id-ID"/>
+        </w:rPr>
+      </w:pPr>
+      <w:r>
+        <w:rPr>
+          <w:lang w:val="id-ID"/>
+        </w:rPr>
+        <w:t xml:space="preserve">Data yang digunakan untuk meramal deret waktu juga dapat diperluas. Keterbatasan saat ini menyebabkan penelitian hanya memanfaatkan data dari 03/12/2017 hingga 29/06/2023, sedangkan </w:t>
+      </w:r>
+      <w:r>
+        <w:rPr>
+          <w:lang w:val="id-ID"/>
+        </w:rPr>
+        <w:t>Bitcoin</w:t>
+      </w:r>
+      <w:r>
+        <w:rPr>
+          <w:lang w:val="id-ID"/>
+        </w:rPr>
+        <w:t xml:space="preserve"> telah tersedia sejak tahun 2009.</w:t>
+      </w:r>
     </w:p>
     <w:p>
       <w:pPr>
@@ -43786,20 +46340,13 @@
         <w:ind w:firstLine="0"/>
         <w:jc w:val="left"/>
         <w:rPr>
-          <w:rFonts w:eastAsiaTheme="majorEastAsia"/>
-          <w:b/>
-          <w:bCs/>
-          <w:color w:val="000000"/>
-          <w:kern w:val="2"/>
-          <w:sz w:val="28"/>
-          <w:shd w:val="clear" w:color="auto" w:fill="FFFFFF"/>
-          <w:lang w:val="en-ID" w:eastAsia="ja-JP"/>
-          <w14:ligatures w14:val="standardContextual"/>
-        </w:rPr>
-      </w:pPr>
-      <w:bookmarkStart w:id="204" w:name="_Toc156075264"/>
-      <w:bookmarkStart w:id="205" w:name="_Toc157171796"/>
-      <w:r>
+          <w:lang w:val="id-ID"/>
+        </w:rPr>
+      </w:pPr>
+      <w:r>
+        <w:rPr>
+          <w:lang w:val="id-ID"/>
+        </w:rPr>
         <w:br w:type="page"/>
       </w:r>
     </w:p>
@@ -43807,496 +46354,23 @@
       <w:pPr>
         <w:pStyle w:val="BAB"/>
       </w:pPr>
-      <w:bookmarkStart w:id="206" w:name="_Toc157200776"/>
+      <w:bookmarkStart w:id="206" w:name="_Toc156075265"/>
+      <w:bookmarkStart w:id="207" w:name="_Toc157171797"/>
+      <w:bookmarkStart w:id="208" w:name="_Toc157200777"/>
       <w:r>
         <w:lastRenderedPageBreak/>
         <w:t>BAB V</w:t>
       </w:r>
       <w:r>
-        <w:br/>
-      </w:r>
-      <w:r>
-        <w:t>KESIMPULAN DAN SARAN</w:t>
-      </w:r>
-      <w:bookmarkEnd w:id="202"/>
-      <w:bookmarkEnd w:id="204"/>
-      <w:bookmarkEnd w:id="205"/>
-      <w:bookmarkEnd w:id="206"/>
-    </w:p>
-    <w:p>
-      <w:pPr>
-        <w:ind w:firstLine="351"/>
-        <w:rPr>
-          <w:lang w:val="id-ID"/>
-        </w:rPr>
-      </w:pPr>
-      <w:r>
-        <w:rPr>
-          <w:lang w:val="id-ID"/>
-        </w:rPr>
-        <w:t xml:space="preserve">Meledaknya mata uang kripto ke masyarakat umum meningkatkan urgensi untuk pembuatan model yang kokoh dan akurat. Dengan menggunakan model paling mutakhir yaitu </w:t>
-      </w:r>
-      <w:r>
-        <w:rPr>
-          <w:lang w:val="id-ID"/>
-        </w:rPr>
-        <w:t>Transformer</w:t>
-      </w:r>
-      <w:r>
-        <w:rPr>
-          <w:lang w:val="id-ID"/>
-        </w:rPr>
-        <w:t xml:space="preserve"> dalam </w:t>
-      </w:r>
-      <w:r>
-        <w:rPr>
-          <w:i/>
-          <w:iCs/>
-          <w:lang w:val="en-US"/>
-        </w:rPr>
-        <w:t>N</w:t>
-      </w:r>
-      <w:r>
-        <w:rPr>
-          <w:i/>
-          <w:iCs/>
-          <w:lang w:val="id-ID"/>
-        </w:rPr>
-        <w:t xml:space="preserve">atural </w:t>
-      </w:r>
-      <w:r>
-        <w:rPr>
-          <w:i/>
-          <w:iCs/>
-          <w:lang w:val="en-US"/>
-        </w:rPr>
-        <w:t>L</w:t>
-      </w:r>
-      <w:r>
-        <w:rPr>
-          <w:i/>
-          <w:iCs/>
-          <w:lang w:val="id-ID"/>
-        </w:rPr>
-        <w:t xml:space="preserve">anguage </w:t>
-      </w:r>
-      <w:r>
-        <w:rPr>
-          <w:i/>
-          <w:iCs/>
-          <w:lang w:val="en-US"/>
-        </w:rPr>
-        <w:t>P</w:t>
-      </w:r>
-      <w:r>
-        <w:rPr>
-          <w:i/>
-          <w:iCs/>
-          <w:lang w:val="id-ID"/>
-        </w:rPr>
-        <w:t>rocessing</w:t>
-      </w:r>
-      <w:r>
-        <w:rPr>
-          <w:lang w:val="id-ID"/>
-        </w:rPr>
-        <w:t xml:space="preserve"> dan </w:t>
-      </w:r>
-      <w:r>
-        <w:rPr>
-          <w:i/>
-          <w:iCs/>
-          <w:lang w:val="id-ID"/>
-        </w:rPr>
-        <w:t>Time Series Forecasting</w:t>
-      </w:r>
-      <w:r>
-        <w:rPr>
-          <w:lang w:val="id-ID"/>
-        </w:rPr>
-        <w:t xml:space="preserve">, dilakukan beberapa eksperimen. </w:t>
-      </w:r>
-    </w:p>
-    <w:p>
-      <w:pPr>
-        <w:rPr>
-          <w:lang w:val="id-ID"/>
-        </w:rPr>
-      </w:pPr>
-      <w:r>
-        <w:rPr>
-          <w:lang w:val="id-ID"/>
-        </w:rPr>
-        <w:t>Ditemukan bahwa menggunakan 1464 data untuk melatih</w:t>
-      </w:r>
-      <w:r>
-        <w:rPr>
-          <w:i/>
-          <w:iCs/>
-          <w:lang w:val="id-ID"/>
-        </w:rPr>
-        <w:t xml:space="preserve"> </w:t>
-      </w:r>
-      <w:r>
-        <w:rPr>
-          <w:lang w:val="id-ID"/>
-        </w:rPr>
-        <w:t>model cryptobert mendapatkan peningkatan akurasi sebesar 1</w:t>
-      </w:r>
-      <w:r>
-        <w:rPr>
-          <w:lang w:val="en-US"/>
-        </w:rPr>
-        <w:t>7</w:t>
-      </w:r>
-      <w:r>
-        <w:rPr>
-          <w:lang w:val="id-ID"/>
-        </w:rPr>
-        <w:t xml:space="preserve">% dan ketika dilakukan augmentasi data dengan </w:t>
-      </w:r>
-      <w:r>
-        <w:rPr>
-          <w:i/>
-          <w:iCs/>
-          <w:lang w:val="en-US"/>
-        </w:rPr>
-        <w:t>B</w:t>
-      </w:r>
-      <w:r>
-        <w:rPr>
-          <w:i/>
-          <w:iCs/>
-          <w:lang w:val="id-ID"/>
-        </w:rPr>
-        <w:t>ack-</w:t>
-      </w:r>
-      <w:r>
-        <w:rPr>
-          <w:i/>
-          <w:iCs/>
-          <w:lang w:val="en-US"/>
-        </w:rPr>
-        <w:t>T</w:t>
-      </w:r>
-      <w:r>
-        <w:rPr>
-          <w:i/>
-          <w:iCs/>
-          <w:lang w:val="id-ID"/>
-        </w:rPr>
-        <w:t>ranslation</w:t>
-      </w:r>
-      <w:r>
-        <w:rPr>
-          <w:lang w:val="id-ID"/>
-        </w:rPr>
-        <w:t xml:space="preserve"> menggunakan 10 bahasa yang memiliki BLEU score terbesar oleh </w:t>
-      </w:r>
-      <w:r>
-        <w:rPr>
-          <w:lang w:val="en-US"/>
-        </w:rPr>
-        <w:t>G</w:t>
-      </w:r>
-      <w:r>
-        <w:rPr>
-          <w:lang w:val="id-ID"/>
-        </w:rPr>
-        <w:t xml:space="preserve">oogle </w:t>
-      </w:r>
-      <w:r>
-        <w:rPr>
-          <w:lang w:val="en-US"/>
-        </w:rPr>
-        <w:t>T</w:t>
-      </w:r>
-      <w:r>
-        <w:rPr>
-          <w:lang w:val="id-ID"/>
-        </w:rPr>
-        <w:t>ranslate, didapatkan peningkatan lagi sebesar 0.</w:t>
-      </w:r>
-      <w:r>
-        <w:rPr>
-          <w:lang w:val="en-US"/>
-        </w:rPr>
-        <w:t>3</w:t>
-      </w:r>
-      <w:r>
-        <w:rPr>
-          <w:lang w:val="id-ID"/>
-        </w:rPr>
-        <w:t xml:space="preserve">%. Oleh karena itu disimpulkan data latih yang banyak bukan berarti akan menghasilkan model yang terbaik akan tetapi kualitas dari data latih itu juga harus diperhatikan, dan juga </w:t>
-      </w:r>
-      <w:r>
-        <w:rPr>
-          <w:i/>
-          <w:iCs/>
-          <w:lang w:val="id-ID"/>
-        </w:rPr>
-        <w:t>Easy Data Augmentation</w:t>
-      </w:r>
-      <w:r>
-        <w:rPr>
-          <w:lang w:val="id-ID"/>
-        </w:rPr>
-        <w:t xml:space="preserve"> dilakukan akan tetapi tidak membuahkan peningkatan akurasi.</w:t>
-      </w:r>
-    </w:p>
-    <w:p>
-      <w:pPr>
-        <w:rPr>
-          <w:lang w:val="en-US"/>
-        </w:rPr>
-      </w:pPr>
-      <w:r>
-        <w:rPr>
-          <w:lang w:val="id-ID"/>
-        </w:rPr>
-        <w:t xml:space="preserve">Pengintegrasian sentimen, volume, dan </w:t>
-      </w:r>
-      <w:r>
-        <w:rPr>
-          <w:lang w:val="id-ID"/>
-        </w:rPr>
-        <w:t>tren</w:t>
-      </w:r>
-      <w:r>
-        <w:rPr>
-          <w:lang w:val="id-ID"/>
-        </w:rPr>
-        <w:t xml:space="preserve"> ke</w:t>
-      </w:r>
-      <w:r>
-        <w:rPr>
-          <w:lang w:val="en-US"/>
-        </w:rPr>
-        <w:t xml:space="preserve"> </w:t>
-      </w:r>
-      <w:r>
-        <w:rPr>
-          <w:lang w:val="id-ID"/>
-        </w:rPr>
-        <w:t xml:space="preserve">dalam model prediksi harga </w:t>
-      </w:r>
-      <w:r>
-        <w:rPr>
-          <w:lang w:val="id-ID"/>
-        </w:rPr>
-        <w:t>Bitcoin</w:t>
-      </w:r>
-      <w:r>
-        <w:rPr>
-          <w:lang w:val="id-ID"/>
-        </w:rPr>
-        <w:t xml:space="preserve"> mendapatkan peningkatan hasil dibandingkan hanya men</w:t>
-      </w:r>
-      <w:r>
-        <w:rPr>
-          <w:lang w:val="en-US"/>
-        </w:rPr>
-        <w:t>g</w:t>
-      </w:r>
-      <w:r>
-        <w:rPr>
-          <w:lang w:val="id-ID"/>
-        </w:rPr>
-        <w:t xml:space="preserve">integrasikan </w:t>
-      </w:r>
-      <w:r>
-        <w:rPr>
-          <w:lang w:val="id-ID"/>
-        </w:rPr>
-        <w:t>variabel penjela</w:t>
-      </w:r>
-      <w:r>
-        <w:rPr>
-          <w:lang w:val="id-ID"/>
-        </w:rPr>
-        <w:t>s</w:t>
-      </w:r>
-      <w:r>
-        <w:rPr>
-          <w:lang w:val="id-ID"/>
-        </w:rPr>
-        <w:t>, dari RMSE sebesar 0,026</w:t>
-      </w:r>
-      <w:r>
-        <w:rPr>
-          <w:lang w:val="id-ID"/>
-        </w:rPr>
-        <w:t>3</w:t>
-      </w:r>
-      <w:r>
-        <w:rPr>
-          <w:lang w:val="id-ID"/>
-        </w:rPr>
-        <w:t xml:space="preserve"> menjadi 0,026</w:t>
-      </w:r>
-      <w:r>
-        <w:rPr>
-          <w:lang w:val="id-ID"/>
-        </w:rPr>
-        <w:t>1</w:t>
-      </w:r>
-      <w:r>
-        <w:rPr>
-          <w:lang w:val="id-ID"/>
-        </w:rPr>
-        <w:t>. Dan juga model TFT lebih unggul dibandingkan dengan model</w:t>
-      </w:r>
-      <w:r>
-        <w:rPr>
-          <w:lang w:val="id-ID"/>
-        </w:rPr>
-        <w:t xml:space="preserve"> </w:t>
-      </w:r>
-      <w:r>
-        <w:rPr>
-          <w:i/>
-          <w:iCs/>
-          <w:lang w:val="en-US"/>
-        </w:rPr>
-        <w:t>D</w:t>
-      </w:r>
-      <w:r>
-        <w:rPr>
-          <w:i/>
-          <w:iCs/>
-          <w:lang w:val="id-ID"/>
-        </w:rPr>
-        <w:t xml:space="preserve">eep </w:t>
-      </w:r>
-      <w:r>
-        <w:rPr>
-          <w:i/>
-          <w:iCs/>
-          <w:lang w:val="en-US"/>
-        </w:rPr>
-        <w:t>L</w:t>
-      </w:r>
-      <w:r>
-        <w:rPr>
-          <w:i/>
-          <w:iCs/>
-          <w:lang w:val="id-ID"/>
-        </w:rPr>
-        <w:t>earning</w:t>
-      </w:r>
-      <w:r>
-        <w:rPr>
-          <w:lang w:val="id-ID"/>
-        </w:rPr>
-        <w:t xml:space="preserve"> lainnya (TCN, GRU, dan LSTM)</w:t>
-      </w:r>
-      <w:r>
-        <w:rPr>
-          <w:lang w:val="en-US"/>
-        </w:rPr>
-        <w:t>. Studi empiris juga dilakukan dengan memasukan kovariat statis serta sebaliknya, dan disimpulkan bahwa</w:t>
-      </w:r>
-      <w:r>
-        <w:rPr>
-          <w:lang w:val="en-US"/>
-        </w:rPr>
-        <w:t xml:space="preserve"> </w:t>
-      </w:r>
-      <w:r>
-        <w:rPr>
-          <w:lang w:val="en-US"/>
-        </w:rPr>
-        <w:t>kovariat statis</w:t>
-      </w:r>
-    </w:p>
-    <w:p>
-      <w:pPr>
-        <w:rPr>
-          <w:lang w:val="id-ID"/>
-        </w:rPr>
-      </w:pPr>
-      <w:r>
-        <w:rPr>
-          <w:lang w:val="id-ID"/>
-        </w:rPr>
-        <w:t xml:space="preserve">Saran untuk penelitian selanjutnya adalah dengan memperbesar token dari model yang digunakan. Dikarenakan X (dahulunya </w:t>
-      </w:r>
-      <w:r>
-        <w:rPr>
-          <w:lang w:val="id-ID"/>
-        </w:rPr>
-        <w:t>Twitter</w:t>
-      </w:r>
-      <w:r>
-        <w:rPr>
-          <w:lang w:val="id-ID"/>
-        </w:rPr>
-        <w:t>) yang dahulu melimitasi sebanyak 280 karakter, per-9 Februari 2023 sudah bisa melebihi dari 4000 karakter. Ditambah data reddit dan sumber sumber lain memiliki maksimal karakter yang tidak terhingga. Serta perbandingan model translasi dengan Google Translate dapat dilakukan menggunakan bahasa yang sama untuk mengevaluasi model itu sendiri.</w:t>
-      </w:r>
-    </w:p>
-    <w:p>
-      <w:pPr>
-        <w:ind w:firstLine="426"/>
-        <w:rPr>
-          <w:lang w:val="id-ID"/>
-        </w:rPr>
-      </w:pPr>
-      <w:r>
-        <w:rPr>
-          <w:lang w:val="id-ID"/>
-        </w:rPr>
-        <w:t xml:space="preserve">Data yang digunakan untuk meramal deret waktu juga dapat diperluas. Keterbatasan saat ini menyebabkan penelitian hanya memanfaatkan data dari 03/12/2017 hingga 29/06/2023, sedangkan </w:t>
-      </w:r>
-      <w:r>
-        <w:rPr>
-          <w:lang w:val="id-ID"/>
-        </w:rPr>
-        <w:t>Bitcoin</w:t>
-      </w:r>
-      <w:r>
-        <w:rPr>
-          <w:lang w:val="id-ID"/>
-        </w:rPr>
-        <w:t xml:space="preserve"> telah tersedia sejak tahun 2009.</w:t>
-      </w:r>
-    </w:p>
-    <w:p>
-      <w:pPr>
-        <w:spacing w:line="276" w:lineRule="auto"/>
-        <w:ind w:firstLine="0"/>
-        <w:jc w:val="left"/>
-        <w:rPr>
-          <w:lang w:val="id-ID"/>
-        </w:rPr>
-      </w:pPr>
-      <w:r>
-        <w:rPr>
-          <w:lang w:val="id-ID"/>
-        </w:rPr>
-        <w:br w:type="page"/>
-      </w:r>
-    </w:p>
-    <w:p>
-      <w:pPr>
-        <w:pStyle w:val="BAB"/>
-      </w:pPr>
-      <w:bookmarkStart w:id="207" w:name="_Toc156075265"/>
-      <w:bookmarkStart w:id="208" w:name="_Toc157171797"/>
-      <w:bookmarkStart w:id="209" w:name="_Toc157200777"/>
-      <w:r>
-        <w:lastRenderedPageBreak/>
-        <w:t>BAB V</w:t>
-      </w:r>
-      <w:r>
         <w:t>I</w:t>
       </w:r>
       <w:r>
         <w:br/>
         <w:t>DAFTAR PUSTAKA</w:t>
       </w:r>
+      <w:bookmarkEnd w:id="206"/>
       <w:bookmarkEnd w:id="207"/>
       <w:bookmarkEnd w:id="208"/>
-      <w:bookmarkEnd w:id="209"/>
     </w:p>
     <w:p>
       <w:pPr>
@@ -51082,7 +53156,7 @@
   <w:style w:type="paragraph" w:default="1" w:styleId="Normal">
     <w:name w:val="Normal"/>
     <w:qFormat/>
-    <w:rsid w:val="009824C4"/>
+    <w:rsid w:val="00D1648C"/>
     <w:pPr>
       <w:spacing w:line="360" w:lineRule="auto"/>
       <w:ind w:firstLine="369"/>
@@ -52957,28 +55031,28 @@
 </file>
 
 <file path=customXml/item1.xml><?xml version="1.0" encoding="utf-8"?>
+<b:Sources xmlns:b="http://schemas.openxmlformats.org/officeDocument/2006/bibliography" xmlns="http://schemas.openxmlformats.org/officeDocument/2006/bibliography" SelectedStyle="\IEEE2006OfficeOnline.xsl" StyleName="IEEE" Version="2006"/>
+</file>
+
+<file path=customXml/item2.xml><?xml version="1.0" encoding="utf-8"?>
 <go:gDocsCustomXmlDataStorage xmlns:go="http://customooxmlschemas.google.com/" xmlns:r="http://schemas.openxmlformats.org/officeDocument/2006/relationships" uri="GoogleDocsCustomDataVersion2">
   <go:docsCustomData xmlns:go="http://customooxmlschemas.google.com/" roundtripDataSignature="AMtx7mjFHuUQd9/duI4ILEfWqDa/FkmVMA==">CgMxLjAaMAoBMBIrCikIB0IlChFRdWF0dHJvY2VudG8gU2FucxIQQXJpYWwgVW5pY29kZSBNUxowCgExEisKKQgHQiUKEVF1YXR0cm9jZW50byBTYW5zEhBBcmlhbCBVbmljb2RlIE1TMghoLmdqZGd4czIJaC4zMGowemxsMgloLjFmb2I5dGUyCWguM3pueXNoNzIJaC4yZXQ5MnAwMghoLnR5amN3dDIJaC4zZHk2dmttOAByITEtZTNkM3NDUmdzR0xnNVVKSkZzT0JVSF9RRE03c2JOQQ==</go:docsCustomData>
 </go:gDocsCustomXmlDataStorage>
 </file>
 
-<file path=customXml/item2.xml><?xml version="1.0" encoding="utf-8"?>
-<b:Sources xmlns:b="http://schemas.openxmlformats.org/officeDocument/2006/bibliography" xmlns="http://schemas.openxmlformats.org/officeDocument/2006/bibliography" SelectedStyle="\IEEE2006OfficeOnline.xsl" StyleName="IEEE" Version="2006"/>
+<file path=customXml/itemProps1.xml><?xml version="1.0" encoding="utf-8"?>
+<ds:datastoreItem xmlns:ds="http://schemas.openxmlformats.org/officeDocument/2006/customXml" ds:itemID="{F70956F7-A62B-4B2B-90FA-B1548798C447}">
+  <ds:schemaRefs>
+    <ds:schemaRef ds:uri="http://schemas.openxmlformats.org/officeDocument/2006/bibliography"/>
+  </ds:schemaRefs>
+</ds:datastoreItem>
 </file>
 
-<file path=customXml/itemProps1.xml><?xml version="1.0" encoding="utf-8"?>
+<file path=customXml/itemProps2.xml><?xml version="1.0" encoding="utf-8"?>
 <ds:datastoreItem xmlns:ds="http://schemas.openxmlformats.org/officeDocument/2006/customXml" ds:itemID="{11111111-1234-1234-1234-123412341234}">
   <ds:schemaRefs>
     <ds:schemaRef ds:uri="http://customooxmlschemas.google.com/"/>
     <ds:schemaRef ds:uri="http://schemas.openxmlformats.org/officeDocument/2006/relationships"/>
   </ds:schemaRefs>
 </ds:datastoreItem>
-</file>
-
-<file path=customXml/itemProps2.xml><?xml version="1.0" encoding="utf-8"?>
-<ds:datastoreItem xmlns:ds="http://schemas.openxmlformats.org/officeDocument/2006/customXml" ds:itemID="{F70956F7-A62B-4B2B-90FA-B1548798C447}">
-  <ds:schemaRefs>
-    <ds:schemaRef ds:uri="http://schemas.openxmlformats.org/officeDocument/2006/bibliography"/>
-  </ds:schemaRefs>
-</ds:datastoreItem>
 </file>
</xml_diff>